<commit_message>
Day 2 First Half Commit
</commit_message>
<xml_diff>
--- a/Day 2/Day 2.docx
+++ b/Day 2/Day 2.docx
@@ -331,20 +331,8 @@
           <w:szCs w:val="28"/>
           <w:lang w:val="en-GB"/>
         </w:rPr>
-        <w:t xml:space="preserve">String is class in Java also act as an </w:t>
-      </w:r>
-      <w:proofErr w:type="gramStart"/>
-      <w:r>
-        <w:rPr>
-          <w:b/>
-          <w:bCs/>
-          <w:sz w:val="28"/>
-          <w:szCs w:val="28"/>
-          <w:lang w:val="en-GB"/>
-        </w:rPr>
-        <w:t>Datatype</w:t>
-      </w:r>
-      <w:proofErr w:type="gramEnd"/>
+        <w:t>String is class in Java also act as an Datatype</w:t>
+      </w:r>
     </w:p>
     <w:p>
       <w:pPr>
@@ -399,33 +387,7 @@
           <w:lang w:eastAsia="en-IN"/>
           <w14:ligatures w14:val="none"/>
         </w:rPr>
-        <w:t xml:space="preserve"> methods but in main method we </w:t>
-      </w:r>
-      <w:proofErr w:type="gramStart"/>
-      <w:r>
-        <w:rPr>
-          <w:rFonts w:ascii="Consolas" w:eastAsia="Times New Roman" w:hAnsi="Consolas" w:cs="Times New Roman"/>
-          <w:color w:val="6A737D"/>
-          <w:kern w:val="0"/>
-          <w:sz w:val="26"/>
-          <w:szCs w:val="26"/>
-          <w:lang w:eastAsia="en-IN"/>
-          <w14:ligatures w14:val="none"/>
-        </w:rPr>
-        <w:t>have to</w:t>
-      </w:r>
-      <w:proofErr w:type="gramEnd"/>
-      <w:r>
-        <w:rPr>
-          <w:rFonts w:ascii="Consolas" w:eastAsia="Times New Roman" w:hAnsi="Consolas" w:cs="Times New Roman"/>
-          <w:color w:val="6A737D"/>
-          <w:kern w:val="0"/>
-          <w:sz w:val="26"/>
-          <w:szCs w:val="26"/>
-          <w:lang w:eastAsia="en-IN"/>
-          <w14:ligatures w14:val="none"/>
-        </w:rPr>
-        <w:t xml:space="preserve"> make object of the class</w:t>
+        <w:t xml:space="preserve"> methods but in main method we have to make object of the class</w:t>
       </w:r>
       <w:r>
         <w:rPr>
@@ -529,7 +491,7 @@
           </mc:Choice>
           <mc:Fallback>
             <w:pict>
-              <v:line w14:anchorId="7AF9DABC" id="Straight Connector 1" o:spid="_x0000_s1026" style="position:absolute;z-index:251659264;visibility:visible;mso-wrap-style:square;mso-wrap-distance-left:9pt;mso-wrap-distance-top:0;mso-wrap-distance-right:9pt;mso-wrap-distance-bottom:0;mso-position-horizontal:absolute;mso-position-horizontal-relative:text;mso-position-vertical:absolute;mso-position-vertical-relative:text" from="-12pt,17.65pt" to="467.5pt,19.15pt" o:gfxdata="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" strokecolor="#4472c4 [3204]" strokeweight=".5pt">
+              <v:line w14:anchorId="7BDE9C26" id="Straight Connector 1" o:spid="_x0000_s1026" style="position:absolute;z-index:251659264;visibility:visible;mso-wrap-style:square;mso-wrap-distance-left:9pt;mso-wrap-distance-top:0;mso-wrap-distance-right:9pt;mso-wrap-distance-bottom:0;mso-position-horizontal:absolute;mso-position-horizontal-relative:text;mso-position-vertical:absolute;mso-position-vertical-relative:text" from="-12pt,17.65pt" to="467.5pt,19.15pt" o:gfxdata="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" strokecolor="#4472c4 [3204]" strokeweight=".5pt">
                 <v:stroke joinstyle="miter"/>
               </v:line>
             </w:pict>
@@ -611,20 +573,8 @@
           <w:szCs w:val="28"/>
           <w:lang w:val="en-GB"/>
         </w:rPr>
-        <w:t xml:space="preserve">String is a class in </w:t>
-      </w:r>
-      <w:proofErr w:type="gramStart"/>
-      <w:r>
-        <w:rPr>
-          <w:b/>
-          <w:bCs/>
-          <w:sz w:val="28"/>
-          <w:szCs w:val="28"/>
-          <w:lang w:val="en-GB"/>
-        </w:rPr>
-        <w:t>Java</w:t>
-      </w:r>
-      <w:proofErr w:type="gramEnd"/>
+        <w:t>String is a class in Java</w:t>
+      </w:r>
     </w:p>
     <w:p>
       <w:pPr>
@@ -667,39 +617,15 @@
           <w:lang w:val="en-GB"/>
         </w:rPr>
       </w:pPr>
-      <w:proofErr w:type="spellStart"/>
-      <w:proofErr w:type="gramStart"/>
-      <w:r>
-        <w:rPr>
-          <w:b/>
-          <w:bCs/>
-          <w:sz w:val="28"/>
-          <w:szCs w:val="28"/>
-          <w:lang w:val="en-GB"/>
-        </w:rPr>
-        <w:t>toString</w:t>
-      </w:r>
-      <w:proofErr w:type="spellEnd"/>
-      <w:r>
-        <w:rPr>
-          <w:b/>
-          <w:bCs/>
-          <w:sz w:val="28"/>
-          <w:szCs w:val="28"/>
-          <w:lang w:val="en-GB"/>
-        </w:rPr>
-        <w:t>(</w:t>
-      </w:r>
-      <w:proofErr w:type="gramEnd"/>
-      <w:r>
-        <w:rPr>
-          <w:b/>
-          <w:bCs/>
-          <w:sz w:val="28"/>
-          <w:szCs w:val="28"/>
-          <w:lang w:val="en-GB"/>
-        </w:rPr>
-        <w:t>)</w:t>
+      <w:r>
+        <w:rPr>
+          <w:b/>
+          <w:bCs/>
+          <w:sz w:val="28"/>
+          <w:szCs w:val="28"/>
+          <w:lang w:val="en-GB"/>
+        </w:rPr>
+        <w:t>toString()</w:t>
       </w:r>
     </w:p>
     <w:p>
@@ -717,39 +643,15 @@
           <w:lang w:val="en-GB"/>
         </w:rPr>
       </w:pPr>
-      <w:proofErr w:type="spellStart"/>
-      <w:proofErr w:type="gramStart"/>
-      <w:r>
-        <w:rPr>
-          <w:b/>
-          <w:bCs/>
-          <w:sz w:val="28"/>
-          <w:szCs w:val="28"/>
-          <w:lang w:val="en-GB"/>
-        </w:rPr>
-        <w:t>toUpperCase</w:t>
-      </w:r>
-      <w:proofErr w:type="spellEnd"/>
-      <w:r>
-        <w:rPr>
-          <w:b/>
-          <w:bCs/>
-          <w:sz w:val="28"/>
-          <w:szCs w:val="28"/>
-          <w:lang w:val="en-GB"/>
-        </w:rPr>
-        <w:t>(</w:t>
-      </w:r>
-      <w:proofErr w:type="gramEnd"/>
-      <w:r>
-        <w:rPr>
-          <w:b/>
-          <w:bCs/>
-          <w:sz w:val="28"/>
-          <w:szCs w:val="28"/>
-          <w:lang w:val="en-GB"/>
-        </w:rPr>
-        <w:t>)</w:t>
+      <w:r>
+        <w:rPr>
+          <w:b/>
+          <w:bCs/>
+          <w:sz w:val="28"/>
+          <w:szCs w:val="28"/>
+          <w:lang w:val="en-GB"/>
+        </w:rPr>
+        <w:t>toUpperCase()</w:t>
       </w:r>
     </w:p>
     <w:p>
@@ -767,39 +669,15 @@
           <w:lang w:val="en-GB"/>
         </w:rPr>
       </w:pPr>
-      <w:proofErr w:type="spellStart"/>
-      <w:proofErr w:type="gramStart"/>
-      <w:r>
-        <w:rPr>
-          <w:b/>
-          <w:bCs/>
-          <w:sz w:val="28"/>
-          <w:szCs w:val="28"/>
-          <w:lang w:val="en-GB"/>
-        </w:rPr>
-        <w:t>toLowerCase</w:t>
-      </w:r>
-      <w:proofErr w:type="spellEnd"/>
-      <w:r>
-        <w:rPr>
-          <w:b/>
-          <w:bCs/>
-          <w:sz w:val="28"/>
-          <w:szCs w:val="28"/>
-          <w:lang w:val="en-GB"/>
-        </w:rPr>
-        <w:t>(</w:t>
-      </w:r>
-      <w:proofErr w:type="gramEnd"/>
-      <w:r>
-        <w:rPr>
-          <w:b/>
-          <w:bCs/>
-          <w:sz w:val="28"/>
-          <w:szCs w:val="28"/>
-          <w:lang w:val="en-GB"/>
-        </w:rPr>
-        <w:t>)</w:t>
+      <w:r>
+        <w:rPr>
+          <w:b/>
+          <w:bCs/>
+          <w:sz w:val="28"/>
+          <w:szCs w:val="28"/>
+          <w:lang w:val="en-GB"/>
+        </w:rPr>
+        <w:t>toLowerCase()</w:t>
       </w:r>
     </w:p>
     <w:p>
@@ -817,7 +695,6 @@
           <w:lang w:val="en-GB"/>
         </w:rPr>
       </w:pPr>
-      <w:proofErr w:type="spellStart"/>
       <w:r>
         <w:rPr>
           <w:b/>
@@ -846,18 +723,7 @@
           <w:szCs w:val="28"/>
           <w:lang w:val="en-GB"/>
         </w:rPr>
-        <w:t>f</w:t>
-      </w:r>
-      <w:proofErr w:type="spellEnd"/>
-      <w:r>
-        <w:rPr>
-          <w:b/>
-          <w:bCs/>
-          <w:sz w:val="28"/>
-          <w:szCs w:val="28"/>
-          <w:lang w:val="en-GB"/>
-        </w:rPr>
-        <w:t>(int)</w:t>
+        <w:t>f(int)</w:t>
       </w:r>
     </w:p>
     <w:p>
@@ -875,39 +741,15 @@
           <w:lang w:val="en-GB"/>
         </w:rPr>
       </w:pPr>
-      <w:proofErr w:type="spellStart"/>
-      <w:proofErr w:type="gramStart"/>
-      <w:r>
-        <w:rPr>
-          <w:b/>
-          <w:bCs/>
-          <w:sz w:val="28"/>
-          <w:szCs w:val="28"/>
-          <w:lang w:val="en-GB"/>
-        </w:rPr>
-        <w:t>toCharArray</w:t>
-      </w:r>
-      <w:proofErr w:type="spellEnd"/>
-      <w:r>
-        <w:rPr>
-          <w:b/>
-          <w:bCs/>
-          <w:sz w:val="28"/>
-          <w:szCs w:val="28"/>
-          <w:lang w:val="en-GB"/>
-        </w:rPr>
-        <w:t>(</w:t>
-      </w:r>
-      <w:proofErr w:type="gramEnd"/>
-      <w:r>
-        <w:rPr>
-          <w:b/>
-          <w:bCs/>
-          <w:sz w:val="28"/>
-          <w:szCs w:val="28"/>
-          <w:lang w:val="en-GB"/>
-        </w:rPr>
-        <w:t>)</w:t>
+      <w:r>
+        <w:rPr>
+          <w:b/>
+          <w:bCs/>
+          <w:sz w:val="28"/>
+          <w:szCs w:val="28"/>
+          <w:lang w:val="en-GB"/>
+        </w:rPr>
+        <w:t>toCharArray()</w:t>
       </w:r>
     </w:p>
     <w:p>
@@ -961,7 +803,6 @@
         </w:rPr>
         <w:t>substring(</w:t>
       </w:r>
-      <w:proofErr w:type="spellStart"/>
       <w:r>
         <w:rPr>
           <w:i/>
@@ -979,16 +820,7 @@
           <w:szCs w:val="28"/>
           <w:lang w:val="en-GB"/>
         </w:rPr>
-        <w:t>:</w:t>
-      </w:r>
-      <w:proofErr w:type="gramStart"/>
-      <w:r>
-        <w:rPr>
-          <w:sz w:val="28"/>
-          <w:szCs w:val="28"/>
-          <w:lang w:val="en-GB"/>
-        </w:rPr>
-        <w:t>int,</w:t>
+        <w:t>:int,</w:t>
       </w:r>
       <w:r>
         <w:rPr>
@@ -1001,7 +833,6 @@
         </w:rPr>
         <w:t>endIndex</w:t>
       </w:r>
-      <w:proofErr w:type="gramEnd"/>
       <w:r>
         <w:rPr>
           <w:sz w:val="28"/>
@@ -1010,7 +841,6 @@
         </w:rPr>
         <w:t>:int</w:t>
       </w:r>
-      <w:proofErr w:type="spellEnd"/>
       <w:r>
         <w:rPr>
           <w:b/>
@@ -1030,6 +860,16 @@
           <w:lang w:val="en-GB"/>
         </w:rPr>
         <w:t xml:space="preserve"> // generally used</w:t>
+      </w:r>
+      <w:r>
+        <w:rPr>
+          <w:b/>
+          <w:bCs/>
+          <w:sz w:val="28"/>
+          <w:szCs w:val="28"/>
+          <w:lang w:val="en-GB"/>
+        </w:rPr>
+        <w:t>- use case can be found in string.java file</w:t>
       </w:r>
     </w:p>
     <w:p>
@@ -1055,75 +895,7 @@
           <w:szCs w:val="28"/>
           <w:lang w:val="en-GB"/>
         </w:rPr>
-        <w:t>by default if we console object then it returns the garbage value (</w:t>
-      </w:r>
-      <w:proofErr w:type="spellStart"/>
-      <w:r>
-        <w:rPr>
-          <w:b/>
-          <w:bCs/>
-          <w:sz w:val="28"/>
-          <w:szCs w:val="28"/>
-          <w:lang w:val="en-GB"/>
-        </w:rPr>
-        <w:t>cuz</w:t>
-      </w:r>
-      <w:proofErr w:type="spellEnd"/>
-      <w:r>
-        <w:rPr>
-          <w:b/>
-          <w:bCs/>
-          <w:sz w:val="28"/>
-          <w:szCs w:val="28"/>
-          <w:lang w:val="en-GB"/>
-        </w:rPr>
-        <w:t xml:space="preserve"> </w:t>
-      </w:r>
-      <w:proofErr w:type="spellStart"/>
-      <w:r>
-        <w:rPr>
-          <w:b/>
-          <w:bCs/>
-          <w:sz w:val="28"/>
-          <w:szCs w:val="28"/>
-          <w:lang w:val="en-GB"/>
-        </w:rPr>
-        <w:t>gc</w:t>
-      </w:r>
-      <w:proofErr w:type="spellEnd"/>
-      <w:r>
-        <w:rPr>
-          <w:b/>
-          <w:bCs/>
-          <w:sz w:val="28"/>
-          <w:szCs w:val="28"/>
-          <w:lang w:val="en-GB"/>
-        </w:rPr>
-        <w:t xml:space="preserve"> method of </w:t>
-      </w:r>
-      <w:proofErr w:type="spellStart"/>
-      <w:proofErr w:type="gramStart"/>
-      <w:r>
-        <w:rPr>
-          <w:b/>
-          <w:bCs/>
-          <w:sz w:val="28"/>
-          <w:szCs w:val="28"/>
-          <w:lang w:val="en-GB"/>
-        </w:rPr>
-        <w:t>lang.System</w:t>
-      </w:r>
-      <w:proofErr w:type="spellEnd"/>
-      <w:proofErr w:type="gramEnd"/>
-      <w:r>
-        <w:rPr>
-          <w:b/>
-          <w:bCs/>
-          <w:sz w:val="28"/>
-          <w:szCs w:val="28"/>
-          <w:lang w:val="en-GB"/>
-        </w:rPr>
-        <w:t xml:space="preserve"> class takes care)like `</w:t>
+        <w:t>by default if we console object then it returns the garbage value (cuz gc method of lang.System class takes care)like `</w:t>
       </w:r>
       <w:r>
         <w:rPr>
@@ -1143,29 +915,7 @@
           <w:szCs w:val="28"/>
           <w:lang w:val="en-GB"/>
         </w:rPr>
-        <w:t xml:space="preserve">` but if we introduce </w:t>
-      </w:r>
-      <w:proofErr w:type="spellStart"/>
-      <w:r>
-        <w:rPr>
-          <w:b/>
-          <w:bCs/>
-          <w:sz w:val="28"/>
-          <w:szCs w:val="28"/>
-          <w:lang w:val="en-GB"/>
-        </w:rPr>
-        <w:t>toString</w:t>
-      </w:r>
-      <w:proofErr w:type="spellEnd"/>
-      <w:r>
-        <w:rPr>
-          <w:b/>
-          <w:bCs/>
-          <w:sz w:val="28"/>
-          <w:szCs w:val="28"/>
-          <w:lang w:val="en-GB"/>
-        </w:rPr>
-        <w:t xml:space="preserve"> in our program then it takes care and return what is returned using it </w:t>
+        <w:t xml:space="preserve">` but if we introduce toString in our program then it takes care and return what is returned using it </w:t>
       </w:r>
       <w:r>
         <w:rPr>
@@ -1201,93 +951,7 @@
           <w:szCs w:val="28"/>
           <w:lang w:val="en-GB"/>
         </w:rPr>
-        <w:t xml:space="preserve">we can only write body of </w:t>
-      </w:r>
-      <w:proofErr w:type="spellStart"/>
-      <w:r>
-        <w:rPr>
-          <w:b/>
-          <w:bCs/>
-          <w:sz w:val="28"/>
-          <w:szCs w:val="28"/>
-          <w:lang w:val="en-GB"/>
-        </w:rPr>
-        <w:t>toString</w:t>
-      </w:r>
-      <w:proofErr w:type="spellEnd"/>
-      <w:r>
-        <w:rPr>
-          <w:b/>
-          <w:bCs/>
-          <w:sz w:val="28"/>
-          <w:szCs w:val="28"/>
-          <w:lang w:val="en-GB"/>
-        </w:rPr>
-        <w:t xml:space="preserve"> </w:t>
-      </w:r>
-      <w:proofErr w:type="gramStart"/>
-      <w:r>
-        <w:rPr>
-          <w:b/>
-          <w:bCs/>
-          <w:sz w:val="28"/>
-          <w:szCs w:val="28"/>
-          <w:lang w:val="en-GB"/>
-        </w:rPr>
-        <w:t>method ,</w:t>
-      </w:r>
-      <w:proofErr w:type="gramEnd"/>
-      <w:r>
-        <w:rPr>
-          <w:b/>
-          <w:bCs/>
-          <w:sz w:val="28"/>
-          <w:szCs w:val="28"/>
-          <w:lang w:val="en-GB"/>
-        </w:rPr>
-        <w:t xml:space="preserve"> but we </w:t>
-      </w:r>
-      <w:proofErr w:type="spellStart"/>
-      <w:r>
-        <w:rPr>
-          <w:b/>
-          <w:bCs/>
-          <w:sz w:val="28"/>
-          <w:szCs w:val="28"/>
-          <w:lang w:val="en-GB"/>
-        </w:rPr>
-        <w:t>cant</w:t>
-      </w:r>
-      <w:proofErr w:type="spellEnd"/>
-      <w:r>
-        <w:rPr>
-          <w:b/>
-          <w:bCs/>
-          <w:sz w:val="28"/>
-          <w:szCs w:val="28"/>
-          <w:lang w:val="en-GB"/>
-        </w:rPr>
-        <w:t xml:space="preserve"> for rest method as they are predefined</w:t>
-      </w:r>
-      <w:r>
-        <w:rPr>
-          <w:b/>
-          <w:bCs/>
-          <w:sz w:val="28"/>
-          <w:szCs w:val="28"/>
-          <w:lang w:val="en-GB"/>
-        </w:rPr>
-        <w:t>.</w:t>
-      </w:r>
-      <w:r>
-        <w:rPr>
-          <w:b/>
-          <w:bCs/>
-          <w:sz w:val="28"/>
-          <w:szCs w:val="28"/>
-          <w:lang w:val="en-GB"/>
-        </w:rPr>
-        <w:t xml:space="preserve"> </w:t>
+        <w:t>next() reads only one word till encounters space</w:t>
       </w:r>
     </w:p>
     <w:p>
@@ -1314,29 +978,7 @@
           <w:lang w:val="en-GB"/>
         </w:rPr>
         <w:lastRenderedPageBreak/>
-        <w:t xml:space="preserve">Whatever java takes or </w:t>
-      </w:r>
-      <w:proofErr w:type="gramStart"/>
-      <w:r>
-        <w:rPr>
-          <w:b/>
-          <w:bCs/>
-          <w:sz w:val="28"/>
-          <w:szCs w:val="28"/>
-          <w:lang w:val="en-GB"/>
-        </w:rPr>
-        <w:t>gives ,</w:t>
-      </w:r>
-      <w:proofErr w:type="gramEnd"/>
-      <w:r>
-        <w:rPr>
-          <w:b/>
-          <w:bCs/>
-          <w:sz w:val="28"/>
-          <w:szCs w:val="28"/>
-          <w:lang w:val="en-GB"/>
-        </w:rPr>
-        <w:t xml:space="preserve"> it takes as string on black screen.</w:t>
+        <w:t xml:space="preserve">nextLine() reads wholeline until line changes </w:t>
       </w:r>
     </w:p>
     <w:p>
@@ -1351,6 +993,158 @@
           <w:bCs/>
           <w:sz w:val="28"/>
           <w:szCs w:val="28"/>
+          <w:lang w:val="en-GB"/>
+        </w:rPr>
+      </w:pPr>
+      <w:r>
+        <w:rPr>
+          <w:b/>
+          <w:bCs/>
+          <w:sz w:val="28"/>
+          <w:szCs w:val="28"/>
+          <w:lang w:val="en-GB"/>
+        </w:rPr>
+        <w:t>we can only write body of toString method , but we cant for rest method as they are predefined</w:t>
+      </w:r>
+      <w:r>
+        <w:rPr>
+          <w:b/>
+          <w:bCs/>
+          <w:sz w:val="28"/>
+          <w:szCs w:val="28"/>
+          <w:lang w:val="en-GB"/>
+        </w:rPr>
+        <w:t>.</w:t>
+      </w:r>
+      <w:r>
+        <w:rPr>
+          <w:b/>
+          <w:bCs/>
+          <w:sz w:val="28"/>
+          <w:szCs w:val="28"/>
+          <w:lang w:val="en-GB"/>
+        </w:rPr>
+        <w:t xml:space="preserve"> </w:t>
+      </w:r>
+    </w:p>
+    <w:p>
+      <w:pPr>
+        <w:pStyle w:val="ListParagraph"/>
+        <w:numPr>
+          <w:ilvl w:val="0"/>
+          <w:numId w:val="5"/>
+        </w:numPr>
+        <w:rPr>
+          <w:b/>
+          <w:bCs/>
+          <w:sz w:val="28"/>
+          <w:szCs w:val="28"/>
+          <w:lang w:val="en-GB"/>
+        </w:rPr>
+      </w:pPr>
+      <w:r>
+        <w:rPr>
+          <w:b/>
+          <w:bCs/>
+          <w:sz w:val="28"/>
+          <w:szCs w:val="28"/>
+          <w:lang w:val="en-GB"/>
+        </w:rPr>
+        <w:t>Whatever java takes or gives, it takes as string on black screen.</w:t>
+      </w:r>
+    </w:p>
+    <w:p>
+      <w:pPr>
+        <w:pStyle w:val="ListParagraph"/>
+        <w:numPr>
+          <w:ilvl w:val="0"/>
+          <w:numId w:val="5"/>
+        </w:numPr>
+        <w:rPr>
+          <w:b/>
+          <w:bCs/>
+          <w:sz w:val="28"/>
+          <w:szCs w:val="28"/>
+          <w:lang w:val="en-GB"/>
+        </w:rPr>
+      </w:pPr>
+      <w:r>
+        <w:rPr>
+          <w:b/>
+          <w:bCs/>
+          <w:sz w:val="28"/>
+          <w:szCs w:val="28"/>
+          <w:lang w:val="en-GB"/>
+        </w:rPr>
+        <w:t>String&gt; equal</w:t>
+      </w:r>
+      <w:r>
+        <w:rPr>
+          <w:b/>
+          <w:bCs/>
+          <w:sz w:val="28"/>
+          <w:szCs w:val="28"/>
+          <w:lang w:val="en-GB"/>
+        </w:rPr>
+        <w:t xml:space="preserve">s  </w:t>
+      </w:r>
+      <w:r>
+        <w:rPr>
+          <w:b/>
+          <w:bCs/>
+          <w:sz w:val="28"/>
+          <w:szCs w:val="28"/>
+          <w:lang w:val="en-GB"/>
+        </w:rPr>
+        <w:t>method</w:t>
+      </w:r>
+    </w:p>
+    <w:p>
+      <w:pPr>
+        <w:pStyle w:val="ListParagraph"/>
+        <w:ind w:left="360"/>
+        <w:rPr>
+          <w:b/>
+          <w:bCs/>
+          <w:sz w:val="28"/>
+          <w:szCs w:val="28"/>
+          <w:lang w:val="en-GB"/>
+        </w:rPr>
+      </w:pPr>
+    </w:p>
+    <w:p>
+      <w:pPr>
+        <w:jc w:val="center"/>
+        <w:rPr>
+          <w:rFonts w:ascii="Abadi" w:hAnsi="Abadi"/>
+          <w:color w:val="4472C4" w:themeColor="accent1"/>
+          <w:sz w:val="44"/>
+          <w:szCs w:val="44"/>
+          <w:lang w:val="en-GB"/>
+        </w:rPr>
+      </w:pPr>
+      <w:r>
+        <w:rPr>
+          <w:rFonts w:ascii="Abadi" w:hAnsi="Abadi"/>
+          <w:color w:val="4472C4" w:themeColor="accent1"/>
+          <w:sz w:val="44"/>
+          <w:szCs w:val="44"/>
+          <w:lang w:val="en-GB"/>
+        </w:rPr>
+        <w:t>print vs println vs printf</w:t>
+      </w:r>
+    </w:p>
+    <w:p>
+      <w:pPr>
+        <w:pStyle w:val="ListParagraph"/>
+        <w:numPr>
+          <w:ilvl w:val="0"/>
+          <w:numId w:val="7"/>
+        </w:numPr>
+        <w:rPr>
+          <w:rFonts w:ascii="Abadi" w:hAnsi="Abadi"/>
+          <w:sz w:val="24"/>
+          <w:szCs w:val="24"/>
           <w:lang w:val="en-GB"/>
         </w:rPr>
       </w:pPr>
@@ -2039,6 +1833,119 @@
       <w:lvlJc w:val="left"/>
       <w:pPr>
         <w:ind w:left="6120" w:hanging="360"/>
+      </w:pPr>
+      <w:rPr>
+        <w:rFonts w:ascii="Wingdings" w:hAnsi="Wingdings" w:hint="default"/>
+      </w:rPr>
+    </w:lvl>
+  </w:abstractNum>
+  <w:abstractNum w:abstractNumId="6" w15:restartNumberingAfterBreak="0">
+    <w:nsid w:val="2EF765B4"/>
+    <w:multiLevelType w:val="hybridMultilevel"/>
+    <w:tmpl w:val="CE6CA180"/>
+    <w:lvl w:ilvl="0" w:tplc="40090001">
+      <w:start w:val="1"/>
+      <w:numFmt w:val="bullet"/>
+      <w:lvlText w:val=""/>
+      <w:lvlJc w:val="left"/>
+      <w:pPr>
+        <w:ind w:left="720" w:hanging="360"/>
+      </w:pPr>
+      <w:rPr>
+        <w:rFonts w:ascii="Symbol" w:hAnsi="Symbol" w:hint="default"/>
+      </w:rPr>
+    </w:lvl>
+    <w:lvl w:ilvl="1" w:tplc="40090003" w:tentative="1">
+      <w:start w:val="1"/>
+      <w:numFmt w:val="bullet"/>
+      <w:lvlText w:val="o"/>
+      <w:lvlJc w:val="left"/>
+      <w:pPr>
+        <w:ind w:left="1440" w:hanging="360"/>
+      </w:pPr>
+      <w:rPr>
+        <w:rFonts w:ascii="Courier New" w:hAnsi="Courier New" w:cs="Courier New" w:hint="default"/>
+      </w:rPr>
+    </w:lvl>
+    <w:lvl w:ilvl="2" w:tplc="40090005" w:tentative="1">
+      <w:start w:val="1"/>
+      <w:numFmt w:val="bullet"/>
+      <w:lvlText w:val=""/>
+      <w:lvlJc w:val="left"/>
+      <w:pPr>
+        <w:ind w:left="2160" w:hanging="360"/>
+      </w:pPr>
+      <w:rPr>
+        <w:rFonts w:ascii="Wingdings" w:hAnsi="Wingdings" w:hint="default"/>
+      </w:rPr>
+    </w:lvl>
+    <w:lvl w:ilvl="3" w:tplc="40090001" w:tentative="1">
+      <w:start w:val="1"/>
+      <w:numFmt w:val="bullet"/>
+      <w:lvlText w:val=""/>
+      <w:lvlJc w:val="left"/>
+      <w:pPr>
+        <w:ind w:left="2880" w:hanging="360"/>
+      </w:pPr>
+      <w:rPr>
+        <w:rFonts w:ascii="Symbol" w:hAnsi="Symbol" w:hint="default"/>
+      </w:rPr>
+    </w:lvl>
+    <w:lvl w:ilvl="4" w:tplc="40090003" w:tentative="1">
+      <w:start w:val="1"/>
+      <w:numFmt w:val="bullet"/>
+      <w:lvlText w:val="o"/>
+      <w:lvlJc w:val="left"/>
+      <w:pPr>
+        <w:ind w:left="3600" w:hanging="360"/>
+      </w:pPr>
+      <w:rPr>
+        <w:rFonts w:ascii="Courier New" w:hAnsi="Courier New" w:cs="Courier New" w:hint="default"/>
+      </w:rPr>
+    </w:lvl>
+    <w:lvl w:ilvl="5" w:tplc="40090005" w:tentative="1">
+      <w:start w:val="1"/>
+      <w:numFmt w:val="bullet"/>
+      <w:lvlText w:val=""/>
+      <w:lvlJc w:val="left"/>
+      <w:pPr>
+        <w:ind w:left="4320" w:hanging="360"/>
+      </w:pPr>
+      <w:rPr>
+        <w:rFonts w:ascii="Wingdings" w:hAnsi="Wingdings" w:hint="default"/>
+      </w:rPr>
+    </w:lvl>
+    <w:lvl w:ilvl="6" w:tplc="40090001" w:tentative="1">
+      <w:start w:val="1"/>
+      <w:numFmt w:val="bullet"/>
+      <w:lvlText w:val=""/>
+      <w:lvlJc w:val="left"/>
+      <w:pPr>
+        <w:ind w:left="5040" w:hanging="360"/>
+      </w:pPr>
+      <w:rPr>
+        <w:rFonts w:ascii="Symbol" w:hAnsi="Symbol" w:hint="default"/>
+      </w:rPr>
+    </w:lvl>
+    <w:lvl w:ilvl="7" w:tplc="40090003" w:tentative="1">
+      <w:start w:val="1"/>
+      <w:numFmt w:val="bullet"/>
+      <w:lvlText w:val="o"/>
+      <w:lvlJc w:val="left"/>
+      <w:pPr>
+        <w:ind w:left="5760" w:hanging="360"/>
+      </w:pPr>
+      <w:rPr>
+        <w:rFonts w:ascii="Courier New" w:hAnsi="Courier New" w:cs="Courier New" w:hint="default"/>
+      </w:rPr>
+    </w:lvl>
+    <w:lvl w:ilvl="8" w:tplc="40090005" w:tentative="1">
+      <w:start w:val="1"/>
+      <w:numFmt w:val="bullet"/>
+      <w:lvlText w:val=""/>
+      <w:lvlJc w:val="left"/>
+      <w:pPr>
+        <w:ind w:left="6480" w:hanging="360"/>
       </w:pPr>
       <w:rPr>
         <w:rFonts w:ascii="Wingdings" w:hAnsi="Wingdings" w:hint="default"/>
@@ -2062,6 +1969,9 @@
   </w:num>
   <w:num w:numId="6" w16cid:durableId="1675499338">
     <w:abstractNumId w:val="1"/>
+  </w:num>
+  <w:num w:numId="7" w16cid:durableId="1915582029">
+    <w:abstractNumId w:val="6"/>
   </w:num>
 </w:numbering>
 </file>

</xml_diff>

<commit_message>
Day 2 Second Half Commit
</commit_message>
<xml_diff>
--- a/Day 2/Day 2.docx
+++ b/Day 2/Day 2.docx
@@ -331,8 +331,20 @@
           <w:szCs w:val="28"/>
           <w:lang w:val="en-GB"/>
         </w:rPr>
-        <w:t>String is class in Java also act as an Datatype</w:t>
-      </w:r>
+        <w:t xml:space="preserve">String is class in Java also act as an </w:t>
+      </w:r>
+      <w:proofErr w:type="gramStart"/>
+      <w:r>
+        <w:rPr>
+          <w:b/>
+          <w:bCs/>
+          <w:sz w:val="28"/>
+          <w:szCs w:val="28"/>
+          <w:lang w:val="en-GB"/>
+        </w:rPr>
+        <w:t>Datatype</w:t>
+      </w:r>
+      <w:proofErr w:type="gramEnd"/>
     </w:p>
     <w:p>
       <w:pPr>
@@ -387,7 +399,33 @@
           <w:lang w:eastAsia="en-IN"/>
           <w14:ligatures w14:val="none"/>
         </w:rPr>
-        <w:t xml:space="preserve"> methods but in main method we have to make object of the class</w:t>
+        <w:t xml:space="preserve"> methods but in main method we </w:t>
+      </w:r>
+      <w:proofErr w:type="gramStart"/>
+      <w:r>
+        <w:rPr>
+          <w:rFonts w:ascii="Consolas" w:eastAsia="Times New Roman" w:hAnsi="Consolas" w:cs="Times New Roman"/>
+          <w:color w:val="6A737D"/>
+          <w:kern w:val="0"/>
+          <w:sz w:val="26"/>
+          <w:szCs w:val="26"/>
+          <w:lang w:eastAsia="en-IN"/>
+          <w14:ligatures w14:val="none"/>
+        </w:rPr>
+        <w:t>have to</w:t>
+      </w:r>
+      <w:proofErr w:type="gramEnd"/>
+      <w:r>
+        <w:rPr>
+          <w:rFonts w:ascii="Consolas" w:eastAsia="Times New Roman" w:hAnsi="Consolas" w:cs="Times New Roman"/>
+          <w:color w:val="6A737D"/>
+          <w:kern w:val="0"/>
+          <w:sz w:val="26"/>
+          <w:szCs w:val="26"/>
+          <w:lang w:eastAsia="en-IN"/>
+          <w14:ligatures w14:val="none"/>
+        </w:rPr>
+        <w:t xml:space="preserve"> make object of the class</w:t>
       </w:r>
       <w:r>
         <w:rPr>
@@ -491,7 +529,7 @@
           </mc:Choice>
           <mc:Fallback>
             <w:pict>
-              <v:line w14:anchorId="7BDE9C26" id="Straight Connector 1" o:spid="_x0000_s1026" style="position:absolute;z-index:251659264;visibility:visible;mso-wrap-style:square;mso-wrap-distance-left:9pt;mso-wrap-distance-top:0;mso-wrap-distance-right:9pt;mso-wrap-distance-bottom:0;mso-position-horizontal:absolute;mso-position-horizontal-relative:text;mso-position-vertical:absolute;mso-position-vertical-relative:text" from="-12pt,17.65pt" to="467.5pt,19.15pt" o:gfxdata="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" strokecolor="#4472c4 [3204]" strokeweight=".5pt">
+              <v:line w14:anchorId="7C9EB664" id="Straight Connector 1" o:spid="_x0000_s1026" style="position:absolute;z-index:251659264;visibility:visible;mso-wrap-style:square;mso-wrap-distance-left:9pt;mso-wrap-distance-top:0;mso-wrap-distance-right:9pt;mso-wrap-distance-bottom:0;mso-position-horizontal:absolute;mso-position-horizontal-relative:text;mso-position-vertical:absolute;mso-position-vertical-relative:text" from="-12pt,17.65pt" to="467.5pt,19.15pt" o:gfxdata="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" strokecolor="#4472c4 [3204]" strokeweight=".5pt">
                 <v:stroke joinstyle="miter"/>
               </v:line>
             </w:pict>
@@ -573,8 +611,20 @@
           <w:szCs w:val="28"/>
           <w:lang w:val="en-GB"/>
         </w:rPr>
-        <w:t>String is a class in Java</w:t>
-      </w:r>
+        <w:t xml:space="preserve">String is a class in </w:t>
+      </w:r>
+      <w:proofErr w:type="gramStart"/>
+      <w:r>
+        <w:rPr>
+          <w:b/>
+          <w:bCs/>
+          <w:sz w:val="28"/>
+          <w:szCs w:val="28"/>
+          <w:lang w:val="en-GB"/>
+        </w:rPr>
+        <w:t>Java</w:t>
+      </w:r>
+      <w:proofErr w:type="gramEnd"/>
     </w:p>
     <w:p>
       <w:pPr>
@@ -617,15 +667,39 @@
           <w:lang w:val="en-GB"/>
         </w:rPr>
       </w:pPr>
-      <w:r>
-        <w:rPr>
-          <w:b/>
-          <w:bCs/>
-          <w:sz w:val="28"/>
-          <w:szCs w:val="28"/>
-          <w:lang w:val="en-GB"/>
-        </w:rPr>
-        <w:t>toString()</w:t>
+      <w:proofErr w:type="spellStart"/>
+      <w:proofErr w:type="gramStart"/>
+      <w:r>
+        <w:rPr>
+          <w:b/>
+          <w:bCs/>
+          <w:sz w:val="28"/>
+          <w:szCs w:val="28"/>
+          <w:lang w:val="en-GB"/>
+        </w:rPr>
+        <w:t>toString</w:t>
+      </w:r>
+      <w:proofErr w:type="spellEnd"/>
+      <w:r>
+        <w:rPr>
+          <w:b/>
+          <w:bCs/>
+          <w:sz w:val="28"/>
+          <w:szCs w:val="28"/>
+          <w:lang w:val="en-GB"/>
+        </w:rPr>
+        <w:t>(</w:t>
+      </w:r>
+      <w:proofErr w:type="gramEnd"/>
+      <w:r>
+        <w:rPr>
+          <w:b/>
+          <w:bCs/>
+          <w:sz w:val="28"/>
+          <w:szCs w:val="28"/>
+          <w:lang w:val="en-GB"/>
+        </w:rPr>
+        <w:t>)</w:t>
       </w:r>
     </w:p>
     <w:p>
@@ -643,15 +717,39 @@
           <w:lang w:val="en-GB"/>
         </w:rPr>
       </w:pPr>
-      <w:r>
-        <w:rPr>
-          <w:b/>
-          <w:bCs/>
-          <w:sz w:val="28"/>
-          <w:szCs w:val="28"/>
-          <w:lang w:val="en-GB"/>
-        </w:rPr>
-        <w:t>toUpperCase()</w:t>
+      <w:proofErr w:type="spellStart"/>
+      <w:proofErr w:type="gramStart"/>
+      <w:r>
+        <w:rPr>
+          <w:b/>
+          <w:bCs/>
+          <w:sz w:val="28"/>
+          <w:szCs w:val="28"/>
+          <w:lang w:val="en-GB"/>
+        </w:rPr>
+        <w:t>toUpperCase</w:t>
+      </w:r>
+      <w:proofErr w:type="spellEnd"/>
+      <w:r>
+        <w:rPr>
+          <w:b/>
+          <w:bCs/>
+          <w:sz w:val="28"/>
+          <w:szCs w:val="28"/>
+          <w:lang w:val="en-GB"/>
+        </w:rPr>
+        <w:t>(</w:t>
+      </w:r>
+      <w:proofErr w:type="gramEnd"/>
+      <w:r>
+        <w:rPr>
+          <w:b/>
+          <w:bCs/>
+          <w:sz w:val="28"/>
+          <w:szCs w:val="28"/>
+          <w:lang w:val="en-GB"/>
+        </w:rPr>
+        <w:t>)</w:t>
       </w:r>
     </w:p>
     <w:p>
@@ -669,15 +767,39 @@
           <w:lang w:val="en-GB"/>
         </w:rPr>
       </w:pPr>
-      <w:r>
-        <w:rPr>
-          <w:b/>
-          <w:bCs/>
-          <w:sz w:val="28"/>
-          <w:szCs w:val="28"/>
-          <w:lang w:val="en-GB"/>
-        </w:rPr>
-        <w:t>toLowerCase()</w:t>
+      <w:proofErr w:type="spellStart"/>
+      <w:proofErr w:type="gramStart"/>
+      <w:r>
+        <w:rPr>
+          <w:b/>
+          <w:bCs/>
+          <w:sz w:val="28"/>
+          <w:szCs w:val="28"/>
+          <w:lang w:val="en-GB"/>
+        </w:rPr>
+        <w:t>toLowerCase</w:t>
+      </w:r>
+      <w:proofErr w:type="spellEnd"/>
+      <w:r>
+        <w:rPr>
+          <w:b/>
+          <w:bCs/>
+          <w:sz w:val="28"/>
+          <w:szCs w:val="28"/>
+          <w:lang w:val="en-GB"/>
+        </w:rPr>
+        <w:t>(</w:t>
+      </w:r>
+      <w:proofErr w:type="gramEnd"/>
+      <w:r>
+        <w:rPr>
+          <w:b/>
+          <w:bCs/>
+          <w:sz w:val="28"/>
+          <w:szCs w:val="28"/>
+          <w:lang w:val="en-GB"/>
+        </w:rPr>
+        <w:t>)</w:t>
       </w:r>
     </w:p>
     <w:p>
@@ -695,6 +817,7 @@
           <w:lang w:val="en-GB"/>
         </w:rPr>
       </w:pPr>
+      <w:proofErr w:type="spellStart"/>
       <w:r>
         <w:rPr>
           <w:b/>
@@ -723,7 +846,18 @@
           <w:szCs w:val="28"/>
           <w:lang w:val="en-GB"/>
         </w:rPr>
-        <w:t>f(int)</w:t>
+        <w:t>f</w:t>
+      </w:r>
+      <w:proofErr w:type="spellEnd"/>
+      <w:r>
+        <w:rPr>
+          <w:b/>
+          <w:bCs/>
+          <w:sz w:val="28"/>
+          <w:szCs w:val="28"/>
+          <w:lang w:val="en-GB"/>
+        </w:rPr>
+        <w:t>(int)</w:t>
       </w:r>
     </w:p>
     <w:p>
@@ -741,15 +875,39 @@
           <w:lang w:val="en-GB"/>
         </w:rPr>
       </w:pPr>
-      <w:r>
-        <w:rPr>
-          <w:b/>
-          <w:bCs/>
-          <w:sz w:val="28"/>
-          <w:szCs w:val="28"/>
-          <w:lang w:val="en-GB"/>
-        </w:rPr>
-        <w:t>toCharArray()</w:t>
+      <w:proofErr w:type="spellStart"/>
+      <w:proofErr w:type="gramStart"/>
+      <w:r>
+        <w:rPr>
+          <w:b/>
+          <w:bCs/>
+          <w:sz w:val="28"/>
+          <w:szCs w:val="28"/>
+          <w:lang w:val="en-GB"/>
+        </w:rPr>
+        <w:t>toCharArray</w:t>
+      </w:r>
+      <w:proofErr w:type="spellEnd"/>
+      <w:r>
+        <w:rPr>
+          <w:b/>
+          <w:bCs/>
+          <w:sz w:val="28"/>
+          <w:szCs w:val="28"/>
+          <w:lang w:val="en-GB"/>
+        </w:rPr>
+        <w:t>(</w:t>
+      </w:r>
+      <w:proofErr w:type="gramEnd"/>
+      <w:r>
+        <w:rPr>
+          <w:b/>
+          <w:bCs/>
+          <w:sz w:val="28"/>
+          <w:szCs w:val="28"/>
+          <w:lang w:val="en-GB"/>
+        </w:rPr>
+        <w:t>)</w:t>
       </w:r>
     </w:p>
     <w:p>
@@ -803,6 +961,7 @@
         </w:rPr>
         <w:t>substring(</w:t>
       </w:r>
+      <w:proofErr w:type="spellStart"/>
       <w:r>
         <w:rPr>
           <w:i/>
@@ -820,7 +979,16 @@
           <w:szCs w:val="28"/>
           <w:lang w:val="en-GB"/>
         </w:rPr>
-        <w:t>:int,</w:t>
+        <w:t>:</w:t>
+      </w:r>
+      <w:proofErr w:type="gramStart"/>
+      <w:r>
+        <w:rPr>
+          <w:sz w:val="28"/>
+          <w:szCs w:val="28"/>
+          <w:lang w:val="en-GB"/>
+        </w:rPr>
+        <w:t>int,</w:t>
       </w:r>
       <w:r>
         <w:rPr>
@@ -833,6 +1001,7 @@
         </w:rPr>
         <w:t>endIndex</w:t>
       </w:r>
+      <w:proofErr w:type="gramEnd"/>
       <w:r>
         <w:rPr>
           <w:sz w:val="28"/>
@@ -841,6 +1010,7 @@
         </w:rPr>
         <w:t>:int</w:t>
       </w:r>
+      <w:proofErr w:type="spellEnd"/>
       <w:r>
         <w:rPr>
           <w:b/>
@@ -895,7 +1065,75 @@
           <w:szCs w:val="28"/>
           <w:lang w:val="en-GB"/>
         </w:rPr>
-        <w:t>by default if we console object then it returns the garbage value (cuz gc method of lang.System class takes care)like `</w:t>
+        <w:t>by default if we console object then it returns the garbage value (</w:t>
+      </w:r>
+      <w:proofErr w:type="spellStart"/>
+      <w:r>
+        <w:rPr>
+          <w:b/>
+          <w:bCs/>
+          <w:sz w:val="28"/>
+          <w:szCs w:val="28"/>
+          <w:lang w:val="en-GB"/>
+        </w:rPr>
+        <w:t>cuz</w:t>
+      </w:r>
+      <w:proofErr w:type="spellEnd"/>
+      <w:r>
+        <w:rPr>
+          <w:b/>
+          <w:bCs/>
+          <w:sz w:val="28"/>
+          <w:szCs w:val="28"/>
+          <w:lang w:val="en-GB"/>
+        </w:rPr>
+        <w:t xml:space="preserve"> </w:t>
+      </w:r>
+      <w:proofErr w:type="spellStart"/>
+      <w:r>
+        <w:rPr>
+          <w:b/>
+          <w:bCs/>
+          <w:sz w:val="28"/>
+          <w:szCs w:val="28"/>
+          <w:lang w:val="en-GB"/>
+        </w:rPr>
+        <w:t>gc</w:t>
+      </w:r>
+      <w:proofErr w:type="spellEnd"/>
+      <w:r>
+        <w:rPr>
+          <w:b/>
+          <w:bCs/>
+          <w:sz w:val="28"/>
+          <w:szCs w:val="28"/>
+          <w:lang w:val="en-GB"/>
+        </w:rPr>
+        <w:t xml:space="preserve"> method of </w:t>
+      </w:r>
+      <w:proofErr w:type="spellStart"/>
+      <w:proofErr w:type="gramStart"/>
+      <w:r>
+        <w:rPr>
+          <w:b/>
+          <w:bCs/>
+          <w:sz w:val="28"/>
+          <w:szCs w:val="28"/>
+          <w:lang w:val="en-GB"/>
+        </w:rPr>
+        <w:t>lang.System</w:t>
+      </w:r>
+      <w:proofErr w:type="spellEnd"/>
+      <w:proofErr w:type="gramEnd"/>
+      <w:r>
+        <w:rPr>
+          <w:b/>
+          <w:bCs/>
+          <w:sz w:val="28"/>
+          <w:szCs w:val="28"/>
+          <w:lang w:val="en-GB"/>
+        </w:rPr>
+        <w:t xml:space="preserve"> class takes care)like `</w:t>
       </w:r>
       <w:r>
         <w:rPr>
@@ -915,7 +1153,29 @@
           <w:szCs w:val="28"/>
           <w:lang w:val="en-GB"/>
         </w:rPr>
-        <w:t xml:space="preserve">` but if we introduce toString in our program then it takes care and return what is returned using it </w:t>
+        <w:t xml:space="preserve">` but if we introduce </w:t>
+      </w:r>
+      <w:proofErr w:type="spellStart"/>
+      <w:r>
+        <w:rPr>
+          <w:b/>
+          <w:bCs/>
+          <w:sz w:val="28"/>
+          <w:szCs w:val="28"/>
+          <w:lang w:val="en-GB"/>
+        </w:rPr>
+        <w:t>toString</w:t>
+      </w:r>
+      <w:proofErr w:type="spellEnd"/>
+      <w:r>
+        <w:rPr>
+          <w:b/>
+          <w:bCs/>
+          <w:sz w:val="28"/>
+          <w:szCs w:val="28"/>
+          <w:lang w:val="en-GB"/>
+        </w:rPr>
+        <w:t xml:space="preserve"> in our program then it takes care and return what is returned using it </w:t>
       </w:r>
       <w:r>
         <w:rPr>
@@ -943,15 +1203,27 @@
           <w:lang w:val="en-GB"/>
         </w:rPr>
       </w:pPr>
-      <w:r>
-        <w:rPr>
-          <w:b/>
-          <w:bCs/>
-          <w:sz w:val="28"/>
-          <w:szCs w:val="28"/>
-          <w:lang w:val="en-GB"/>
-        </w:rPr>
-        <w:t>next() reads only one word till encounters space</w:t>
+      <w:proofErr w:type="gramStart"/>
+      <w:r>
+        <w:rPr>
+          <w:b/>
+          <w:bCs/>
+          <w:sz w:val="28"/>
+          <w:szCs w:val="28"/>
+          <w:lang w:val="en-GB"/>
+        </w:rPr>
+        <w:t>next(</w:t>
+      </w:r>
+      <w:proofErr w:type="gramEnd"/>
+      <w:r>
+        <w:rPr>
+          <w:b/>
+          <w:bCs/>
+          <w:sz w:val="28"/>
+          <w:szCs w:val="28"/>
+          <w:lang w:val="en-GB"/>
+        </w:rPr>
+        <w:t>) reads only one word till encounters space</w:t>
       </w:r>
     </w:p>
     <w:p>
@@ -969,6 +1241,8 @@
           <w:lang w:val="en-GB"/>
         </w:rPr>
       </w:pPr>
+      <w:proofErr w:type="spellStart"/>
+      <w:proofErr w:type="gramStart"/>
       <w:r>
         <w:rPr>
           <w:b/>
@@ -978,7 +1252,51 @@
           <w:lang w:val="en-GB"/>
         </w:rPr>
         <w:lastRenderedPageBreak/>
-        <w:t xml:space="preserve">nextLine() reads wholeline until line changes </w:t>
+        <w:t>nextLine</w:t>
+      </w:r>
+      <w:proofErr w:type="spellEnd"/>
+      <w:r>
+        <w:rPr>
+          <w:b/>
+          <w:bCs/>
+          <w:sz w:val="28"/>
+          <w:szCs w:val="28"/>
+          <w:lang w:val="en-GB"/>
+        </w:rPr>
+        <w:t>(</w:t>
+      </w:r>
+      <w:proofErr w:type="gramEnd"/>
+      <w:r>
+        <w:rPr>
+          <w:b/>
+          <w:bCs/>
+          <w:sz w:val="28"/>
+          <w:szCs w:val="28"/>
+          <w:lang w:val="en-GB"/>
+        </w:rPr>
+        <w:t xml:space="preserve">) reads </w:t>
+      </w:r>
+      <w:proofErr w:type="spellStart"/>
+      <w:r>
+        <w:rPr>
+          <w:b/>
+          <w:bCs/>
+          <w:sz w:val="28"/>
+          <w:szCs w:val="28"/>
+          <w:lang w:val="en-GB"/>
+        </w:rPr>
+        <w:t>wholeline</w:t>
+      </w:r>
+      <w:proofErr w:type="spellEnd"/>
+      <w:r>
+        <w:rPr>
+          <w:b/>
+          <w:bCs/>
+          <w:sz w:val="28"/>
+          <w:szCs w:val="28"/>
+          <w:lang w:val="en-GB"/>
+        </w:rPr>
+        <w:t xml:space="preserve"> until line changes </w:t>
       </w:r>
     </w:p>
     <w:p>
@@ -1004,7 +1322,73 @@
           <w:szCs w:val="28"/>
           <w:lang w:val="en-GB"/>
         </w:rPr>
-        <w:t>we can only write body of toString method , but we cant for rest method as they are predefined</w:t>
+        <w:t xml:space="preserve">we can only write body of </w:t>
+      </w:r>
+      <w:proofErr w:type="spellStart"/>
+      <w:r>
+        <w:rPr>
+          <w:b/>
+          <w:bCs/>
+          <w:sz w:val="28"/>
+          <w:szCs w:val="28"/>
+          <w:lang w:val="en-GB"/>
+        </w:rPr>
+        <w:t>toString</w:t>
+      </w:r>
+      <w:proofErr w:type="spellEnd"/>
+      <w:r>
+        <w:rPr>
+          <w:b/>
+          <w:bCs/>
+          <w:sz w:val="28"/>
+          <w:szCs w:val="28"/>
+          <w:lang w:val="en-GB"/>
+        </w:rPr>
+        <w:t xml:space="preserve"> </w:t>
+      </w:r>
+      <w:proofErr w:type="gramStart"/>
+      <w:r>
+        <w:rPr>
+          <w:b/>
+          <w:bCs/>
+          <w:sz w:val="28"/>
+          <w:szCs w:val="28"/>
+          <w:lang w:val="en-GB"/>
+        </w:rPr>
+        <w:t>method ,</w:t>
+      </w:r>
+      <w:proofErr w:type="gramEnd"/>
+      <w:r>
+        <w:rPr>
+          <w:b/>
+          <w:bCs/>
+          <w:sz w:val="28"/>
+          <w:szCs w:val="28"/>
+          <w:lang w:val="en-GB"/>
+        </w:rPr>
+        <w:t xml:space="preserve"> but we </w:t>
+      </w:r>
+      <w:proofErr w:type="spellStart"/>
+      <w:r>
+        <w:rPr>
+          <w:b/>
+          <w:bCs/>
+          <w:sz w:val="28"/>
+          <w:szCs w:val="28"/>
+          <w:lang w:val="en-GB"/>
+        </w:rPr>
+        <w:t>cant</w:t>
+      </w:r>
+      <w:proofErr w:type="spellEnd"/>
+      <w:r>
+        <w:rPr>
+          <w:b/>
+          <w:bCs/>
+          <w:sz w:val="28"/>
+          <w:szCs w:val="28"/>
+          <w:lang w:val="en-GB"/>
+        </w:rPr>
+        <w:t xml:space="preserve"> for rest method as they are predefined</w:t>
       </w:r>
       <w:r>
         <w:rPr>
@@ -1076,17 +1460,59 @@
           <w:szCs w:val="28"/>
           <w:lang w:val="en-GB"/>
         </w:rPr>
-        <w:t>String&gt; equal</w:t>
-      </w:r>
-      <w:r>
-        <w:rPr>
-          <w:b/>
-          <w:bCs/>
-          <w:sz w:val="28"/>
-          <w:szCs w:val="28"/>
-          <w:lang w:val="en-GB"/>
-        </w:rPr>
-        <w:t xml:space="preserve">s  </w:t>
+        <w:t xml:space="preserve">String&gt; </w:t>
+      </w:r>
+      <w:r>
+        <w:rPr>
+          <w:b/>
+          <w:bCs/>
+          <w:sz w:val="28"/>
+          <w:szCs w:val="28"/>
+          <w:lang w:val="en-GB"/>
+        </w:rPr>
+        <w:t>(s1</w:t>
+      </w:r>
+      <w:proofErr w:type="gramStart"/>
+      <w:r>
+        <w:rPr>
+          <w:b/>
+          <w:bCs/>
+          <w:sz w:val="28"/>
+          <w:szCs w:val="28"/>
+          <w:lang w:val="en-GB"/>
+        </w:rPr>
+        <w:t>).</w:t>
+      </w:r>
+      <w:r>
+        <w:rPr>
+          <w:b/>
+          <w:bCs/>
+          <w:sz w:val="28"/>
+          <w:szCs w:val="28"/>
+          <w:lang w:val="en-GB"/>
+        </w:rPr>
+        <w:t>equal</w:t>
+      </w:r>
+      <w:r>
+        <w:rPr>
+          <w:b/>
+          <w:bCs/>
+          <w:sz w:val="28"/>
+          <w:szCs w:val="28"/>
+          <w:lang w:val="en-GB"/>
+        </w:rPr>
+        <w:t>s</w:t>
+      </w:r>
+      <w:proofErr w:type="gramEnd"/>
+      <w:r>
+        <w:rPr>
+          <w:b/>
+          <w:bCs/>
+          <w:sz w:val="28"/>
+          <w:szCs w:val="28"/>
+          <w:lang w:val="en-GB"/>
+        </w:rPr>
+        <w:t xml:space="preserve">(s2) </w:t>
       </w:r>
       <w:r>
         <w:rPr>
@@ -1131,7 +1557,306 @@
           <w:szCs w:val="44"/>
           <w:lang w:val="en-GB"/>
         </w:rPr>
-        <w:t>print vs println vs printf</w:t>
+        <w:t xml:space="preserve">print vs </w:t>
+      </w:r>
+      <w:proofErr w:type="spellStart"/>
+      <w:r>
+        <w:rPr>
+          <w:rFonts w:ascii="Abadi" w:hAnsi="Abadi"/>
+          <w:color w:val="4472C4" w:themeColor="accent1"/>
+          <w:sz w:val="44"/>
+          <w:szCs w:val="44"/>
+          <w:lang w:val="en-GB"/>
+        </w:rPr>
+        <w:t>println</w:t>
+      </w:r>
+      <w:proofErr w:type="spellEnd"/>
+      <w:r>
+        <w:rPr>
+          <w:rFonts w:ascii="Abadi" w:hAnsi="Abadi"/>
+          <w:color w:val="4472C4" w:themeColor="accent1"/>
+          <w:sz w:val="44"/>
+          <w:szCs w:val="44"/>
+          <w:lang w:val="en-GB"/>
+        </w:rPr>
+        <w:t xml:space="preserve"> vs </w:t>
+      </w:r>
+      <w:proofErr w:type="spellStart"/>
+      <w:proofErr w:type="gramStart"/>
+      <w:r>
+        <w:rPr>
+          <w:rFonts w:ascii="Abadi" w:hAnsi="Abadi"/>
+          <w:color w:val="4472C4" w:themeColor="accent1"/>
+          <w:sz w:val="44"/>
+          <w:szCs w:val="44"/>
+          <w:lang w:val="en-GB"/>
+        </w:rPr>
+        <w:t>printf</w:t>
+      </w:r>
+      <w:proofErr w:type="spellEnd"/>
+      <w:proofErr w:type="gramEnd"/>
+    </w:p>
+    <w:p>
+      <w:pPr>
+        <w:rPr>
+          <w:rFonts w:ascii="Abadi" w:hAnsi="Abadi"/>
+          <w:sz w:val="24"/>
+          <w:szCs w:val="24"/>
+          <w:lang w:val="en-GB"/>
+        </w:rPr>
+      </w:pPr>
+    </w:p>
+    <w:p>
+      <w:pPr>
+        <w:rPr>
+          <w:rFonts w:ascii="Abadi" w:hAnsi="Abadi"/>
+          <w:sz w:val="24"/>
+          <w:szCs w:val="24"/>
+          <w:lang w:val="en-GB"/>
+        </w:rPr>
+      </w:pPr>
+    </w:p>
+    <w:p>
+      <w:pPr>
+        <w:rPr>
+          <w:rFonts w:ascii="Abadi" w:hAnsi="Abadi"/>
+          <w:sz w:val="24"/>
+          <w:szCs w:val="24"/>
+          <w:lang w:val="en-GB"/>
+        </w:rPr>
+      </w:pPr>
+    </w:p>
+    <w:p>
+      <w:pPr>
+        <w:rPr>
+          <w:rFonts w:ascii="Abadi" w:hAnsi="Abadi"/>
+          <w:sz w:val="24"/>
+          <w:szCs w:val="24"/>
+          <w:lang w:val="en-GB"/>
+        </w:rPr>
+      </w:pPr>
+    </w:p>
+    <w:p>
+      <w:pPr>
+        <w:rPr>
+          <w:rFonts w:ascii="Abadi" w:hAnsi="Abadi"/>
+          <w:sz w:val="24"/>
+          <w:szCs w:val="24"/>
+          <w:lang w:val="en-GB"/>
+        </w:rPr>
+      </w:pPr>
+    </w:p>
+    <w:p>
+      <w:pPr>
+        <w:rPr>
+          <w:rFonts w:ascii="Abadi" w:hAnsi="Abadi"/>
+          <w:sz w:val="24"/>
+          <w:szCs w:val="24"/>
+          <w:lang w:val="en-GB"/>
+        </w:rPr>
+      </w:pPr>
+    </w:p>
+    <w:p>
+      <w:pPr>
+        <w:rPr>
+          <w:rFonts w:ascii="Abadi" w:hAnsi="Abadi"/>
+          <w:sz w:val="24"/>
+          <w:szCs w:val="24"/>
+          <w:lang w:val="en-GB"/>
+        </w:rPr>
+      </w:pPr>
+    </w:p>
+    <w:p>
+      <w:pPr>
+        <w:rPr>
+          <w:rFonts w:ascii="Abadi" w:hAnsi="Abadi"/>
+          <w:sz w:val="24"/>
+          <w:szCs w:val="24"/>
+          <w:lang w:val="en-GB"/>
+        </w:rPr>
+      </w:pPr>
+    </w:p>
+    <w:p>
+      <w:pPr>
+        <w:rPr>
+          <w:rFonts w:ascii="Abadi" w:hAnsi="Abadi"/>
+          <w:sz w:val="24"/>
+          <w:szCs w:val="24"/>
+          <w:lang w:val="en-GB"/>
+        </w:rPr>
+      </w:pPr>
+    </w:p>
+    <w:p>
+      <w:pPr>
+        <w:rPr>
+          <w:rFonts w:ascii="Abadi" w:hAnsi="Abadi"/>
+          <w:sz w:val="24"/>
+          <w:szCs w:val="24"/>
+          <w:lang w:val="en-GB"/>
+        </w:rPr>
+      </w:pPr>
+    </w:p>
+    <w:p>
+      <w:pPr>
+        <w:rPr>
+          <w:rFonts w:ascii="Abadi" w:hAnsi="Abadi"/>
+          <w:sz w:val="24"/>
+          <w:szCs w:val="24"/>
+          <w:lang w:val="en-GB"/>
+        </w:rPr>
+      </w:pPr>
+    </w:p>
+    <w:p>
+      <w:pPr>
+        <w:rPr>
+          <w:rFonts w:ascii="Abadi" w:hAnsi="Abadi"/>
+          <w:sz w:val="24"/>
+          <w:szCs w:val="24"/>
+          <w:lang w:val="en-GB"/>
+        </w:rPr>
+      </w:pPr>
+    </w:p>
+    <w:p>
+      <w:pPr>
+        <w:rPr>
+          <w:rFonts w:ascii="Abadi" w:hAnsi="Abadi"/>
+          <w:sz w:val="24"/>
+          <w:szCs w:val="24"/>
+          <w:lang w:val="en-GB"/>
+        </w:rPr>
+      </w:pPr>
+    </w:p>
+    <w:p>
+      <w:pPr>
+        <w:rPr>
+          <w:rFonts w:ascii="Abadi" w:hAnsi="Abadi"/>
+          <w:sz w:val="24"/>
+          <w:szCs w:val="24"/>
+          <w:lang w:val="en-GB"/>
+        </w:rPr>
+      </w:pPr>
+    </w:p>
+    <w:p>
+      <w:pPr>
+        <w:rPr>
+          <w:rFonts w:ascii="Abadi" w:hAnsi="Abadi"/>
+          <w:sz w:val="24"/>
+          <w:szCs w:val="24"/>
+          <w:lang w:val="en-GB"/>
+        </w:rPr>
+      </w:pPr>
+    </w:p>
+    <w:p>
+      <w:pPr>
+        <w:rPr>
+          <w:rFonts w:ascii="Abadi" w:hAnsi="Abadi"/>
+          <w:sz w:val="24"/>
+          <w:szCs w:val="24"/>
+          <w:lang w:val="en-GB"/>
+        </w:rPr>
+      </w:pPr>
+    </w:p>
+    <w:p>
+      <w:pPr>
+        <w:rPr>
+          <w:rFonts w:ascii="Abadi" w:hAnsi="Abadi"/>
+          <w:sz w:val="24"/>
+          <w:szCs w:val="24"/>
+          <w:lang w:val="en-GB"/>
+        </w:rPr>
+      </w:pPr>
+    </w:p>
+    <w:p>
+      <w:pPr>
+        <w:rPr>
+          <w:rFonts w:ascii="Abadi" w:hAnsi="Abadi"/>
+          <w:sz w:val="24"/>
+          <w:szCs w:val="24"/>
+          <w:lang w:val="en-GB"/>
+        </w:rPr>
+      </w:pPr>
+    </w:p>
+    <w:p>
+      <w:pPr>
+        <w:rPr>
+          <w:rFonts w:ascii="Abadi" w:hAnsi="Abadi"/>
+          <w:sz w:val="24"/>
+          <w:szCs w:val="24"/>
+          <w:lang w:val="en-GB"/>
+        </w:rPr>
+      </w:pPr>
+    </w:p>
+    <w:p>
+      <w:pPr>
+        <w:rPr>
+          <w:rFonts w:ascii="Abadi" w:hAnsi="Abadi"/>
+          <w:sz w:val="24"/>
+          <w:szCs w:val="24"/>
+          <w:lang w:val="en-GB"/>
+        </w:rPr>
+      </w:pPr>
+    </w:p>
+    <w:p>
+      <w:pPr>
+        <w:rPr>
+          <w:rFonts w:ascii="Abadi" w:hAnsi="Abadi"/>
+          <w:sz w:val="24"/>
+          <w:szCs w:val="24"/>
+          <w:lang w:val="en-GB"/>
+        </w:rPr>
+      </w:pPr>
+    </w:p>
+    <w:p>
+      <w:pPr>
+        <w:rPr>
+          <w:rFonts w:ascii="Abadi" w:hAnsi="Abadi"/>
+          <w:sz w:val="24"/>
+          <w:szCs w:val="24"/>
+          <w:lang w:val="en-GB"/>
+        </w:rPr>
+      </w:pPr>
+    </w:p>
+    <w:p>
+      <w:pPr>
+        <w:rPr>
+          <w:rFonts w:ascii="Abadi" w:hAnsi="Abadi"/>
+          <w:sz w:val="24"/>
+          <w:szCs w:val="24"/>
+          <w:lang w:val="en-GB"/>
+        </w:rPr>
+      </w:pPr>
+    </w:p>
+    <w:p>
+      <w:pPr>
+        <w:rPr>
+          <w:rFonts w:ascii="Abadi" w:hAnsi="Abadi"/>
+          <w:sz w:val="24"/>
+          <w:szCs w:val="24"/>
+          <w:lang w:val="en-GB"/>
+        </w:rPr>
+      </w:pPr>
+    </w:p>
+    <w:p>
+      <w:pPr>
+        <w:jc w:val="center"/>
+        <w:rPr>
+          <w:rFonts w:ascii="Abadi" w:hAnsi="Abadi"/>
+          <w:sz w:val="56"/>
+          <w:szCs w:val="56"/>
+          <w:u w:val="single"/>
+          <w:lang w:val="en-GB"/>
+        </w:rPr>
+      </w:pPr>
+      <w:r>
+        <w:rPr>
+          <w:rFonts w:ascii="Abadi" w:hAnsi="Abadi"/>
+          <w:sz w:val="56"/>
+          <w:szCs w:val="56"/>
+          <w:u w:val="single"/>
+          <w:lang w:val="en-GB"/>
+        </w:rPr>
+        <w:lastRenderedPageBreak/>
+        <w:t>Constructor in JAVA</w:t>
       </w:r>
     </w:p>
     <w:p>
@@ -1139,12 +1864,2203 @@
         <w:pStyle w:val="ListParagraph"/>
         <w:numPr>
           <w:ilvl w:val="0"/>
-          <w:numId w:val="7"/>
+          <w:numId w:val="8"/>
         </w:numPr>
+        <w:rPr>
+          <w:rFonts w:ascii="Abadi" w:hAnsi="Abadi"/>
+          <w:sz w:val="28"/>
+          <w:szCs w:val="28"/>
+          <w:u w:val="single"/>
+          <w:lang w:val="en-GB"/>
+        </w:rPr>
+      </w:pPr>
+      <w:r>
+        <w:rPr>
+          <w:rFonts w:ascii="Abadi" w:hAnsi="Abadi"/>
+          <w:sz w:val="28"/>
+          <w:szCs w:val="28"/>
+          <w:u w:val="single"/>
+          <w:lang w:val="en-GB"/>
+        </w:rPr>
+        <w:t>Constructor is a special member method which is invoked automatically at the time of creation of object of class</w:t>
+      </w:r>
+      <w:r>
+        <w:rPr>
+          <w:rFonts w:ascii="Abadi" w:hAnsi="Abadi"/>
+          <w:sz w:val="28"/>
+          <w:szCs w:val="28"/>
+          <w:u w:val="single"/>
+          <w:lang w:val="en-GB"/>
+        </w:rPr>
+        <w:t>.</w:t>
+      </w:r>
+    </w:p>
+    <w:p>
+      <w:pPr>
+        <w:pStyle w:val="ListParagraph"/>
+        <w:numPr>
+          <w:ilvl w:val="0"/>
+          <w:numId w:val="8"/>
+        </w:numPr>
+        <w:rPr>
+          <w:rFonts w:ascii="Abadi" w:hAnsi="Abadi"/>
+          <w:sz w:val="28"/>
+          <w:szCs w:val="28"/>
+          <w:lang w:val="en-GB"/>
+        </w:rPr>
+      </w:pPr>
+      <w:r>
+        <w:rPr>
+          <w:rFonts w:ascii="Abadi" w:hAnsi="Abadi"/>
+          <w:sz w:val="28"/>
+          <w:szCs w:val="28"/>
+          <w:lang w:val="en-GB"/>
+        </w:rPr>
+        <w:t xml:space="preserve">Types: - </w:t>
+      </w:r>
+    </w:p>
+    <w:p>
+      <w:pPr>
+        <w:pStyle w:val="ListParagraph"/>
+        <w:numPr>
+          <w:ilvl w:val="0"/>
+          <w:numId w:val="9"/>
+        </w:numPr>
+        <w:rPr>
+          <w:rFonts w:ascii="Abadi" w:hAnsi="Abadi"/>
+          <w:sz w:val="28"/>
+          <w:szCs w:val="28"/>
+          <w:lang w:val="en-GB"/>
+        </w:rPr>
+      </w:pPr>
+      <w:r>
+        <w:rPr>
+          <w:rFonts w:ascii="Abadi" w:hAnsi="Abadi"/>
+          <w:sz w:val="28"/>
+          <w:szCs w:val="28"/>
+          <w:lang w:val="en-GB"/>
+        </w:rPr>
+        <w:t>Default Constructor</w:t>
+      </w:r>
+    </w:p>
+    <w:p>
+      <w:pPr>
+        <w:pStyle w:val="ListParagraph"/>
+        <w:numPr>
+          <w:ilvl w:val="0"/>
+          <w:numId w:val="9"/>
+        </w:numPr>
+        <w:rPr>
+          <w:rFonts w:ascii="Abadi" w:hAnsi="Abadi"/>
+          <w:sz w:val="28"/>
+          <w:szCs w:val="28"/>
+          <w:lang w:val="en-GB"/>
+        </w:rPr>
+      </w:pPr>
+      <w:r>
+        <w:rPr>
+          <w:rFonts w:ascii="Abadi" w:hAnsi="Abadi"/>
+          <w:sz w:val="28"/>
+          <w:szCs w:val="28"/>
+          <w:lang w:val="en-GB"/>
+        </w:rPr>
+        <w:t>Parameterized Constructor</w:t>
+      </w:r>
+    </w:p>
+    <w:p>
+      <w:pPr>
+        <w:pStyle w:val="ListParagraph"/>
+        <w:numPr>
+          <w:ilvl w:val="0"/>
+          <w:numId w:val="8"/>
+        </w:numPr>
+        <w:spacing w:line="240" w:lineRule="auto"/>
+        <w:rPr>
+          <w:rFonts w:ascii="Abadi" w:hAnsi="Abadi"/>
+          <w:sz w:val="28"/>
+          <w:szCs w:val="28"/>
+          <w:lang w:val="en-GB"/>
+        </w:rPr>
+      </w:pPr>
+      <w:r>
+        <w:rPr>
+          <w:rFonts w:ascii="Abadi" w:hAnsi="Abadi"/>
+          <w:sz w:val="28"/>
+          <w:szCs w:val="28"/>
+          <w:lang w:val="en-GB"/>
+        </w:rPr>
+        <w:t>Constructor name is same as of the class name</w:t>
+      </w:r>
+      <w:r>
+        <w:rPr>
+          <w:rFonts w:ascii="Abadi" w:hAnsi="Abadi"/>
+          <w:sz w:val="28"/>
+          <w:szCs w:val="28"/>
+          <w:lang w:val="en-GB"/>
+        </w:rPr>
+        <w:t>.</w:t>
+      </w:r>
+    </w:p>
+    <w:p>
+      <w:pPr>
+        <w:pStyle w:val="ListParagraph"/>
+        <w:numPr>
+          <w:ilvl w:val="0"/>
+          <w:numId w:val="8"/>
+        </w:numPr>
+        <w:spacing w:line="240" w:lineRule="auto"/>
+        <w:rPr>
+          <w:rFonts w:ascii="Abadi" w:hAnsi="Abadi"/>
+          <w:sz w:val="28"/>
+          <w:szCs w:val="28"/>
+          <w:lang w:val="en-GB"/>
+        </w:rPr>
+      </w:pPr>
+      <w:r>
+        <w:rPr>
+          <w:rFonts w:ascii="Abadi" w:hAnsi="Abadi"/>
+          <w:sz w:val="28"/>
+          <w:szCs w:val="28"/>
+          <w:lang w:val="en-GB"/>
+        </w:rPr>
+        <w:t xml:space="preserve">Both type of Constructor could remain in same class </w:t>
+      </w:r>
+      <w:r>
+        <w:rPr>
+          <w:rFonts w:ascii="Abadi" w:hAnsi="Abadi"/>
+          <w:sz w:val="28"/>
+          <w:szCs w:val="28"/>
+          <w:lang w:val="en-GB"/>
+        </w:rPr>
+        <w:t>and could be used</w:t>
+      </w:r>
+      <w:r>
+        <w:rPr>
+          <w:rFonts w:ascii="Abadi" w:hAnsi="Abadi"/>
+          <w:sz w:val="28"/>
+          <w:szCs w:val="28"/>
+          <w:lang w:val="en-GB"/>
+        </w:rPr>
+        <w:t xml:space="preserve"> each at a time or simultaneously by creating two different objects.</w:t>
+      </w:r>
+    </w:p>
+    <w:p>
+      <w:pPr>
+        <w:pStyle w:val="ListParagraph"/>
+        <w:numPr>
+          <w:ilvl w:val="0"/>
+          <w:numId w:val="8"/>
+        </w:numPr>
+        <w:spacing w:line="240" w:lineRule="auto"/>
+        <w:rPr>
+          <w:rFonts w:ascii="Abadi" w:hAnsi="Abadi"/>
+          <w:sz w:val="28"/>
+          <w:szCs w:val="28"/>
+          <w:lang w:val="en-GB"/>
+        </w:rPr>
+      </w:pPr>
+      <w:r>
+        <w:rPr>
+          <w:rFonts w:ascii="Abadi" w:hAnsi="Abadi"/>
+          <w:sz w:val="28"/>
+          <w:szCs w:val="28"/>
+          <w:lang w:val="en-GB"/>
+        </w:rPr>
+        <w:t>During the time of Object creation, it depends on how object is created with param or without param, based on that Default or Parameterized is called.</w:t>
+      </w:r>
+    </w:p>
+    <w:p>
+      <w:pPr>
+        <w:pStyle w:val="ListParagraph"/>
+        <w:spacing w:line="240" w:lineRule="auto"/>
+        <w:rPr>
+          <w:rFonts w:ascii="Abadi" w:hAnsi="Abadi"/>
+          <w:sz w:val="28"/>
+          <w:szCs w:val="28"/>
+          <w:lang w:val="en-GB"/>
+        </w:rPr>
+      </w:pPr>
+    </w:p>
+    <w:p>
+      <w:pPr>
+        <w:pStyle w:val="ListParagraph"/>
+        <w:numPr>
+          <w:ilvl w:val="0"/>
+          <w:numId w:val="8"/>
+        </w:numPr>
+        <w:spacing w:line="240" w:lineRule="auto"/>
+        <w:rPr>
+          <w:rFonts w:ascii="Abadi" w:hAnsi="Abadi"/>
+          <w:sz w:val="28"/>
+          <w:szCs w:val="28"/>
+          <w:lang w:val="en-GB"/>
+        </w:rPr>
+      </w:pPr>
+      <w:r>
+        <w:rPr>
+          <w:rFonts w:ascii="Abadi" w:hAnsi="Abadi"/>
+          <w:sz w:val="28"/>
+          <w:szCs w:val="28"/>
+          <w:lang w:val="en-GB"/>
+        </w:rPr>
+        <w:t>There is no return type of Constructor</w:t>
+      </w:r>
+      <w:r>
+        <w:rPr>
+          <w:rFonts w:ascii="Abadi" w:hAnsi="Abadi"/>
+          <w:sz w:val="28"/>
+          <w:szCs w:val="28"/>
+          <w:lang w:val="en-GB"/>
+        </w:rPr>
+        <w:t>.</w:t>
+      </w:r>
+    </w:p>
+    <w:p>
+      <w:pPr>
+        <w:pStyle w:val="ListParagraph"/>
+        <w:spacing w:line="240" w:lineRule="auto"/>
+        <w:rPr>
+          <w:rFonts w:ascii="Abadi" w:hAnsi="Abadi"/>
+          <w:sz w:val="28"/>
+          <w:szCs w:val="28"/>
+          <w:lang w:val="en-GB"/>
+        </w:rPr>
+      </w:pPr>
+    </w:p>
+    <w:p>
+      <w:pPr>
+        <w:pStyle w:val="ListParagraph"/>
+        <w:numPr>
+          <w:ilvl w:val="0"/>
+          <w:numId w:val="8"/>
+        </w:numPr>
+        <w:spacing w:line="240" w:lineRule="auto"/>
+        <w:rPr>
+          <w:rFonts w:ascii="Abadi" w:hAnsi="Abadi"/>
+          <w:sz w:val="28"/>
+          <w:szCs w:val="28"/>
+          <w:lang w:val="en-GB"/>
+        </w:rPr>
+      </w:pPr>
+      <w:proofErr w:type="gramStart"/>
+      <w:r>
+        <w:rPr>
+          <w:rFonts w:ascii="Abadi" w:hAnsi="Abadi"/>
+          <w:sz w:val="28"/>
+          <w:szCs w:val="28"/>
+          <w:lang w:val="en-GB"/>
+        </w:rPr>
+        <w:t xml:space="preserve">Syntax </w:t>
+      </w:r>
+      <w:r>
+        <w:rPr>
+          <w:rFonts w:ascii="Abadi" w:hAnsi="Abadi"/>
+          <w:sz w:val="28"/>
+          <w:szCs w:val="28"/>
+          <w:lang w:val="en-GB"/>
+        </w:rPr>
+        <w:t>:</w:t>
+      </w:r>
+      <w:proofErr w:type="gramEnd"/>
+      <w:r>
+        <w:rPr>
+          <w:rFonts w:ascii="Abadi" w:hAnsi="Abadi"/>
+          <w:sz w:val="28"/>
+          <w:szCs w:val="28"/>
+          <w:lang w:val="en-GB"/>
+        </w:rPr>
+        <w:t>-</w:t>
+      </w:r>
+    </w:p>
+    <w:p>
+      <w:pPr>
+        <w:pStyle w:val="ListParagraph"/>
+        <w:rPr>
+          <w:rFonts w:ascii="Abadi" w:hAnsi="Abadi"/>
+          <w:sz w:val="28"/>
+          <w:szCs w:val="28"/>
+          <w:lang w:val="en-GB"/>
+        </w:rPr>
+      </w:pPr>
+    </w:p>
+    <w:p>
+      <w:pPr>
+        <w:rPr>
+          <w:rFonts w:ascii="Abadi" w:hAnsi="Abadi"/>
+          <w:sz w:val="28"/>
+          <w:szCs w:val="28"/>
+          <w:lang w:val="en-GB"/>
+        </w:rPr>
+      </w:pPr>
+      <w:r>
+        <w:rPr>
+          <w:rFonts w:ascii="Abadi" w:hAnsi="Abadi"/>
+          <w:color w:val="4472C4" w:themeColor="accent1"/>
+          <w:sz w:val="32"/>
+          <w:szCs w:val="32"/>
+          <w:lang w:val="en-GB"/>
+        </w:rPr>
+        <w:t xml:space="preserve">Class </w:t>
+      </w:r>
+      <w:proofErr w:type="gramStart"/>
+      <w:r>
+        <w:rPr>
+          <w:rFonts w:ascii="Abadi" w:hAnsi="Abadi"/>
+          <w:color w:val="4472C4" w:themeColor="accent1"/>
+          <w:sz w:val="32"/>
+          <w:szCs w:val="32"/>
+          <w:lang w:val="en-GB"/>
+        </w:rPr>
+        <w:t>A</w:t>
+      </w:r>
+      <w:r>
+        <w:rPr>
+          <w:rFonts w:ascii="Abadi" w:hAnsi="Abadi"/>
+          <w:sz w:val="28"/>
+          <w:szCs w:val="28"/>
+          <w:lang w:val="en-GB"/>
+        </w:rPr>
+        <w:t>{</w:t>
+      </w:r>
+      <w:proofErr w:type="gramEnd"/>
+    </w:p>
+    <w:p>
+      <w:pPr>
+        <w:rPr>
+          <w:rFonts w:ascii="Abadi" w:hAnsi="Abadi"/>
+          <w:sz w:val="28"/>
+          <w:szCs w:val="28"/>
+          <w:lang w:val="en-GB"/>
+        </w:rPr>
+      </w:pPr>
+      <w:r>
+        <w:rPr>
+          <w:rFonts w:ascii="Abadi" w:hAnsi="Abadi"/>
+          <w:sz w:val="28"/>
+          <w:szCs w:val="28"/>
+          <w:lang w:val="en-GB"/>
+        </w:rPr>
+        <w:tab/>
+      </w:r>
+      <w:proofErr w:type="gramStart"/>
+      <w:r>
+        <w:rPr>
+          <w:rFonts w:ascii="Abadi" w:hAnsi="Abadi"/>
+          <w:color w:val="4472C4" w:themeColor="accent1"/>
+          <w:sz w:val="28"/>
+          <w:szCs w:val="28"/>
+          <w:lang w:val="en-GB"/>
+        </w:rPr>
+        <w:t>A(</w:t>
+      </w:r>
+      <w:proofErr w:type="gramEnd"/>
+      <w:r>
+        <w:rPr>
+          <w:rFonts w:ascii="Abadi" w:hAnsi="Abadi"/>
+          <w:color w:val="4472C4" w:themeColor="accent1"/>
+          <w:sz w:val="28"/>
+          <w:szCs w:val="28"/>
+          <w:lang w:val="en-GB"/>
+        </w:rPr>
+        <w:t>)</w:t>
+      </w:r>
+      <w:r>
+        <w:rPr>
+          <w:rFonts w:ascii="Abadi" w:hAnsi="Abadi"/>
+          <w:sz w:val="28"/>
+          <w:szCs w:val="28"/>
+          <w:lang w:val="en-GB"/>
+        </w:rPr>
+        <w:t xml:space="preserve">{ </w:t>
+      </w:r>
+    </w:p>
+    <w:p>
+      <w:pPr>
+        <w:rPr>
+          <w:rFonts w:ascii="Abadi" w:hAnsi="Abadi"/>
+          <w:sz w:val="28"/>
+          <w:szCs w:val="28"/>
+          <w:lang w:val="en-GB"/>
+        </w:rPr>
+      </w:pPr>
+      <w:r>
+        <w:rPr>
+          <w:rFonts w:ascii="Abadi" w:hAnsi="Abadi"/>
+          <w:sz w:val="28"/>
+          <w:szCs w:val="28"/>
+          <w:lang w:val="en-GB"/>
+        </w:rPr>
+        <w:tab/>
+      </w:r>
+      <w:r>
+        <w:rPr>
+          <w:rFonts w:ascii="Abadi" w:hAnsi="Abadi"/>
+          <w:sz w:val="28"/>
+          <w:szCs w:val="28"/>
+          <w:lang w:val="en-GB"/>
+        </w:rPr>
+        <w:tab/>
+      </w:r>
+      <w:r>
+        <w:rPr>
+          <w:rFonts w:ascii="Abadi" w:hAnsi="Abadi"/>
+          <w:color w:val="7F7F7F" w:themeColor="text1" w:themeTint="80"/>
+          <w:sz w:val="28"/>
+          <w:szCs w:val="28"/>
+          <w:lang w:val="en-GB"/>
+        </w:rPr>
+        <w:t>//Default Constructor</w:t>
+      </w:r>
+    </w:p>
+    <w:p>
+      <w:pPr>
+        <w:ind w:firstLine="720"/>
+        <w:rPr>
+          <w:rFonts w:ascii="Abadi" w:hAnsi="Abadi"/>
+          <w:sz w:val="28"/>
+          <w:szCs w:val="28"/>
+          <w:lang w:val="en-GB"/>
+        </w:rPr>
+      </w:pPr>
+      <w:r>
+        <w:rPr>
+          <w:rFonts w:ascii="Abadi" w:hAnsi="Abadi"/>
+          <w:sz w:val="28"/>
+          <w:szCs w:val="28"/>
+          <w:lang w:val="en-GB"/>
+        </w:rPr>
+        <w:t>}</w:t>
+      </w:r>
+    </w:p>
+    <w:p>
+      <w:pPr>
+        <w:ind w:firstLine="720"/>
+        <w:rPr>
+          <w:rFonts w:ascii="Abadi" w:hAnsi="Abadi"/>
+          <w:sz w:val="28"/>
+          <w:szCs w:val="28"/>
+          <w:lang w:val="en-GB"/>
+        </w:rPr>
+      </w:pPr>
+      <w:proofErr w:type="gramStart"/>
+      <w:r>
+        <w:rPr>
+          <w:rFonts w:ascii="Abadi" w:hAnsi="Abadi"/>
+          <w:color w:val="4472C4" w:themeColor="accent1"/>
+          <w:sz w:val="28"/>
+          <w:szCs w:val="28"/>
+          <w:lang w:val="en-GB"/>
+        </w:rPr>
+        <w:t>A</w:t>
+      </w:r>
+      <w:r>
+        <w:rPr>
+          <w:rFonts w:ascii="Abadi" w:hAnsi="Abadi"/>
+          <w:sz w:val="28"/>
+          <w:szCs w:val="28"/>
+          <w:lang w:val="en-GB"/>
+        </w:rPr>
+        <w:t>(</w:t>
+      </w:r>
+      <w:proofErr w:type="gramEnd"/>
+      <w:r>
+        <w:rPr>
+          <w:rFonts w:ascii="Abadi" w:hAnsi="Abadi"/>
+          <w:sz w:val="28"/>
+          <w:szCs w:val="28"/>
+          <w:lang w:val="en-GB"/>
+        </w:rPr>
+        <w:t xml:space="preserve">int </w:t>
+      </w:r>
+      <w:proofErr w:type="spellStart"/>
+      <w:r>
+        <w:rPr>
+          <w:rFonts w:ascii="Abadi" w:hAnsi="Abadi"/>
+          <w:sz w:val="28"/>
+          <w:szCs w:val="28"/>
+          <w:lang w:val="en-GB"/>
+        </w:rPr>
+        <w:t>a,int</w:t>
+      </w:r>
+      <w:proofErr w:type="spellEnd"/>
+      <w:r>
+        <w:rPr>
+          <w:rFonts w:ascii="Abadi" w:hAnsi="Abadi"/>
+          <w:sz w:val="28"/>
+          <w:szCs w:val="28"/>
+          <w:lang w:val="en-GB"/>
+        </w:rPr>
+        <w:t xml:space="preserve"> b){</w:t>
+      </w:r>
+    </w:p>
+    <w:p>
+      <w:pPr>
+        <w:ind w:firstLine="720"/>
+        <w:rPr>
+          <w:rFonts w:ascii="Abadi" w:hAnsi="Abadi"/>
+          <w:sz w:val="28"/>
+          <w:szCs w:val="28"/>
+          <w:lang w:val="en-GB"/>
+        </w:rPr>
+      </w:pPr>
+      <w:r>
+        <w:rPr>
+          <w:rFonts w:ascii="Abadi" w:hAnsi="Abadi"/>
+          <w:sz w:val="28"/>
+          <w:szCs w:val="28"/>
+          <w:lang w:val="en-GB"/>
+        </w:rPr>
+        <w:tab/>
+      </w:r>
+      <w:r>
+        <w:rPr>
+          <w:rFonts w:ascii="Abadi" w:hAnsi="Abadi"/>
+          <w:color w:val="7F7F7F" w:themeColor="text1" w:themeTint="80"/>
+          <w:sz w:val="28"/>
+          <w:szCs w:val="28"/>
+          <w:lang w:val="en-GB"/>
+        </w:rPr>
+        <w:t>//Parameterized Constructor</w:t>
+      </w:r>
+    </w:p>
+    <w:p>
+      <w:pPr>
+        <w:ind w:firstLine="720"/>
+        <w:rPr>
+          <w:rFonts w:ascii="Abadi" w:hAnsi="Abadi"/>
+          <w:sz w:val="28"/>
+          <w:szCs w:val="28"/>
+          <w:lang w:val="en-GB"/>
+        </w:rPr>
+      </w:pPr>
+      <w:r>
+        <w:rPr>
+          <w:rFonts w:ascii="Abadi" w:hAnsi="Abadi"/>
+          <w:sz w:val="28"/>
+          <w:szCs w:val="28"/>
+          <w:lang w:val="en-GB"/>
+        </w:rPr>
+        <w:t xml:space="preserve">} </w:t>
+      </w:r>
+    </w:p>
+    <w:p>
+      <w:pPr>
+        <w:ind w:firstLine="720"/>
+        <w:rPr>
+          <w:rFonts w:ascii="Abadi" w:hAnsi="Abadi"/>
+          <w:sz w:val="28"/>
+          <w:szCs w:val="28"/>
+          <w:lang w:val="en-GB"/>
+        </w:rPr>
+      </w:pPr>
+      <w:r>
+        <w:rPr>
+          <w:rFonts w:ascii="Abadi" w:hAnsi="Abadi"/>
+          <w:color w:val="4472C4" w:themeColor="accent1"/>
+          <w:sz w:val="28"/>
+          <w:szCs w:val="28"/>
+          <w:lang w:val="en-GB"/>
+        </w:rPr>
+        <w:t>public</w:t>
+      </w:r>
+      <w:r>
+        <w:rPr>
+          <w:rFonts w:ascii="Abadi" w:hAnsi="Abadi"/>
+          <w:sz w:val="28"/>
+          <w:szCs w:val="28"/>
+          <w:lang w:val="en-GB"/>
+        </w:rPr>
+        <w:t xml:space="preserve"> </w:t>
+      </w:r>
+      <w:r>
+        <w:rPr>
+          <w:rFonts w:ascii="Abadi" w:hAnsi="Abadi"/>
+          <w:color w:val="FF0000"/>
+          <w:sz w:val="28"/>
+          <w:szCs w:val="28"/>
+          <w:lang w:val="en-GB"/>
+        </w:rPr>
+        <w:t xml:space="preserve">static void </w:t>
+      </w:r>
+      <w:proofErr w:type="gramStart"/>
+      <w:r>
+        <w:rPr>
+          <w:rFonts w:ascii="Abadi" w:hAnsi="Abadi"/>
+          <w:color w:val="FF0000"/>
+          <w:sz w:val="28"/>
+          <w:szCs w:val="28"/>
+          <w:lang w:val="en-GB"/>
+        </w:rPr>
+        <w:t>main</w:t>
+      </w:r>
+      <w:r>
+        <w:rPr>
+          <w:rFonts w:ascii="Abadi" w:hAnsi="Abadi"/>
+          <w:sz w:val="28"/>
+          <w:szCs w:val="28"/>
+          <w:lang w:val="en-GB"/>
+        </w:rPr>
+        <w:t>(</w:t>
+      </w:r>
+      <w:proofErr w:type="gramEnd"/>
+      <w:r>
+        <w:rPr>
+          <w:rFonts w:ascii="Abadi" w:hAnsi="Abadi"/>
+          <w:sz w:val="28"/>
+          <w:szCs w:val="28"/>
+          <w:lang w:val="en-GB"/>
+        </w:rPr>
+        <w:t xml:space="preserve">String </w:t>
+      </w:r>
+      <w:proofErr w:type="spellStart"/>
+      <w:r>
+        <w:rPr>
+          <w:rFonts w:ascii="Abadi" w:hAnsi="Abadi"/>
+          <w:sz w:val="28"/>
+          <w:szCs w:val="28"/>
+          <w:lang w:val="en-GB"/>
+        </w:rPr>
+        <w:t>arg</w:t>
+      </w:r>
+      <w:proofErr w:type="spellEnd"/>
+      <w:r>
+        <w:rPr>
+          <w:rFonts w:ascii="Abadi" w:hAnsi="Abadi"/>
+          <w:sz w:val="28"/>
+          <w:szCs w:val="28"/>
+          <w:lang w:val="en-GB"/>
+        </w:rPr>
+        <w:t>[]){</w:t>
+      </w:r>
+    </w:p>
+    <w:p>
+      <w:pPr>
+        <w:ind w:left="1440"/>
+        <w:rPr>
+          <w:rFonts w:ascii="Abadi" w:hAnsi="Abadi"/>
+          <w:color w:val="7F7F7F" w:themeColor="text1" w:themeTint="80"/>
+          <w:sz w:val="28"/>
+          <w:szCs w:val="28"/>
+          <w:lang w:val="en-GB"/>
+        </w:rPr>
+      </w:pPr>
+      <w:r>
+        <w:rPr>
+          <w:rFonts w:ascii="Abadi" w:hAnsi="Abadi"/>
+          <w:sz w:val="28"/>
+          <w:szCs w:val="28"/>
+          <w:lang w:val="en-GB"/>
+        </w:rPr>
+        <w:t xml:space="preserve">A x = new </w:t>
+      </w:r>
+      <w:proofErr w:type="gramStart"/>
+      <w:r>
+        <w:rPr>
+          <w:rFonts w:ascii="Abadi" w:hAnsi="Abadi"/>
+          <w:sz w:val="28"/>
+          <w:szCs w:val="28"/>
+          <w:lang w:val="en-GB"/>
+        </w:rPr>
+        <w:t>A(</w:t>
+      </w:r>
+      <w:proofErr w:type="gramEnd"/>
+      <w:r>
+        <w:rPr>
+          <w:rFonts w:ascii="Abadi" w:hAnsi="Abadi"/>
+          <w:sz w:val="28"/>
+          <w:szCs w:val="28"/>
+          <w:lang w:val="en-GB"/>
+        </w:rPr>
+        <w:t xml:space="preserve">); </w:t>
+      </w:r>
+      <w:r>
+        <w:rPr>
+          <w:rFonts w:ascii="Abadi" w:hAnsi="Abadi"/>
+          <w:color w:val="7F7F7F" w:themeColor="text1" w:themeTint="80"/>
+          <w:sz w:val="28"/>
+          <w:szCs w:val="28"/>
+          <w:lang w:val="en-GB"/>
+        </w:rPr>
+        <w:t>// this will be automatically called as this is Constructor</w:t>
+      </w:r>
+    </w:p>
+    <w:p>
+      <w:pPr>
+        <w:ind w:firstLine="720"/>
+        <w:rPr>
+          <w:rFonts w:ascii="Abadi" w:hAnsi="Abadi"/>
+          <w:sz w:val="28"/>
+          <w:szCs w:val="28"/>
+          <w:lang w:val="en-GB"/>
+        </w:rPr>
+      </w:pPr>
+      <w:r>
+        <w:rPr>
+          <w:rFonts w:ascii="Abadi" w:hAnsi="Abadi"/>
+          <w:sz w:val="28"/>
+          <w:szCs w:val="28"/>
+          <w:lang w:val="en-GB"/>
+        </w:rPr>
+        <w:t>}</w:t>
+      </w:r>
+    </w:p>
+    <w:p>
+      <w:pPr>
+        <w:rPr>
+          <w:rFonts w:ascii="Abadi" w:hAnsi="Abadi"/>
+          <w:sz w:val="28"/>
+          <w:szCs w:val="28"/>
+          <w:lang w:val="en-GB"/>
+        </w:rPr>
+      </w:pPr>
+      <w:r>
+        <w:rPr>
+          <w:rFonts w:ascii="Abadi" w:hAnsi="Abadi"/>
+          <w:sz w:val="28"/>
+          <w:szCs w:val="28"/>
+          <w:lang w:val="en-GB"/>
+        </w:rPr>
+        <w:t>}</w:t>
+      </w:r>
+    </w:p>
+    <w:p>
+      <w:pPr>
+        <w:rPr>
+          <w:rFonts w:ascii="Abadi" w:hAnsi="Abadi"/>
+          <w:i/>
+          <w:iCs/>
+          <w:color w:val="404040" w:themeColor="text1" w:themeTint="BF"/>
+          <w:sz w:val="28"/>
+          <w:szCs w:val="28"/>
+          <w:lang w:val="en-GB"/>
+        </w:rPr>
+      </w:pPr>
+    </w:p>
+    <w:p>
+      <w:pPr>
+        <w:rPr>
+          <w:rFonts w:ascii="Abadi" w:hAnsi="Abadi"/>
+          <w:i/>
+          <w:iCs/>
+          <w:color w:val="404040" w:themeColor="text1" w:themeTint="BF"/>
+          <w:sz w:val="36"/>
+          <w:szCs w:val="36"/>
+          <w:lang w:val="en-GB"/>
+        </w:rPr>
+      </w:pPr>
+      <w:r>
+        <w:rPr>
+          <w:rFonts w:ascii="Abadi" w:hAnsi="Abadi"/>
+          <w:i/>
+          <w:iCs/>
+          <w:color w:val="404040" w:themeColor="text1" w:themeTint="BF"/>
+          <w:sz w:val="36"/>
+          <w:szCs w:val="36"/>
+          <w:lang w:val="en-GB"/>
+        </w:rPr>
+        <w:t xml:space="preserve">Check </w:t>
+      </w:r>
+      <w:proofErr w:type="gramStart"/>
+      <w:r>
+        <w:rPr>
+          <w:rFonts w:ascii="Abadi" w:hAnsi="Abadi"/>
+          <w:i/>
+          <w:iCs/>
+          <w:color w:val="404040" w:themeColor="text1" w:themeTint="BF"/>
+          <w:sz w:val="36"/>
+          <w:szCs w:val="36"/>
+          <w:lang w:val="en-GB"/>
+        </w:rPr>
+        <w:t>constructor.java  for</w:t>
+      </w:r>
+      <w:proofErr w:type="gramEnd"/>
+      <w:r>
+        <w:rPr>
+          <w:rFonts w:ascii="Abadi" w:hAnsi="Abadi"/>
+          <w:i/>
+          <w:iCs/>
+          <w:color w:val="404040" w:themeColor="text1" w:themeTint="BF"/>
+          <w:sz w:val="36"/>
+          <w:szCs w:val="36"/>
+          <w:lang w:val="en-GB"/>
+        </w:rPr>
+        <w:t xml:space="preserve"> Example</w:t>
+      </w:r>
+    </w:p>
+    <w:p>
+      <w:pPr>
+        <w:pStyle w:val="ListParagraph"/>
+        <w:numPr>
+          <w:ilvl w:val="0"/>
+          <w:numId w:val="14"/>
+        </w:numPr>
+        <w:rPr>
+          <w:rFonts w:ascii="Abadi" w:hAnsi="Abadi"/>
+          <w:sz w:val="28"/>
+          <w:szCs w:val="28"/>
+          <w:u w:val="single"/>
+          <w:lang w:val="en-GB"/>
+        </w:rPr>
+      </w:pPr>
+      <w:r>
+        <w:rPr>
+          <w:rFonts w:ascii="Abadi" w:hAnsi="Abadi"/>
+          <w:sz w:val="28"/>
+          <w:szCs w:val="28"/>
+          <w:u w:val="single"/>
+          <w:lang w:val="en-GB"/>
+        </w:rPr>
+        <w:lastRenderedPageBreak/>
+        <w:t>`this` is a Keyword which refers to current object</w:t>
+      </w:r>
+    </w:p>
+    <w:p>
+      <w:pPr>
+        <w:pStyle w:val="ListParagraph"/>
+        <w:numPr>
+          <w:ilvl w:val="0"/>
+          <w:numId w:val="14"/>
+        </w:numPr>
+        <w:rPr>
+          <w:rFonts w:ascii="Abadi" w:hAnsi="Abadi"/>
+          <w:sz w:val="28"/>
+          <w:szCs w:val="28"/>
+          <w:u w:val="single"/>
+          <w:lang w:val="en-GB"/>
+        </w:rPr>
+      </w:pPr>
+      <w:proofErr w:type="gramStart"/>
+      <w:r>
+        <w:rPr>
+          <w:rFonts w:ascii="Abadi" w:hAnsi="Abadi"/>
+          <w:sz w:val="28"/>
+          <w:szCs w:val="28"/>
+          <w:u w:val="single"/>
+          <w:lang w:val="en-GB"/>
+        </w:rPr>
+        <w:t>this(</w:t>
+      </w:r>
+      <w:proofErr w:type="gramEnd"/>
+      <w:r>
+        <w:rPr>
+          <w:rFonts w:ascii="Abadi" w:hAnsi="Abadi"/>
+          <w:sz w:val="28"/>
+          <w:szCs w:val="28"/>
+          <w:u w:val="single"/>
+          <w:lang w:val="en-GB"/>
+        </w:rPr>
+        <w:t xml:space="preserve">) should be used in any one Constructor else it will lead to: </w:t>
+      </w:r>
+    </w:p>
+    <w:p>
+      <w:pPr>
+        <w:pStyle w:val="ListParagraph"/>
+        <w:numPr>
+          <w:ilvl w:val="0"/>
+          <w:numId w:val="14"/>
+        </w:numPr>
+        <w:rPr>
+          <w:rFonts w:ascii="Abadi" w:hAnsi="Abadi"/>
+          <w:sz w:val="28"/>
+          <w:szCs w:val="28"/>
+          <w:u w:val="single"/>
+          <w:lang w:val="en-GB"/>
+        </w:rPr>
+      </w:pPr>
+      <w:r>
+        <w:rPr>
+          <w:rFonts w:ascii="Abadi" w:hAnsi="Abadi"/>
+          <w:sz w:val="28"/>
+          <w:szCs w:val="28"/>
+          <w:u w:val="single"/>
+          <w:lang w:val="en-GB"/>
+        </w:rPr>
+        <w:drawing>
+          <wp:inline distT="0" distB="0" distL="0" distR="0" wp14:anchorId="4728A2D7" wp14:editId="7CFBE4F9">
+            <wp:extent cx="5668166" cy="981212"/>
+            <wp:effectExtent l="0" t="0" r="8890" b="9525"/>
+            <wp:docPr id="325779134" name="Picture 1"/>
+            <wp:cNvGraphicFramePr>
+              <a:graphicFrameLocks xmlns:a="http://schemas.openxmlformats.org/drawingml/2006/main" noChangeAspect="1"/>
+            </wp:cNvGraphicFramePr>
+            <a:graphic xmlns:a="http://schemas.openxmlformats.org/drawingml/2006/main">
+              <a:graphicData uri="http://schemas.openxmlformats.org/drawingml/2006/picture">
+                <pic:pic xmlns:pic="http://schemas.openxmlformats.org/drawingml/2006/picture">
+                  <pic:nvPicPr>
+                    <pic:cNvPr id="325779134" name=""/>
+                    <pic:cNvPicPr/>
+                  </pic:nvPicPr>
+                  <pic:blipFill>
+                    <a:blip r:embed="rId5"/>
+                    <a:stretch>
+                      <a:fillRect/>
+                    </a:stretch>
+                  </pic:blipFill>
+                  <pic:spPr>
+                    <a:xfrm>
+                      <a:off x="0" y="0"/>
+                      <a:ext cx="5668166" cy="981212"/>
+                    </a:xfrm>
+                    <a:prstGeom prst="rect">
+                      <a:avLst/>
+                    </a:prstGeom>
+                  </pic:spPr>
+                </pic:pic>
+              </a:graphicData>
+            </a:graphic>
+          </wp:inline>
+        </w:drawing>
+      </w:r>
+    </w:p>
+    <w:p>
+      <w:pPr>
+        <w:pStyle w:val="ListParagraph"/>
+        <w:numPr>
+          <w:ilvl w:val="0"/>
+          <w:numId w:val="14"/>
+        </w:numPr>
+        <w:rPr>
+          <w:rFonts w:ascii="Abadi" w:hAnsi="Abadi"/>
+          <w:sz w:val="28"/>
+          <w:szCs w:val="28"/>
+          <w:u w:val="single"/>
+          <w:lang w:val="en-GB"/>
+        </w:rPr>
+      </w:pPr>
+      <w:r>
+        <w:rPr>
+          <w:rFonts w:ascii="Abadi" w:hAnsi="Abadi"/>
+          <w:sz w:val="28"/>
+          <w:szCs w:val="28"/>
+          <w:u w:val="single"/>
+          <w:lang w:val="en-GB"/>
+        </w:rPr>
+        <w:t xml:space="preserve">Also </w:t>
+      </w:r>
+      <w:proofErr w:type="gramStart"/>
+      <w:r>
+        <w:rPr>
+          <w:rFonts w:ascii="Abadi" w:hAnsi="Abadi"/>
+          <w:sz w:val="28"/>
+          <w:szCs w:val="28"/>
+          <w:u w:val="single"/>
+          <w:lang w:val="en-GB"/>
+        </w:rPr>
+        <w:t>this(</w:t>
+      </w:r>
+      <w:proofErr w:type="gramEnd"/>
+      <w:r>
+        <w:rPr>
+          <w:rFonts w:ascii="Abadi" w:hAnsi="Abadi"/>
+          <w:sz w:val="28"/>
+          <w:szCs w:val="28"/>
+          <w:u w:val="single"/>
+          <w:lang w:val="en-GB"/>
+        </w:rPr>
+        <w:t xml:space="preserve">) should be used in first line else it will lead to : </w:t>
+      </w:r>
+    </w:p>
+    <w:p>
+      <w:pPr>
+        <w:pStyle w:val="ListParagraph"/>
+        <w:numPr>
+          <w:ilvl w:val="0"/>
+          <w:numId w:val="14"/>
+        </w:numPr>
+        <w:rPr>
+          <w:rFonts w:ascii="Abadi" w:hAnsi="Abadi"/>
+          <w:sz w:val="28"/>
+          <w:szCs w:val="28"/>
+          <w:u w:val="single"/>
+          <w:lang w:val="en-GB"/>
+        </w:rPr>
+      </w:pPr>
+      <w:r>
+        <w:rPr>
+          <w:rFonts w:ascii="Abadi" w:hAnsi="Abadi"/>
+          <w:sz w:val="28"/>
+          <w:szCs w:val="28"/>
+          <w:u w:val="single"/>
+          <w:lang w:val="en-GB"/>
+        </w:rPr>
+        <w:drawing>
+          <wp:inline distT="0" distB="0" distL="0" distR="0" wp14:anchorId="5E72A472" wp14:editId="09D0E014">
+            <wp:extent cx="5731510" cy="736600"/>
+            <wp:effectExtent l="0" t="0" r="2540" b="6350"/>
+            <wp:docPr id="1443763305" name="Picture 1" descr="A screen shot of a computer&#10;&#10;Description automatically generated"/>
+            <wp:cNvGraphicFramePr>
+              <a:graphicFrameLocks xmlns:a="http://schemas.openxmlformats.org/drawingml/2006/main" noChangeAspect="1"/>
+            </wp:cNvGraphicFramePr>
+            <a:graphic xmlns:a="http://schemas.openxmlformats.org/drawingml/2006/main">
+              <a:graphicData uri="http://schemas.openxmlformats.org/drawingml/2006/picture">
+                <pic:pic xmlns:pic="http://schemas.openxmlformats.org/drawingml/2006/picture">
+                  <pic:nvPicPr>
+                    <pic:cNvPr id="1443763305" name="Picture 1" descr="A screen shot of a computer&#10;&#10;Description automatically generated"/>
+                    <pic:cNvPicPr/>
+                  </pic:nvPicPr>
+                  <pic:blipFill>
+                    <a:blip r:embed="rId6"/>
+                    <a:stretch>
+                      <a:fillRect/>
+                    </a:stretch>
+                  </pic:blipFill>
+                  <pic:spPr>
+                    <a:xfrm>
+                      <a:off x="0" y="0"/>
+                      <a:ext cx="5731510" cy="736600"/>
+                    </a:xfrm>
+                    <a:prstGeom prst="rect">
+                      <a:avLst/>
+                    </a:prstGeom>
+                  </pic:spPr>
+                </pic:pic>
+              </a:graphicData>
+            </a:graphic>
+          </wp:inline>
+        </w:drawing>
+      </w:r>
+    </w:p>
+    <w:p>
+      <w:pPr>
         <w:rPr>
           <w:rFonts w:ascii="Abadi" w:hAnsi="Abadi"/>
           <w:sz w:val="24"/>
           <w:szCs w:val="24"/>
+          <w:u w:val="single"/>
+          <w:lang w:val="en-GB"/>
+        </w:rPr>
+      </w:pPr>
+      <w:r>
+        <w:rPr>
+          <w:rFonts w:ascii="Abadi" w:hAnsi="Abadi"/>
+          <w:noProof/>
+          <w:sz w:val="24"/>
+          <w:szCs w:val="24"/>
+          <w:u w:val="single"/>
+          <w:lang w:val="en-GB"/>
+        </w:rPr>
+        <mc:AlternateContent>
+          <mc:Choice Requires="wps">
+            <w:drawing>
+              <wp:anchor distT="0" distB="0" distL="114300" distR="114300" simplePos="0" relativeHeight="251660288" behindDoc="0" locked="0" layoutInCell="1" allowOverlap="1" wp14:anchorId="7EA980F6" wp14:editId="1444BA5A">
+                <wp:simplePos x="0" y="0"/>
+                <wp:positionH relativeFrom="column">
+                  <wp:posOffset>-298450</wp:posOffset>
+                </wp:positionH>
+                <wp:positionV relativeFrom="paragraph">
+                  <wp:posOffset>269875</wp:posOffset>
+                </wp:positionV>
+                <wp:extent cx="6724650" cy="12700"/>
+                <wp:effectExtent l="0" t="0" r="19050" b="25400"/>
+                <wp:wrapNone/>
+                <wp:docPr id="1093256873" name="Straight Connector 2"/>
+                <wp:cNvGraphicFramePr/>
+                <a:graphic xmlns:a="http://schemas.openxmlformats.org/drawingml/2006/main">
+                  <a:graphicData uri="http://schemas.microsoft.com/office/word/2010/wordprocessingShape">
+                    <wps:wsp>
+                      <wps:cNvCnPr/>
+                      <wps:spPr>
+                        <a:xfrm>
+                          <a:off x="0" y="0"/>
+                          <a:ext cx="6724650" cy="12700"/>
+                        </a:xfrm>
+                        <a:prstGeom prst="line">
+                          <a:avLst/>
+                        </a:prstGeom>
+                      </wps:spPr>
+                      <wps:style>
+                        <a:lnRef idx="1">
+                          <a:schemeClr val="accent1"/>
+                        </a:lnRef>
+                        <a:fillRef idx="0">
+                          <a:schemeClr val="accent1"/>
+                        </a:fillRef>
+                        <a:effectRef idx="0">
+                          <a:schemeClr val="accent1"/>
+                        </a:effectRef>
+                        <a:fontRef idx="minor">
+                          <a:schemeClr val="tx1"/>
+                        </a:fontRef>
+                      </wps:style>
+                      <wps:bodyPr/>
+                    </wps:wsp>
+                  </a:graphicData>
+                </a:graphic>
+              </wp:anchor>
+            </w:drawing>
+          </mc:Choice>
+          <mc:Fallback>
+            <w:pict>
+              <v:line w14:anchorId="2E60172A" id="Straight Connector 2" o:spid="_x0000_s1026" style="position:absolute;z-index:251660288;visibility:visible;mso-wrap-style:square;mso-wrap-distance-left:9pt;mso-wrap-distance-top:0;mso-wrap-distance-right:9pt;mso-wrap-distance-bottom:0;mso-position-horizontal:absolute;mso-position-horizontal-relative:text;mso-position-vertical:absolute;mso-position-vertical-relative:text" from="-23.5pt,21.25pt" to="506pt,22.25pt" o:gfxdata="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" strokecolor="#4472c4 [3204]" strokeweight=".5pt">
+                <v:stroke joinstyle="miter"/>
+              </v:line>
+            </w:pict>
+          </mc:Fallback>
+        </mc:AlternateContent>
+      </w:r>
+    </w:p>
+    <w:p>
+      <w:pPr>
+        <w:jc w:val="center"/>
+        <w:rPr>
+          <w:rFonts w:ascii="Abadi" w:hAnsi="Abadi"/>
+          <w:sz w:val="48"/>
+          <w:szCs w:val="48"/>
+          <w:u w:val="single"/>
+          <w:lang w:val="en-GB"/>
+        </w:rPr>
+      </w:pPr>
+      <w:r>
+        <w:rPr>
+          <w:rFonts w:ascii="Abadi" w:hAnsi="Abadi"/>
+          <w:sz w:val="48"/>
+          <w:szCs w:val="48"/>
+          <w:u w:val="single"/>
+          <w:lang w:val="en-GB"/>
+        </w:rPr>
+        <w:t xml:space="preserve">Static Keyword in </w:t>
+      </w:r>
+      <w:proofErr w:type="gramStart"/>
+      <w:r>
+        <w:rPr>
+          <w:rFonts w:ascii="Abadi" w:hAnsi="Abadi"/>
+          <w:sz w:val="48"/>
+          <w:szCs w:val="48"/>
+          <w:u w:val="single"/>
+          <w:lang w:val="en-GB"/>
+        </w:rPr>
+        <w:t>Java(</w:t>
+      </w:r>
+      <w:proofErr w:type="spellStart"/>
+      <w:proofErr w:type="gramEnd"/>
+      <w:r>
+        <w:rPr>
+          <w:rFonts w:ascii="Abadi" w:hAnsi="Abadi"/>
+          <w:sz w:val="48"/>
+          <w:szCs w:val="48"/>
+          <w:u w:val="single"/>
+          <w:lang w:val="en-GB"/>
+        </w:rPr>
+        <w:t>M.imp</w:t>
+      </w:r>
+      <w:proofErr w:type="spellEnd"/>
+      <w:r>
+        <w:rPr>
+          <w:rFonts w:ascii="Abadi" w:hAnsi="Abadi"/>
+          <w:sz w:val="48"/>
+          <w:szCs w:val="48"/>
+          <w:u w:val="single"/>
+          <w:lang w:val="en-GB"/>
+        </w:rPr>
+        <w:t>)</w:t>
+      </w:r>
+    </w:p>
+    <w:p>
+      <w:pPr>
+        <w:rPr>
+          <w:rFonts w:ascii="Abadi" w:hAnsi="Abadi"/>
+          <w:sz w:val="24"/>
+          <w:szCs w:val="24"/>
+          <w:u w:val="single"/>
+          <w:lang w:val="en-GB"/>
+        </w:rPr>
+      </w:pPr>
+    </w:p>
+    <w:p>
+      <w:pPr>
+        <w:pStyle w:val="ListParagraph"/>
+        <w:numPr>
+          <w:ilvl w:val="0"/>
+          <w:numId w:val="16"/>
+        </w:numPr>
+        <w:rPr>
+          <w:rFonts w:ascii="Abadi" w:hAnsi="Abadi"/>
+          <w:sz w:val="28"/>
+          <w:szCs w:val="28"/>
+          <w:lang w:val="en-GB"/>
+        </w:rPr>
+      </w:pPr>
+      <w:r>
+        <w:rPr>
+          <w:rFonts w:ascii="Abadi" w:hAnsi="Abadi"/>
+          <w:sz w:val="28"/>
+          <w:szCs w:val="28"/>
+          <w:lang w:val="en-GB"/>
+        </w:rPr>
+        <w:t>Static keyword is used for memory management only</w:t>
+      </w:r>
+      <w:r>
+        <w:rPr>
+          <w:rFonts w:ascii="Abadi" w:hAnsi="Abadi"/>
+          <w:sz w:val="28"/>
+          <w:szCs w:val="28"/>
+          <w:lang w:val="en-GB"/>
+        </w:rPr>
+        <w:t>.</w:t>
+      </w:r>
+    </w:p>
+    <w:p>
+      <w:pPr>
+        <w:pStyle w:val="ListParagraph"/>
+        <w:numPr>
+          <w:ilvl w:val="0"/>
+          <w:numId w:val="16"/>
+        </w:numPr>
+        <w:rPr>
+          <w:rFonts w:ascii="Abadi" w:hAnsi="Abadi"/>
+          <w:sz w:val="28"/>
+          <w:szCs w:val="28"/>
+          <w:lang w:val="en-GB"/>
+        </w:rPr>
+      </w:pPr>
+      <w:r>
+        <w:rPr>
+          <w:rFonts w:ascii="Abadi" w:hAnsi="Abadi"/>
+          <w:sz w:val="28"/>
+          <w:szCs w:val="28"/>
+          <w:lang w:val="en-GB"/>
+        </w:rPr>
+        <w:t xml:space="preserve">It is used with Variable, </w:t>
+      </w:r>
+      <w:proofErr w:type="gramStart"/>
+      <w:r>
+        <w:rPr>
+          <w:rFonts w:ascii="Abadi" w:hAnsi="Abadi"/>
+          <w:sz w:val="28"/>
+          <w:szCs w:val="28"/>
+          <w:lang w:val="en-GB"/>
+        </w:rPr>
+        <w:t>methods</w:t>
+      </w:r>
+      <w:proofErr w:type="gramEnd"/>
+      <w:r>
+        <w:rPr>
+          <w:rFonts w:ascii="Abadi" w:hAnsi="Abadi"/>
+          <w:sz w:val="28"/>
+          <w:szCs w:val="28"/>
+          <w:lang w:val="en-GB"/>
+        </w:rPr>
+        <w:t xml:space="preserve"> and class.</w:t>
+      </w:r>
+    </w:p>
+    <w:p>
+      <w:pPr>
+        <w:pStyle w:val="ListParagraph"/>
+        <w:numPr>
+          <w:ilvl w:val="0"/>
+          <w:numId w:val="16"/>
+        </w:numPr>
+        <w:rPr>
+          <w:rFonts w:ascii="Abadi" w:hAnsi="Abadi"/>
+          <w:sz w:val="28"/>
+          <w:szCs w:val="28"/>
+          <w:lang w:val="en-GB"/>
+        </w:rPr>
+      </w:pPr>
+      <w:r>
+        <w:rPr>
+          <w:rFonts w:ascii="Abadi" w:hAnsi="Abadi"/>
+          <w:sz w:val="28"/>
+          <w:szCs w:val="28"/>
+          <w:lang w:val="en-GB"/>
+        </w:rPr>
+        <w:t>Static Variable are loaded in memory at the same time of class loading.</w:t>
+      </w:r>
+    </w:p>
+    <w:p>
+      <w:pPr>
+        <w:pStyle w:val="ListParagraph"/>
+        <w:numPr>
+          <w:ilvl w:val="0"/>
+          <w:numId w:val="16"/>
+        </w:numPr>
+        <w:rPr>
+          <w:rFonts w:ascii="Abadi" w:hAnsi="Abadi"/>
+          <w:sz w:val="28"/>
+          <w:szCs w:val="28"/>
+          <w:u w:val="single"/>
+          <w:lang w:val="en-GB"/>
+        </w:rPr>
+      </w:pPr>
+      <w:r>
+        <w:rPr>
+          <w:rFonts w:ascii="Abadi" w:hAnsi="Abadi"/>
+          <w:sz w:val="28"/>
+          <w:szCs w:val="28"/>
+          <w:lang w:val="en-GB"/>
+        </w:rPr>
+        <w:t>The Values Static variables are shared among the object of class</w:t>
+      </w:r>
+      <w:r>
+        <w:rPr>
+          <w:rFonts w:ascii="Abadi" w:hAnsi="Abadi"/>
+          <w:sz w:val="28"/>
+          <w:szCs w:val="28"/>
+          <w:u w:val="single"/>
+          <w:lang w:val="en-GB"/>
+        </w:rPr>
+        <w:t>.</w:t>
+      </w:r>
+    </w:p>
+    <w:p>
+      <w:pPr>
+        <w:pStyle w:val="ListParagraph"/>
+        <w:ind w:left="360"/>
+        <w:rPr>
+          <w:rFonts w:ascii="Abadi" w:hAnsi="Abadi"/>
+          <w:sz w:val="28"/>
+          <w:szCs w:val="28"/>
+          <w:u w:val="single"/>
+          <w:lang w:val="en-GB"/>
+        </w:rPr>
+      </w:pPr>
+    </w:p>
+    <w:p>
+      <w:pPr>
+        <w:pStyle w:val="ListParagraph"/>
+        <w:ind w:left="0"/>
+        <w:rPr>
+          <w:rFonts w:ascii="Abadi" w:hAnsi="Abadi"/>
+          <w:color w:val="4472C4" w:themeColor="accent1"/>
+          <w:sz w:val="44"/>
+          <w:szCs w:val="44"/>
+          <w:u w:val="single"/>
+          <w:lang w:val="en-GB"/>
+        </w:rPr>
+      </w:pPr>
+      <w:r>
+        <w:rPr>
+          <w:rFonts w:ascii="Abadi" w:hAnsi="Abadi"/>
+          <w:color w:val="4472C4" w:themeColor="accent1"/>
+          <w:sz w:val="44"/>
+          <w:szCs w:val="44"/>
+          <w:u w:val="single"/>
+          <w:lang w:val="en-GB"/>
+        </w:rPr>
+        <w:t>s</w:t>
+      </w:r>
+      <w:r>
+        <w:rPr>
+          <w:rFonts w:ascii="Abadi" w:hAnsi="Abadi"/>
+          <w:color w:val="4472C4" w:themeColor="accent1"/>
+          <w:sz w:val="44"/>
+          <w:szCs w:val="44"/>
+          <w:u w:val="single"/>
+          <w:lang w:val="en-GB"/>
+        </w:rPr>
+        <w:t>tatic Block</w:t>
+      </w:r>
+    </w:p>
+    <w:p>
+      <w:pPr>
+        <w:pStyle w:val="ListParagraph"/>
+        <w:ind w:left="0"/>
+        <w:rPr>
+          <w:rFonts w:ascii="Abadi" w:hAnsi="Abadi"/>
+          <w:color w:val="4472C4" w:themeColor="accent1"/>
+          <w:sz w:val="44"/>
+          <w:szCs w:val="44"/>
+          <w:u w:val="single"/>
+          <w:lang w:val="en-GB"/>
+        </w:rPr>
+      </w:pPr>
+    </w:p>
+    <w:p>
+      <w:pPr>
+        <w:pStyle w:val="ListParagraph"/>
+        <w:numPr>
+          <w:ilvl w:val="0"/>
+          <w:numId w:val="17"/>
+        </w:numPr>
+        <w:rPr>
+          <w:rFonts w:ascii="Abadi" w:hAnsi="Abadi"/>
+          <w:color w:val="4472C4" w:themeColor="accent1"/>
+          <w:sz w:val="28"/>
+          <w:szCs w:val="28"/>
+          <w:u w:val="single"/>
+          <w:lang w:val="en-GB"/>
+        </w:rPr>
+      </w:pPr>
+      <w:r>
+        <w:rPr>
+          <w:rFonts w:ascii="Abadi" w:hAnsi="Abadi"/>
+          <w:color w:val="000000" w:themeColor="text1"/>
+          <w:sz w:val="28"/>
+          <w:szCs w:val="28"/>
+          <w:u w:val="single"/>
+          <w:lang w:val="en-GB"/>
+        </w:rPr>
+        <w:t>Static Block are used to initialize static Variables.</w:t>
+      </w:r>
+    </w:p>
+    <w:p>
+      <w:pPr>
+        <w:pStyle w:val="ListParagraph"/>
+        <w:numPr>
+          <w:ilvl w:val="0"/>
+          <w:numId w:val="17"/>
+        </w:numPr>
+        <w:rPr>
+          <w:rFonts w:ascii="Abadi" w:hAnsi="Abadi"/>
+          <w:color w:val="4472C4" w:themeColor="accent1"/>
+          <w:sz w:val="28"/>
+          <w:szCs w:val="28"/>
+          <w:u w:val="single"/>
+          <w:lang w:val="en-GB"/>
+        </w:rPr>
+      </w:pPr>
+      <w:r>
+        <w:rPr>
+          <w:rFonts w:ascii="Abadi" w:hAnsi="Abadi"/>
+          <w:color w:val="000000" w:themeColor="text1"/>
+          <w:sz w:val="28"/>
+          <w:szCs w:val="28"/>
+          <w:u w:val="single"/>
+          <w:lang w:val="en-GB"/>
+        </w:rPr>
+        <w:t>Runs before Main method.</w:t>
+      </w:r>
+    </w:p>
+    <w:p>
+      <w:pPr>
+        <w:rPr>
+          <w:rFonts w:ascii="Abadi" w:hAnsi="Abadi"/>
+          <w:color w:val="4472C4" w:themeColor="accent1"/>
+          <w:sz w:val="28"/>
+          <w:szCs w:val="28"/>
+          <w:u w:val="single"/>
+          <w:lang w:val="en-GB"/>
+        </w:rPr>
+      </w:pPr>
+      <w:r>
+        <w:rPr>
+          <w:rFonts w:ascii="Abadi" w:hAnsi="Abadi"/>
+          <w:color w:val="4472C4" w:themeColor="accent1"/>
+          <w:sz w:val="28"/>
+          <w:szCs w:val="28"/>
+          <w:u w:val="single"/>
+          <w:lang w:val="en-GB"/>
+        </w:rPr>
+        <w:t>Syntax:&gt;</w:t>
+      </w:r>
+    </w:p>
+    <w:p>
+      <w:pPr>
+        <w:rPr>
+          <w:rFonts w:ascii="Abadi" w:hAnsi="Abadi"/>
+          <w:color w:val="000000" w:themeColor="text1"/>
+          <w:sz w:val="28"/>
+          <w:szCs w:val="28"/>
+          <w:lang w:val="en-GB"/>
+        </w:rPr>
+      </w:pPr>
+      <w:proofErr w:type="gramStart"/>
+      <w:r>
+        <w:rPr>
+          <w:rFonts w:ascii="Abadi" w:hAnsi="Abadi"/>
+          <w:color w:val="FF0000"/>
+          <w:sz w:val="28"/>
+          <w:szCs w:val="28"/>
+          <w:lang w:val="en-GB"/>
+        </w:rPr>
+        <w:t>static</w:t>
+      </w:r>
+      <w:r>
+        <w:rPr>
+          <w:rFonts w:ascii="Abadi" w:hAnsi="Abadi"/>
+          <w:color w:val="000000" w:themeColor="text1"/>
+          <w:sz w:val="28"/>
+          <w:szCs w:val="28"/>
+          <w:lang w:val="en-GB"/>
+        </w:rPr>
+        <w:t>{</w:t>
+      </w:r>
+      <w:proofErr w:type="gramEnd"/>
+    </w:p>
+    <w:p>
+      <w:pPr>
+        <w:rPr>
+          <w:rFonts w:ascii="Abadi" w:hAnsi="Abadi"/>
+          <w:color w:val="000000" w:themeColor="text1"/>
+          <w:sz w:val="28"/>
+          <w:szCs w:val="28"/>
+          <w:lang w:val="en-GB"/>
+        </w:rPr>
+      </w:pPr>
+      <w:r>
+        <w:rPr>
+          <w:rFonts w:ascii="Abadi" w:hAnsi="Abadi"/>
+          <w:color w:val="000000" w:themeColor="text1"/>
+          <w:sz w:val="28"/>
+          <w:szCs w:val="28"/>
+          <w:lang w:val="en-GB"/>
+        </w:rPr>
+        <w:t>……..</w:t>
+      </w:r>
+    </w:p>
+    <w:p>
+      <w:pPr>
+        <w:rPr>
+          <w:rFonts w:ascii="Abadi" w:hAnsi="Abadi"/>
+          <w:color w:val="000000" w:themeColor="text1"/>
+          <w:sz w:val="28"/>
+          <w:szCs w:val="28"/>
+          <w:lang w:val="en-GB"/>
+        </w:rPr>
+      </w:pPr>
+      <w:r>
+        <w:rPr>
+          <w:rFonts w:ascii="Abadi" w:hAnsi="Abadi"/>
+          <w:color w:val="000000" w:themeColor="text1"/>
+          <w:sz w:val="28"/>
+          <w:szCs w:val="28"/>
+          <w:lang w:val="en-GB"/>
+        </w:rPr>
+        <w:t>…….</w:t>
+      </w:r>
+    </w:p>
+    <w:p>
+      <w:pPr>
+        <w:rPr>
+          <w:rFonts w:ascii="Abadi" w:hAnsi="Abadi"/>
+          <w:color w:val="000000" w:themeColor="text1"/>
+          <w:sz w:val="28"/>
+          <w:szCs w:val="28"/>
+          <w:lang w:val="en-GB"/>
+        </w:rPr>
+      </w:pPr>
+      <w:r>
+        <w:rPr>
+          <w:rFonts w:ascii="Abadi" w:hAnsi="Abadi"/>
+          <w:color w:val="000000" w:themeColor="text1"/>
+          <w:sz w:val="28"/>
+          <w:szCs w:val="28"/>
+          <w:lang w:val="en-GB"/>
+        </w:rPr>
+        <w:t>}</w:t>
+      </w:r>
+    </w:p>
+    <w:p>
+      <w:pPr>
+        <w:shd w:val="clear" w:color="auto" w:fill="24292E"/>
+        <w:spacing w:after="0" w:line="360" w:lineRule="atLeast"/>
+        <w:rPr>
+          <w:rFonts w:ascii="Consolas" w:eastAsia="Times New Roman" w:hAnsi="Consolas" w:cs="Times New Roman"/>
+          <w:color w:val="E1E4E8"/>
+          <w:kern w:val="0"/>
+          <w:sz w:val="27"/>
+          <w:szCs w:val="27"/>
+          <w:lang w:eastAsia="en-IN"/>
+          <w14:ligatures w14:val="none"/>
+        </w:rPr>
+      </w:pPr>
+      <w:r>
+        <w:rPr>
+          <w:rFonts w:ascii="Consolas" w:eastAsia="Times New Roman" w:hAnsi="Consolas" w:cs="Times New Roman"/>
+          <w:color w:val="F97583"/>
+          <w:kern w:val="0"/>
+          <w:sz w:val="27"/>
+          <w:szCs w:val="27"/>
+          <w:lang w:eastAsia="en-IN"/>
+          <w14:ligatures w14:val="none"/>
+        </w:rPr>
+        <w:t>static</w:t>
+      </w:r>
+      <w:r>
+        <w:rPr>
+          <w:rFonts w:ascii="Consolas" w:eastAsia="Times New Roman" w:hAnsi="Consolas" w:cs="Times New Roman"/>
+          <w:color w:val="E1E4E8"/>
+          <w:kern w:val="0"/>
+          <w:sz w:val="27"/>
+          <w:szCs w:val="27"/>
+          <w:lang w:eastAsia="en-IN"/>
+          <w14:ligatures w14:val="none"/>
+        </w:rPr>
+        <w:t xml:space="preserve"> </w:t>
+      </w:r>
+      <w:r>
+        <w:rPr>
+          <w:rFonts w:ascii="Consolas" w:eastAsia="Times New Roman" w:hAnsi="Consolas" w:cs="Times New Roman"/>
+          <w:color w:val="F97583"/>
+          <w:kern w:val="0"/>
+          <w:sz w:val="27"/>
+          <w:szCs w:val="27"/>
+          <w:lang w:eastAsia="en-IN"/>
+          <w14:ligatures w14:val="none"/>
+        </w:rPr>
+        <w:t>int</w:t>
+      </w:r>
+      <w:r>
+        <w:rPr>
+          <w:rFonts w:ascii="Consolas" w:eastAsia="Times New Roman" w:hAnsi="Consolas" w:cs="Times New Roman"/>
+          <w:color w:val="E1E4E8"/>
+          <w:kern w:val="0"/>
+          <w:sz w:val="27"/>
+          <w:szCs w:val="27"/>
+          <w:lang w:eastAsia="en-IN"/>
+          <w14:ligatures w14:val="none"/>
+        </w:rPr>
+        <w:t xml:space="preserve"> c </w:t>
+      </w:r>
+      <w:r>
+        <w:rPr>
+          <w:rFonts w:ascii="Consolas" w:eastAsia="Times New Roman" w:hAnsi="Consolas" w:cs="Times New Roman"/>
+          <w:color w:val="F97583"/>
+          <w:kern w:val="0"/>
+          <w:sz w:val="27"/>
+          <w:szCs w:val="27"/>
+          <w:lang w:eastAsia="en-IN"/>
+          <w14:ligatures w14:val="none"/>
+        </w:rPr>
+        <w:t>=</w:t>
+      </w:r>
+      <w:r>
+        <w:rPr>
+          <w:rFonts w:ascii="Consolas" w:eastAsia="Times New Roman" w:hAnsi="Consolas" w:cs="Times New Roman"/>
+          <w:color w:val="E1E4E8"/>
+          <w:kern w:val="0"/>
+          <w:sz w:val="27"/>
+          <w:szCs w:val="27"/>
+          <w:lang w:eastAsia="en-IN"/>
+          <w14:ligatures w14:val="none"/>
+        </w:rPr>
+        <w:t xml:space="preserve"> </w:t>
+      </w:r>
+      <w:proofErr w:type="gramStart"/>
+      <w:r>
+        <w:rPr>
+          <w:rFonts w:ascii="Consolas" w:eastAsia="Times New Roman" w:hAnsi="Consolas" w:cs="Times New Roman"/>
+          <w:color w:val="79B8FF"/>
+          <w:kern w:val="0"/>
+          <w:sz w:val="27"/>
+          <w:szCs w:val="27"/>
+          <w:lang w:eastAsia="en-IN"/>
+          <w14:ligatures w14:val="none"/>
+        </w:rPr>
+        <w:t>0</w:t>
+      </w:r>
+      <w:r>
+        <w:rPr>
+          <w:rFonts w:ascii="Consolas" w:eastAsia="Times New Roman" w:hAnsi="Consolas" w:cs="Times New Roman"/>
+          <w:color w:val="E1E4E8"/>
+          <w:kern w:val="0"/>
+          <w:sz w:val="27"/>
+          <w:szCs w:val="27"/>
+          <w:lang w:eastAsia="en-IN"/>
+          <w14:ligatures w14:val="none"/>
+        </w:rPr>
+        <w:t>;</w:t>
+      </w:r>
+      <w:proofErr w:type="gramEnd"/>
+      <w:r>
+        <w:rPr>
+          <w:rFonts w:ascii="Consolas" w:eastAsia="Times New Roman" w:hAnsi="Consolas" w:cs="Times New Roman"/>
+          <w:color w:val="E1E4E8"/>
+          <w:kern w:val="0"/>
+          <w:sz w:val="27"/>
+          <w:szCs w:val="27"/>
+          <w:lang w:eastAsia="en-IN"/>
+          <w14:ligatures w14:val="none"/>
+        </w:rPr>
+        <w:t xml:space="preserve"> </w:t>
+      </w:r>
+    </w:p>
+    <w:p>
+      <w:pPr>
+        <w:shd w:val="clear" w:color="auto" w:fill="24292E"/>
+        <w:spacing w:after="0" w:line="360" w:lineRule="atLeast"/>
+        <w:rPr>
+          <w:rFonts w:ascii="Consolas" w:eastAsia="Times New Roman" w:hAnsi="Consolas" w:cs="Times New Roman"/>
+          <w:color w:val="E1E4E8"/>
+          <w:kern w:val="0"/>
+          <w:sz w:val="27"/>
+          <w:szCs w:val="27"/>
+          <w:lang w:eastAsia="en-IN"/>
+          <w14:ligatures w14:val="none"/>
+        </w:rPr>
+      </w:pPr>
+      <w:r>
+        <w:rPr>
+          <w:rFonts w:ascii="Consolas" w:eastAsia="Times New Roman" w:hAnsi="Consolas" w:cs="Times New Roman"/>
+          <w:color w:val="E1E4E8"/>
+          <w:kern w:val="0"/>
+          <w:sz w:val="27"/>
+          <w:szCs w:val="27"/>
+          <w:lang w:eastAsia="en-IN"/>
+          <w14:ligatures w14:val="none"/>
+        </w:rPr>
+        <w:t xml:space="preserve">    </w:t>
+      </w:r>
+      <w:proofErr w:type="spellStart"/>
+      <w:proofErr w:type="gramStart"/>
+      <w:r>
+        <w:rPr>
+          <w:rFonts w:ascii="Consolas" w:eastAsia="Times New Roman" w:hAnsi="Consolas" w:cs="Times New Roman"/>
+          <w:color w:val="B392F0"/>
+          <w:kern w:val="0"/>
+          <w:sz w:val="27"/>
+          <w:szCs w:val="27"/>
+          <w:lang w:eastAsia="en-IN"/>
+          <w14:ligatures w14:val="none"/>
+        </w:rPr>
+        <w:t>Staticdemo</w:t>
+      </w:r>
+      <w:proofErr w:type="spellEnd"/>
+      <w:r>
+        <w:rPr>
+          <w:rFonts w:ascii="Consolas" w:eastAsia="Times New Roman" w:hAnsi="Consolas" w:cs="Times New Roman"/>
+          <w:color w:val="E1E4E8"/>
+          <w:kern w:val="0"/>
+          <w:sz w:val="27"/>
+          <w:szCs w:val="27"/>
+          <w:lang w:eastAsia="en-IN"/>
+          <w14:ligatures w14:val="none"/>
+        </w:rPr>
+        <w:t>(</w:t>
+      </w:r>
+      <w:proofErr w:type="gramEnd"/>
+      <w:r>
+        <w:rPr>
+          <w:rFonts w:ascii="Consolas" w:eastAsia="Times New Roman" w:hAnsi="Consolas" w:cs="Times New Roman"/>
+          <w:color w:val="E1E4E8"/>
+          <w:kern w:val="0"/>
+          <w:sz w:val="27"/>
+          <w:szCs w:val="27"/>
+          <w:lang w:eastAsia="en-IN"/>
+          <w14:ligatures w14:val="none"/>
+        </w:rPr>
+        <w:t>){</w:t>
+      </w:r>
+    </w:p>
+    <w:p>
+      <w:pPr>
+        <w:shd w:val="clear" w:color="auto" w:fill="24292E"/>
+        <w:spacing w:after="0" w:line="360" w:lineRule="atLeast"/>
+        <w:rPr>
+          <w:rFonts w:ascii="Consolas" w:eastAsia="Times New Roman" w:hAnsi="Consolas" w:cs="Times New Roman"/>
+          <w:color w:val="E1E4E8"/>
+          <w:kern w:val="0"/>
+          <w:sz w:val="27"/>
+          <w:szCs w:val="27"/>
+          <w:lang w:eastAsia="en-IN"/>
+          <w14:ligatures w14:val="none"/>
+        </w:rPr>
+      </w:pPr>
+      <w:r>
+        <w:rPr>
+          <w:rFonts w:ascii="Consolas" w:eastAsia="Times New Roman" w:hAnsi="Consolas" w:cs="Times New Roman"/>
+          <w:color w:val="E1E4E8"/>
+          <w:kern w:val="0"/>
+          <w:sz w:val="27"/>
+          <w:szCs w:val="27"/>
+          <w:lang w:eastAsia="en-IN"/>
+          <w14:ligatures w14:val="none"/>
+        </w:rPr>
+        <w:t>        c</w:t>
+      </w:r>
+      <w:r>
+        <w:rPr>
+          <w:rFonts w:ascii="Consolas" w:eastAsia="Times New Roman" w:hAnsi="Consolas" w:cs="Times New Roman"/>
+          <w:color w:val="F97583"/>
+          <w:kern w:val="0"/>
+          <w:sz w:val="27"/>
+          <w:szCs w:val="27"/>
+          <w:lang w:eastAsia="en-IN"/>
+          <w14:ligatures w14:val="none"/>
+        </w:rPr>
+        <w:t>=</w:t>
+      </w:r>
+      <w:r>
+        <w:rPr>
+          <w:rFonts w:ascii="Consolas" w:eastAsia="Times New Roman" w:hAnsi="Consolas" w:cs="Times New Roman"/>
+          <w:color w:val="E1E4E8"/>
+          <w:kern w:val="0"/>
+          <w:sz w:val="27"/>
+          <w:szCs w:val="27"/>
+          <w:lang w:eastAsia="en-IN"/>
+          <w14:ligatures w14:val="none"/>
+        </w:rPr>
+        <w:t>c</w:t>
+      </w:r>
+      <w:r>
+        <w:rPr>
+          <w:rFonts w:ascii="Consolas" w:eastAsia="Times New Roman" w:hAnsi="Consolas" w:cs="Times New Roman"/>
+          <w:color w:val="F97583"/>
+          <w:kern w:val="0"/>
+          <w:sz w:val="27"/>
+          <w:szCs w:val="27"/>
+          <w:lang w:eastAsia="en-IN"/>
+          <w14:ligatures w14:val="none"/>
+        </w:rPr>
+        <w:t>+</w:t>
+      </w:r>
+      <w:proofErr w:type="gramStart"/>
+      <w:r>
+        <w:rPr>
+          <w:rFonts w:ascii="Consolas" w:eastAsia="Times New Roman" w:hAnsi="Consolas" w:cs="Times New Roman"/>
+          <w:color w:val="79B8FF"/>
+          <w:kern w:val="0"/>
+          <w:sz w:val="27"/>
+          <w:szCs w:val="27"/>
+          <w:lang w:eastAsia="en-IN"/>
+          <w14:ligatures w14:val="none"/>
+        </w:rPr>
+        <w:t>1</w:t>
+      </w:r>
+      <w:r>
+        <w:rPr>
+          <w:rFonts w:ascii="Consolas" w:eastAsia="Times New Roman" w:hAnsi="Consolas" w:cs="Times New Roman"/>
+          <w:color w:val="E1E4E8"/>
+          <w:kern w:val="0"/>
+          <w:sz w:val="27"/>
+          <w:szCs w:val="27"/>
+          <w:lang w:eastAsia="en-IN"/>
+          <w14:ligatures w14:val="none"/>
+        </w:rPr>
+        <w:t>;</w:t>
+      </w:r>
+      <w:proofErr w:type="gramEnd"/>
+    </w:p>
+    <w:p>
+      <w:pPr>
+        <w:shd w:val="clear" w:color="auto" w:fill="24292E"/>
+        <w:spacing w:after="0" w:line="360" w:lineRule="atLeast"/>
+        <w:rPr>
+          <w:rFonts w:ascii="Consolas" w:eastAsia="Times New Roman" w:hAnsi="Consolas" w:cs="Times New Roman"/>
+          <w:color w:val="E1E4E8"/>
+          <w:kern w:val="0"/>
+          <w:sz w:val="27"/>
+          <w:szCs w:val="27"/>
+          <w:lang w:eastAsia="en-IN"/>
+          <w14:ligatures w14:val="none"/>
+        </w:rPr>
+      </w:pPr>
+      <w:r>
+        <w:rPr>
+          <w:rFonts w:ascii="Consolas" w:eastAsia="Times New Roman" w:hAnsi="Consolas" w:cs="Times New Roman"/>
+          <w:color w:val="E1E4E8"/>
+          <w:kern w:val="0"/>
+          <w:sz w:val="27"/>
+          <w:szCs w:val="27"/>
+          <w:lang w:eastAsia="en-IN"/>
+          <w14:ligatures w14:val="none"/>
+        </w:rPr>
+        <w:t xml:space="preserve">        </w:t>
+      </w:r>
+      <w:proofErr w:type="spellStart"/>
+      <w:r>
+        <w:rPr>
+          <w:rFonts w:ascii="Consolas" w:eastAsia="Times New Roman" w:hAnsi="Consolas" w:cs="Times New Roman"/>
+          <w:color w:val="B392F0"/>
+          <w:kern w:val="0"/>
+          <w:sz w:val="27"/>
+          <w:szCs w:val="27"/>
+          <w:lang w:eastAsia="en-IN"/>
+          <w14:ligatures w14:val="none"/>
+        </w:rPr>
+        <w:t>System</w:t>
+      </w:r>
+      <w:r>
+        <w:rPr>
+          <w:rFonts w:ascii="Consolas" w:eastAsia="Times New Roman" w:hAnsi="Consolas" w:cs="Times New Roman"/>
+          <w:color w:val="E1E4E8"/>
+          <w:kern w:val="0"/>
+          <w:sz w:val="27"/>
+          <w:szCs w:val="27"/>
+          <w:lang w:eastAsia="en-IN"/>
+          <w14:ligatures w14:val="none"/>
+        </w:rPr>
+        <w:t>.</w:t>
+      </w:r>
+      <w:r>
+        <w:rPr>
+          <w:rFonts w:ascii="Consolas" w:eastAsia="Times New Roman" w:hAnsi="Consolas" w:cs="Times New Roman"/>
+          <w:color w:val="79B8FF"/>
+          <w:kern w:val="0"/>
+          <w:sz w:val="27"/>
+          <w:szCs w:val="27"/>
+          <w:lang w:eastAsia="en-IN"/>
+          <w14:ligatures w14:val="none"/>
+        </w:rPr>
+        <w:t>out</w:t>
+      </w:r>
+      <w:r>
+        <w:rPr>
+          <w:rFonts w:ascii="Consolas" w:eastAsia="Times New Roman" w:hAnsi="Consolas" w:cs="Times New Roman"/>
+          <w:color w:val="E1E4E8"/>
+          <w:kern w:val="0"/>
+          <w:sz w:val="27"/>
+          <w:szCs w:val="27"/>
+          <w:lang w:eastAsia="en-IN"/>
+          <w14:ligatures w14:val="none"/>
+        </w:rPr>
+        <w:t>.</w:t>
+      </w:r>
+      <w:r>
+        <w:rPr>
+          <w:rFonts w:ascii="Consolas" w:eastAsia="Times New Roman" w:hAnsi="Consolas" w:cs="Times New Roman"/>
+          <w:color w:val="B392F0"/>
+          <w:kern w:val="0"/>
+          <w:sz w:val="27"/>
+          <w:szCs w:val="27"/>
+          <w:lang w:eastAsia="en-IN"/>
+          <w14:ligatures w14:val="none"/>
+        </w:rPr>
+        <w:t>println</w:t>
+      </w:r>
+      <w:proofErr w:type="spellEnd"/>
+      <w:r>
+        <w:rPr>
+          <w:rFonts w:ascii="Consolas" w:eastAsia="Times New Roman" w:hAnsi="Consolas" w:cs="Times New Roman"/>
+          <w:color w:val="E1E4E8"/>
+          <w:kern w:val="0"/>
+          <w:sz w:val="27"/>
+          <w:szCs w:val="27"/>
+          <w:lang w:eastAsia="en-IN"/>
+          <w14:ligatures w14:val="none"/>
+        </w:rPr>
+        <w:t>(c</w:t>
+      </w:r>
+      <w:proofErr w:type="gramStart"/>
+      <w:r>
+        <w:rPr>
+          <w:rFonts w:ascii="Consolas" w:eastAsia="Times New Roman" w:hAnsi="Consolas" w:cs="Times New Roman"/>
+          <w:color w:val="E1E4E8"/>
+          <w:kern w:val="0"/>
+          <w:sz w:val="27"/>
+          <w:szCs w:val="27"/>
+          <w:lang w:eastAsia="en-IN"/>
+          <w14:ligatures w14:val="none"/>
+        </w:rPr>
+        <w:t>);</w:t>
+      </w:r>
+      <w:proofErr w:type="gramEnd"/>
+    </w:p>
+    <w:p>
+      <w:pPr>
+        <w:shd w:val="clear" w:color="auto" w:fill="24292E"/>
+        <w:spacing w:after="0" w:line="360" w:lineRule="atLeast"/>
+        <w:rPr>
+          <w:rFonts w:ascii="Consolas" w:eastAsia="Times New Roman" w:hAnsi="Consolas" w:cs="Times New Roman"/>
+          <w:color w:val="E1E4E8"/>
+          <w:kern w:val="0"/>
+          <w:sz w:val="27"/>
+          <w:szCs w:val="27"/>
+          <w:lang w:eastAsia="en-IN"/>
+          <w14:ligatures w14:val="none"/>
+        </w:rPr>
+      </w:pPr>
+      <w:r>
+        <w:rPr>
+          <w:rFonts w:ascii="Consolas" w:eastAsia="Times New Roman" w:hAnsi="Consolas" w:cs="Times New Roman"/>
+          <w:color w:val="E1E4E8"/>
+          <w:kern w:val="0"/>
+          <w:sz w:val="27"/>
+          <w:szCs w:val="27"/>
+          <w:lang w:eastAsia="en-IN"/>
+          <w14:ligatures w14:val="none"/>
+        </w:rPr>
+        <w:lastRenderedPageBreak/>
+        <w:t>    }</w:t>
+      </w:r>
+    </w:p>
+    <w:p>
+      <w:pPr>
+        <w:rPr>
+          <w:rFonts w:ascii="Abadi" w:hAnsi="Abadi"/>
+          <w:color w:val="000000" w:themeColor="text1"/>
+          <w:sz w:val="28"/>
+          <w:szCs w:val="28"/>
+          <w:lang w:val="en-GB"/>
+        </w:rPr>
+      </w:pPr>
+      <w:r>
+        <w:rPr>
+          <w:rFonts w:ascii="Abadi" w:hAnsi="Abadi"/>
+          <w:color w:val="000000" w:themeColor="text1"/>
+          <w:sz w:val="28"/>
+          <w:szCs w:val="28"/>
+          <w:lang w:val="en-GB"/>
+        </w:rPr>
+        <w:t xml:space="preserve">int c = 0; // for first set of inputs i.e. </w:t>
+      </w:r>
+      <w:proofErr w:type="gramStart"/>
+      <w:r>
+        <w:rPr>
+          <w:rFonts w:ascii="Abadi" w:hAnsi="Abadi"/>
+          <w:color w:val="000000" w:themeColor="text1"/>
+          <w:sz w:val="28"/>
+          <w:szCs w:val="28"/>
+          <w:lang w:val="en-GB"/>
+        </w:rPr>
+        <w:t>1 ,</w:t>
+      </w:r>
+      <w:proofErr w:type="gramEnd"/>
+      <w:r>
+        <w:rPr>
+          <w:rFonts w:ascii="Abadi" w:hAnsi="Abadi"/>
+          <w:color w:val="000000" w:themeColor="text1"/>
+          <w:sz w:val="28"/>
+          <w:szCs w:val="28"/>
+          <w:lang w:val="en-GB"/>
+        </w:rPr>
+        <w:t xml:space="preserve"> 1, 1</w:t>
+      </w:r>
+    </w:p>
+    <w:p>
+      <w:pPr>
+        <w:rPr>
+          <w:rFonts w:ascii="Abadi" w:hAnsi="Abadi"/>
+          <w:color w:val="000000" w:themeColor="text1"/>
+          <w:sz w:val="28"/>
+          <w:szCs w:val="28"/>
+          <w:lang w:val="en-GB"/>
+        </w:rPr>
+      </w:pPr>
+      <w:r>
+        <w:rPr>
+          <w:rFonts w:ascii="Abadi" w:hAnsi="Abadi"/>
+          <w:color w:val="000000" w:themeColor="text1"/>
+          <w:sz w:val="28"/>
+          <w:szCs w:val="28"/>
+          <w:lang w:val="en-GB"/>
+        </w:rPr>
+        <w:drawing>
+          <wp:inline distT="0" distB="0" distL="0" distR="0" wp14:anchorId="5174B0EC" wp14:editId="5FCD982D">
+            <wp:extent cx="5731510" cy="1866900"/>
+            <wp:effectExtent l="0" t="0" r="2540" b="0"/>
+            <wp:docPr id="482565768" name="Picture 1"/>
+            <wp:cNvGraphicFramePr>
+              <a:graphicFrameLocks xmlns:a="http://schemas.openxmlformats.org/drawingml/2006/main" noChangeAspect="1"/>
+            </wp:cNvGraphicFramePr>
+            <a:graphic xmlns:a="http://schemas.openxmlformats.org/drawingml/2006/main">
+              <a:graphicData uri="http://schemas.openxmlformats.org/drawingml/2006/picture">
+                <pic:pic xmlns:pic="http://schemas.openxmlformats.org/drawingml/2006/picture">
+                  <pic:nvPicPr>
+                    <pic:cNvPr id="482565768" name=""/>
+                    <pic:cNvPicPr/>
+                  </pic:nvPicPr>
+                  <pic:blipFill>
+                    <a:blip r:embed="rId7"/>
+                    <a:stretch>
+                      <a:fillRect/>
+                    </a:stretch>
+                  </pic:blipFill>
+                  <pic:spPr>
+                    <a:xfrm>
+                      <a:off x="0" y="0"/>
+                      <a:ext cx="5731510" cy="1866900"/>
+                    </a:xfrm>
+                    <a:prstGeom prst="rect">
+                      <a:avLst/>
+                    </a:prstGeom>
+                  </pic:spPr>
+                </pic:pic>
+              </a:graphicData>
+            </a:graphic>
+          </wp:inline>
+        </w:drawing>
+      </w:r>
+    </w:p>
+    <w:p>
+      <w:pPr>
+        <w:rPr>
+          <w:rFonts w:ascii="Abadi" w:hAnsi="Abadi"/>
+          <w:color w:val="000000" w:themeColor="text1"/>
+          <w:sz w:val="28"/>
+          <w:szCs w:val="28"/>
+          <w:lang w:val="en-GB"/>
+        </w:rPr>
+      </w:pPr>
+    </w:p>
+    <w:p>
+      <w:pPr>
+        <w:pStyle w:val="ListParagraph"/>
+        <w:numPr>
+          <w:ilvl w:val="0"/>
+          <w:numId w:val="18"/>
+        </w:numPr>
+        <w:rPr>
+          <w:rFonts w:ascii="Abadi" w:hAnsi="Abadi"/>
+          <w:color w:val="000000" w:themeColor="text1"/>
+          <w:sz w:val="28"/>
+          <w:szCs w:val="28"/>
+          <w:lang w:val="en-GB"/>
+        </w:rPr>
+      </w:pPr>
+      <w:r>
+        <w:rPr>
+          <w:rFonts w:ascii="Abadi" w:hAnsi="Abadi"/>
+          <w:color w:val="000000" w:themeColor="text1"/>
+          <w:sz w:val="28"/>
+          <w:szCs w:val="28"/>
+          <w:lang w:val="en-GB"/>
+        </w:rPr>
+        <w:t xml:space="preserve">Static </w:t>
+      </w:r>
+      <w:r>
+        <w:rPr>
+          <w:rFonts w:ascii="Abadi" w:hAnsi="Abadi"/>
+          <w:color w:val="000000" w:themeColor="text1"/>
+          <w:sz w:val="28"/>
+          <w:szCs w:val="28"/>
+          <w:lang w:val="en-GB"/>
+        </w:rPr>
+        <w:sym w:font="Wingdings" w:char="F0E0"/>
+      </w:r>
+      <w:r>
+        <w:rPr>
+          <w:rFonts w:ascii="Abadi" w:hAnsi="Abadi"/>
+          <w:color w:val="000000" w:themeColor="text1"/>
+          <w:sz w:val="28"/>
+          <w:szCs w:val="28"/>
+          <w:lang w:val="en-GB"/>
+        </w:rPr>
+        <w:t xml:space="preserve"> Default </w:t>
+      </w:r>
+      <w:r>
+        <w:rPr>
+          <w:rFonts w:ascii="Abadi" w:hAnsi="Abadi"/>
+          <w:color w:val="000000" w:themeColor="text1"/>
+          <w:sz w:val="28"/>
+          <w:szCs w:val="28"/>
+          <w:lang w:val="en-GB"/>
+        </w:rPr>
+        <w:sym w:font="Wingdings" w:char="F0E0"/>
+      </w:r>
+      <w:r>
+        <w:rPr>
+          <w:rFonts w:ascii="Abadi" w:hAnsi="Abadi"/>
+          <w:color w:val="000000" w:themeColor="text1"/>
+          <w:sz w:val="28"/>
+          <w:szCs w:val="28"/>
+          <w:lang w:val="en-GB"/>
+        </w:rPr>
+        <w:t xml:space="preserve"> Class Methods</w:t>
+      </w:r>
+      <w:r>
+        <w:rPr>
+          <w:rFonts w:ascii="Abadi" w:hAnsi="Abadi"/>
+          <w:color w:val="000000" w:themeColor="text1"/>
+          <w:sz w:val="28"/>
+          <w:szCs w:val="28"/>
+          <w:lang w:val="en-GB"/>
+        </w:rPr>
+        <w:t xml:space="preserve"> [Order of their run].</w:t>
+      </w:r>
+    </w:p>
+    <w:p>
+      <w:pPr>
+        <w:pStyle w:val="ListParagraph"/>
+        <w:numPr>
+          <w:ilvl w:val="0"/>
+          <w:numId w:val="18"/>
+        </w:numPr>
+        <w:rPr>
+          <w:rFonts w:ascii="Abadi" w:hAnsi="Abadi"/>
+          <w:color w:val="000000" w:themeColor="text1"/>
+          <w:sz w:val="28"/>
+          <w:szCs w:val="28"/>
           <w:lang w:val="en-GB"/>
         </w:rPr>
       </w:pPr>
@@ -1614,6 +4530,345 @@
     </w:lvl>
   </w:abstractNum>
   <w:abstractNum w:abstractNumId="4" w15:restartNumberingAfterBreak="0">
+    <w:nsid w:val="10AD5F05"/>
+    <w:multiLevelType w:val="hybridMultilevel"/>
+    <w:tmpl w:val="40CA089A"/>
+    <w:lvl w:ilvl="0" w:tplc="40090001">
+      <w:start w:val="1"/>
+      <w:numFmt w:val="bullet"/>
+      <w:lvlText w:val=""/>
+      <w:lvlJc w:val="left"/>
+      <w:pPr>
+        <w:ind w:left="360" w:hanging="360"/>
+      </w:pPr>
+      <w:rPr>
+        <w:rFonts w:ascii="Symbol" w:hAnsi="Symbol" w:hint="default"/>
+      </w:rPr>
+    </w:lvl>
+    <w:lvl w:ilvl="1" w:tplc="40090003" w:tentative="1">
+      <w:start w:val="1"/>
+      <w:numFmt w:val="bullet"/>
+      <w:lvlText w:val="o"/>
+      <w:lvlJc w:val="left"/>
+      <w:pPr>
+        <w:ind w:left="1080" w:hanging="360"/>
+      </w:pPr>
+      <w:rPr>
+        <w:rFonts w:ascii="Courier New" w:hAnsi="Courier New" w:cs="Courier New" w:hint="default"/>
+      </w:rPr>
+    </w:lvl>
+    <w:lvl w:ilvl="2" w:tplc="40090005" w:tentative="1">
+      <w:start w:val="1"/>
+      <w:numFmt w:val="bullet"/>
+      <w:lvlText w:val=""/>
+      <w:lvlJc w:val="left"/>
+      <w:pPr>
+        <w:ind w:left="1800" w:hanging="360"/>
+      </w:pPr>
+      <w:rPr>
+        <w:rFonts w:ascii="Wingdings" w:hAnsi="Wingdings" w:hint="default"/>
+      </w:rPr>
+    </w:lvl>
+    <w:lvl w:ilvl="3" w:tplc="40090001" w:tentative="1">
+      <w:start w:val="1"/>
+      <w:numFmt w:val="bullet"/>
+      <w:lvlText w:val=""/>
+      <w:lvlJc w:val="left"/>
+      <w:pPr>
+        <w:ind w:left="2520" w:hanging="360"/>
+      </w:pPr>
+      <w:rPr>
+        <w:rFonts w:ascii="Symbol" w:hAnsi="Symbol" w:hint="default"/>
+      </w:rPr>
+    </w:lvl>
+    <w:lvl w:ilvl="4" w:tplc="40090003" w:tentative="1">
+      <w:start w:val="1"/>
+      <w:numFmt w:val="bullet"/>
+      <w:lvlText w:val="o"/>
+      <w:lvlJc w:val="left"/>
+      <w:pPr>
+        <w:ind w:left="3240" w:hanging="360"/>
+      </w:pPr>
+      <w:rPr>
+        <w:rFonts w:ascii="Courier New" w:hAnsi="Courier New" w:cs="Courier New" w:hint="default"/>
+      </w:rPr>
+    </w:lvl>
+    <w:lvl w:ilvl="5" w:tplc="40090005" w:tentative="1">
+      <w:start w:val="1"/>
+      <w:numFmt w:val="bullet"/>
+      <w:lvlText w:val=""/>
+      <w:lvlJc w:val="left"/>
+      <w:pPr>
+        <w:ind w:left="3960" w:hanging="360"/>
+      </w:pPr>
+      <w:rPr>
+        <w:rFonts w:ascii="Wingdings" w:hAnsi="Wingdings" w:hint="default"/>
+      </w:rPr>
+    </w:lvl>
+    <w:lvl w:ilvl="6" w:tplc="40090001" w:tentative="1">
+      <w:start w:val="1"/>
+      <w:numFmt w:val="bullet"/>
+      <w:lvlText w:val=""/>
+      <w:lvlJc w:val="left"/>
+      <w:pPr>
+        <w:ind w:left="4680" w:hanging="360"/>
+      </w:pPr>
+      <w:rPr>
+        <w:rFonts w:ascii="Symbol" w:hAnsi="Symbol" w:hint="default"/>
+      </w:rPr>
+    </w:lvl>
+    <w:lvl w:ilvl="7" w:tplc="40090003" w:tentative="1">
+      <w:start w:val="1"/>
+      <w:numFmt w:val="bullet"/>
+      <w:lvlText w:val="o"/>
+      <w:lvlJc w:val="left"/>
+      <w:pPr>
+        <w:ind w:left="5400" w:hanging="360"/>
+      </w:pPr>
+      <w:rPr>
+        <w:rFonts w:ascii="Courier New" w:hAnsi="Courier New" w:cs="Courier New" w:hint="default"/>
+      </w:rPr>
+    </w:lvl>
+    <w:lvl w:ilvl="8" w:tplc="40090005" w:tentative="1">
+      <w:start w:val="1"/>
+      <w:numFmt w:val="bullet"/>
+      <w:lvlText w:val=""/>
+      <w:lvlJc w:val="left"/>
+      <w:pPr>
+        <w:ind w:left="6120" w:hanging="360"/>
+      </w:pPr>
+      <w:rPr>
+        <w:rFonts w:ascii="Wingdings" w:hAnsi="Wingdings" w:hint="default"/>
+      </w:rPr>
+    </w:lvl>
+  </w:abstractNum>
+  <w:abstractNum w:abstractNumId="5" w15:restartNumberingAfterBreak="0">
+    <w:nsid w:val="12EF7FD9"/>
+    <w:multiLevelType w:val="hybridMultilevel"/>
+    <w:tmpl w:val="FE5463E8"/>
+    <w:lvl w:ilvl="0" w:tplc="40090001">
+      <w:start w:val="1"/>
+      <w:numFmt w:val="bullet"/>
+      <w:lvlText w:val=""/>
+      <w:lvlJc w:val="left"/>
+      <w:pPr>
+        <w:ind w:left="720" w:hanging="360"/>
+      </w:pPr>
+      <w:rPr>
+        <w:rFonts w:ascii="Symbol" w:hAnsi="Symbol" w:hint="default"/>
+      </w:rPr>
+    </w:lvl>
+    <w:lvl w:ilvl="1" w:tplc="40090003" w:tentative="1">
+      <w:start w:val="1"/>
+      <w:numFmt w:val="bullet"/>
+      <w:lvlText w:val="o"/>
+      <w:lvlJc w:val="left"/>
+      <w:pPr>
+        <w:ind w:left="1440" w:hanging="360"/>
+      </w:pPr>
+      <w:rPr>
+        <w:rFonts w:ascii="Courier New" w:hAnsi="Courier New" w:cs="Courier New" w:hint="default"/>
+      </w:rPr>
+    </w:lvl>
+    <w:lvl w:ilvl="2" w:tplc="40090005" w:tentative="1">
+      <w:start w:val="1"/>
+      <w:numFmt w:val="bullet"/>
+      <w:lvlText w:val=""/>
+      <w:lvlJc w:val="left"/>
+      <w:pPr>
+        <w:ind w:left="2160" w:hanging="360"/>
+      </w:pPr>
+      <w:rPr>
+        <w:rFonts w:ascii="Wingdings" w:hAnsi="Wingdings" w:hint="default"/>
+      </w:rPr>
+    </w:lvl>
+    <w:lvl w:ilvl="3" w:tplc="40090001" w:tentative="1">
+      <w:start w:val="1"/>
+      <w:numFmt w:val="bullet"/>
+      <w:lvlText w:val=""/>
+      <w:lvlJc w:val="left"/>
+      <w:pPr>
+        <w:ind w:left="2880" w:hanging="360"/>
+      </w:pPr>
+      <w:rPr>
+        <w:rFonts w:ascii="Symbol" w:hAnsi="Symbol" w:hint="default"/>
+      </w:rPr>
+    </w:lvl>
+    <w:lvl w:ilvl="4" w:tplc="40090003" w:tentative="1">
+      <w:start w:val="1"/>
+      <w:numFmt w:val="bullet"/>
+      <w:lvlText w:val="o"/>
+      <w:lvlJc w:val="left"/>
+      <w:pPr>
+        <w:ind w:left="3600" w:hanging="360"/>
+      </w:pPr>
+      <w:rPr>
+        <w:rFonts w:ascii="Courier New" w:hAnsi="Courier New" w:cs="Courier New" w:hint="default"/>
+      </w:rPr>
+    </w:lvl>
+    <w:lvl w:ilvl="5" w:tplc="40090005" w:tentative="1">
+      <w:start w:val="1"/>
+      <w:numFmt w:val="bullet"/>
+      <w:lvlText w:val=""/>
+      <w:lvlJc w:val="left"/>
+      <w:pPr>
+        <w:ind w:left="4320" w:hanging="360"/>
+      </w:pPr>
+      <w:rPr>
+        <w:rFonts w:ascii="Wingdings" w:hAnsi="Wingdings" w:hint="default"/>
+      </w:rPr>
+    </w:lvl>
+    <w:lvl w:ilvl="6" w:tplc="40090001" w:tentative="1">
+      <w:start w:val="1"/>
+      <w:numFmt w:val="bullet"/>
+      <w:lvlText w:val=""/>
+      <w:lvlJc w:val="left"/>
+      <w:pPr>
+        <w:ind w:left="5040" w:hanging="360"/>
+      </w:pPr>
+      <w:rPr>
+        <w:rFonts w:ascii="Symbol" w:hAnsi="Symbol" w:hint="default"/>
+      </w:rPr>
+    </w:lvl>
+    <w:lvl w:ilvl="7" w:tplc="40090003" w:tentative="1">
+      <w:start w:val="1"/>
+      <w:numFmt w:val="bullet"/>
+      <w:lvlText w:val="o"/>
+      <w:lvlJc w:val="left"/>
+      <w:pPr>
+        <w:ind w:left="5760" w:hanging="360"/>
+      </w:pPr>
+      <w:rPr>
+        <w:rFonts w:ascii="Courier New" w:hAnsi="Courier New" w:cs="Courier New" w:hint="default"/>
+      </w:rPr>
+    </w:lvl>
+    <w:lvl w:ilvl="8" w:tplc="40090005" w:tentative="1">
+      <w:start w:val="1"/>
+      <w:numFmt w:val="bullet"/>
+      <w:lvlText w:val=""/>
+      <w:lvlJc w:val="left"/>
+      <w:pPr>
+        <w:ind w:left="6480" w:hanging="360"/>
+      </w:pPr>
+      <w:rPr>
+        <w:rFonts w:ascii="Wingdings" w:hAnsi="Wingdings" w:hint="default"/>
+      </w:rPr>
+    </w:lvl>
+  </w:abstractNum>
+  <w:abstractNum w:abstractNumId="6" w15:restartNumberingAfterBreak="0">
+    <w:nsid w:val="1EF0253F"/>
+    <w:multiLevelType w:val="hybridMultilevel"/>
+    <w:tmpl w:val="40B6E0C0"/>
+    <w:lvl w:ilvl="0" w:tplc="40090001">
+      <w:start w:val="1"/>
+      <w:numFmt w:val="bullet"/>
+      <w:lvlText w:val=""/>
+      <w:lvlJc w:val="left"/>
+      <w:pPr>
+        <w:ind w:left="360" w:hanging="360"/>
+      </w:pPr>
+      <w:rPr>
+        <w:rFonts w:ascii="Symbol" w:hAnsi="Symbol" w:hint="default"/>
+      </w:rPr>
+    </w:lvl>
+    <w:lvl w:ilvl="1" w:tplc="40090003" w:tentative="1">
+      <w:start w:val="1"/>
+      <w:numFmt w:val="bullet"/>
+      <w:lvlText w:val="o"/>
+      <w:lvlJc w:val="left"/>
+      <w:pPr>
+        <w:ind w:left="1080" w:hanging="360"/>
+      </w:pPr>
+      <w:rPr>
+        <w:rFonts w:ascii="Courier New" w:hAnsi="Courier New" w:cs="Courier New" w:hint="default"/>
+      </w:rPr>
+    </w:lvl>
+    <w:lvl w:ilvl="2" w:tplc="40090005" w:tentative="1">
+      <w:start w:val="1"/>
+      <w:numFmt w:val="bullet"/>
+      <w:lvlText w:val=""/>
+      <w:lvlJc w:val="left"/>
+      <w:pPr>
+        <w:ind w:left="1800" w:hanging="360"/>
+      </w:pPr>
+      <w:rPr>
+        <w:rFonts w:ascii="Wingdings" w:hAnsi="Wingdings" w:hint="default"/>
+      </w:rPr>
+    </w:lvl>
+    <w:lvl w:ilvl="3" w:tplc="40090001" w:tentative="1">
+      <w:start w:val="1"/>
+      <w:numFmt w:val="bullet"/>
+      <w:lvlText w:val=""/>
+      <w:lvlJc w:val="left"/>
+      <w:pPr>
+        <w:ind w:left="2520" w:hanging="360"/>
+      </w:pPr>
+      <w:rPr>
+        <w:rFonts w:ascii="Symbol" w:hAnsi="Symbol" w:hint="default"/>
+      </w:rPr>
+    </w:lvl>
+    <w:lvl w:ilvl="4" w:tplc="40090003" w:tentative="1">
+      <w:start w:val="1"/>
+      <w:numFmt w:val="bullet"/>
+      <w:lvlText w:val="o"/>
+      <w:lvlJc w:val="left"/>
+      <w:pPr>
+        <w:ind w:left="3240" w:hanging="360"/>
+      </w:pPr>
+      <w:rPr>
+        <w:rFonts w:ascii="Courier New" w:hAnsi="Courier New" w:cs="Courier New" w:hint="default"/>
+      </w:rPr>
+    </w:lvl>
+    <w:lvl w:ilvl="5" w:tplc="40090005" w:tentative="1">
+      <w:start w:val="1"/>
+      <w:numFmt w:val="bullet"/>
+      <w:lvlText w:val=""/>
+      <w:lvlJc w:val="left"/>
+      <w:pPr>
+        <w:ind w:left="3960" w:hanging="360"/>
+      </w:pPr>
+      <w:rPr>
+        <w:rFonts w:ascii="Wingdings" w:hAnsi="Wingdings" w:hint="default"/>
+      </w:rPr>
+    </w:lvl>
+    <w:lvl w:ilvl="6" w:tplc="40090001" w:tentative="1">
+      <w:start w:val="1"/>
+      <w:numFmt w:val="bullet"/>
+      <w:lvlText w:val=""/>
+      <w:lvlJc w:val="left"/>
+      <w:pPr>
+        <w:ind w:left="4680" w:hanging="360"/>
+      </w:pPr>
+      <w:rPr>
+        <w:rFonts w:ascii="Symbol" w:hAnsi="Symbol" w:hint="default"/>
+      </w:rPr>
+    </w:lvl>
+    <w:lvl w:ilvl="7" w:tplc="40090003" w:tentative="1">
+      <w:start w:val="1"/>
+      <w:numFmt w:val="bullet"/>
+      <w:lvlText w:val="o"/>
+      <w:lvlJc w:val="left"/>
+      <w:pPr>
+        <w:ind w:left="5400" w:hanging="360"/>
+      </w:pPr>
+      <w:rPr>
+        <w:rFonts w:ascii="Courier New" w:hAnsi="Courier New" w:cs="Courier New" w:hint="default"/>
+      </w:rPr>
+    </w:lvl>
+    <w:lvl w:ilvl="8" w:tplc="40090005" w:tentative="1">
+      <w:start w:val="1"/>
+      <w:numFmt w:val="bullet"/>
+      <w:lvlText w:val=""/>
+      <w:lvlJc w:val="left"/>
+      <w:pPr>
+        <w:ind w:left="6120" w:hanging="360"/>
+      </w:pPr>
+      <w:rPr>
+        <w:rFonts w:ascii="Wingdings" w:hAnsi="Wingdings" w:hint="default"/>
+      </w:rPr>
+    </w:lvl>
+  </w:abstractNum>
+  <w:abstractNum w:abstractNumId="7" w15:restartNumberingAfterBreak="0">
     <w:nsid w:val="1F036803"/>
     <w:multiLevelType w:val="hybridMultilevel"/>
     <w:tmpl w:val="06FEB716"/>
@@ -1726,7 +4981,7 @@
       </w:rPr>
     </w:lvl>
   </w:abstractNum>
-  <w:abstractNum w:abstractNumId="5" w15:restartNumberingAfterBreak="0">
+  <w:abstractNum w:abstractNumId="8" w15:restartNumberingAfterBreak="0">
     <w:nsid w:val="29525D36"/>
     <w:multiLevelType w:val="hybridMultilevel"/>
     <w:tmpl w:val="615C8A8A"/>
@@ -1839,7 +5094,120 @@
       </w:rPr>
     </w:lvl>
   </w:abstractNum>
-  <w:abstractNum w:abstractNumId="6" w15:restartNumberingAfterBreak="0">
+  <w:abstractNum w:abstractNumId="9" w15:restartNumberingAfterBreak="0">
+    <w:nsid w:val="2D457431"/>
+    <w:multiLevelType w:val="hybridMultilevel"/>
+    <w:tmpl w:val="B9DE2BF4"/>
+    <w:lvl w:ilvl="0" w:tplc="40090001">
+      <w:start w:val="1"/>
+      <w:numFmt w:val="bullet"/>
+      <w:lvlText w:val=""/>
+      <w:lvlJc w:val="left"/>
+      <w:pPr>
+        <w:ind w:left="720" w:hanging="360"/>
+      </w:pPr>
+      <w:rPr>
+        <w:rFonts w:ascii="Symbol" w:hAnsi="Symbol" w:hint="default"/>
+      </w:rPr>
+    </w:lvl>
+    <w:lvl w:ilvl="1" w:tplc="40090003" w:tentative="1">
+      <w:start w:val="1"/>
+      <w:numFmt w:val="bullet"/>
+      <w:lvlText w:val="o"/>
+      <w:lvlJc w:val="left"/>
+      <w:pPr>
+        <w:ind w:left="1440" w:hanging="360"/>
+      </w:pPr>
+      <w:rPr>
+        <w:rFonts w:ascii="Courier New" w:hAnsi="Courier New" w:cs="Courier New" w:hint="default"/>
+      </w:rPr>
+    </w:lvl>
+    <w:lvl w:ilvl="2" w:tplc="40090005" w:tentative="1">
+      <w:start w:val="1"/>
+      <w:numFmt w:val="bullet"/>
+      <w:lvlText w:val=""/>
+      <w:lvlJc w:val="left"/>
+      <w:pPr>
+        <w:ind w:left="2160" w:hanging="360"/>
+      </w:pPr>
+      <w:rPr>
+        <w:rFonts w:ascii="Wingdings" w:hAnsi="Wingdings" w:hint="default"/>
+      </w:rPr>
+    </w:lvl>
+    <w:lvl w:ilvl="3" w:tplc="40090001" w:tentative="1">
+      <w:start w:val="1"/>
+      <w:numFmt w:val="bullet"/>
+      <w:lvlText w:val=""/>
+      <w:lvlJc w:val="left"/>
+      <w:pPr>
+        <w:ind w:left="2880" w:hanging="360"/>
+      </w:pPr>
+      <w:rPr>
+        <w:rFonts w:ascii="Symbol" w:hAnsi="Symbol" w:hint="default"/>
+      </w:rPr>
+    </w:lvl>
+    <w:lvl w:ilvl="4" w:tplc="40090003" w:tentative="1">
+      <w:start w:val="1"/>
+      <w:numFmt w:val="bullet"/>
+      <w:lvlText w:val="o"/>
+      <w:lvlJc w:val="left"/>
+      <w:pPr>
+        <w:ind w:left="3600" w:hanging="360"/>
+      </w:pPr>
+      <w:rPr>
+        <w:rFonts w:ascii="Courier New" w:hAnsi="Courier New" w:cs="Courier New" w:hint="default"/>
+      </w:rPr>
+    </w:lvl>
+    <w:lvl w:ilvl="5" w:tplc="40090005" w:tentative="1">
+      <w:start w:val="1"/>
+      <w:numFmt w:val="bullet"/>
+      <w:lvlText w:val=""/>
+      <w:lvlJc w:val="left"/>
+      <w:pPr>
+        <w:ind w:left="4320" w:hanging="360"/>
+      </w:pPr>
+      <w:rPr>
+        <w:rFonts w:ascii="Wingdings" w:hAnsi="Wingdings" w:hint="default"/>
+      </w:rPr>
+    </w:lvl>
+    <w:lvl w:ilvl="6" w:tplc="40090001" w:tentative="1">
+      <w:start w:val="1"/>
+      <w:numFmt w:val="bullet"/>
+      <w:lvlText w:val=""/>
+      <w:lvlJc w:val="left"/>
+      <w:pPr>
+        <w:ind w:left="5040" w:hanging="360"/>
+      </w:pPr>
+      <w:rPr>
+        <w:rFonts w:ascii="Symbol" w:hAnsi="Symbol" w:hint="default"/>
+      </w:rPr>
+    </w:lvl>
+    <w:lvl w:ilvl="7" w:tplc="40090003" w:tentative="1">
+      <w:start w:val="1"/>
+      <w:numFmt w:val="bullet"/>
+      <w:lvlText w:val="o"/>
+      <w:lvlJc w:val="left"/>
+      <w:pPr>
+        <w:ind w:left="5760" w:hanging="360"/>
+      </w:pPr>
+      <w:rPr>
+        <w:rFonts w:ascii="Courier New" w:hAnsi="Courier New" w:cs="Courier New" w:hint="default"/>
+      </w:rPr>
+    </w:lvl>
+    <w:lvl w:ilvl="8" w:tplc="40090005" w:tentative="1">
+      <w:start w:val="1"/>
+      <w:numFmt w:val="bullet"/>
+      <w:lvlText w:val=""/>
+      <w:lvlJc w:val="left"/>
+      <w:pPr>
+        <w:ind w:left="6480" w:hanging="360"/>
+      </w:pPr>
+      <w:rPr>
+        <w:rFonts w:ascii="Wingdings" w:hAnsi="Wingdings" w:hint="default"/>
+      </w:rPr>
+    </w:lvl>
+  </w:abstractNum>
+  <w:abstractNum w:abstractNumId="10" w15:restartNumberingAfterBreak="0">
     <w:nsid w:val="2EF765B4"/>
     <w:multiLevelType w:val="hybridMultilevel"/>
     <w:tmpl w:val="CE6CA180"/>
@@ -1952,8 +5320,799 @@
       </w:rPr>
     </w:lvl>
   </w:abstractNum>
+  <w:abstractNum w:abstractNumId="11" w15:restartNumberingAfterBreak="0">
+    <w:nsid w:val="38DF79AC"/>
+    <w:multiLevelType w:val="hybridMultilevel"/>
+    <w:tmpl w:val="32FC5E5E"/>
+    <w:lvl w:ilvl="0" w:tplc="40090001">
+      <w:start w:val="1"/>
+      <w:numFmt w:val="bullet"/>
+      <w:lvlText w:val=""/>
+      <w:lvlJc w:val="left"/>
+      <w:pPr>
+        <w:ind w:left="720" w:hanging="360"/>
+      </w:pPr>
+      <w:rPr>
+        <w:rFonts w:ascii="Symbol" w:hAnsi="Symbol" w:hint="default"/>
+      </w:rPr>
+    </w:lvl>
+    <w:lvl w:ilvl="1" w:tplc="40090003" w:tentative="1">
+      <w:start w:val="1"/>
+      <w:numFmt w:val="bullet"/>
+      <w:lvlText w:val="o"/>
+      <w:lvlJc w:val="left"/>
+      <w:pPr>
+        <w:ind w:left="1440" w:hanging="360"/>
+      </w:pPr>
+      <w:rPr>
+        <w:rFonts w:ascii="Courier New" w:hAnsi="Courier New" w:cs="Courier New" w:hint="default"/>
+      </w:rPr>
+    </w:lvl>
+    <w:lvl w:ilvl="2" w:tplc="40090005" w:tentative="1">
+      <w:start w:val="1"/>
+      <w:numFmt w:val="bullet"/>
+      <w:lvlText w:val=""/>
+      <w:lvlJc w:val="left"/>
+      <w:pPr>
+        <w:ind w:left="2160" w:hanging="360"/>
+      </w:pPr>
+      <w:rPr>
+        <w:rFonts w:ascii="Wingdings" w:hAnsi="Wingdings" w:hint="default"/>
+      </w:rPr>
+    </w:lvl>
+    <w:lvl w:ilvl="3" w:tplc="40090001" w:tentative="1">
+      <w:start w:val="1"/>
+      <w:numFmt w:val="bullet"/>
+      <w:lvlText w:val=""/>
+      <w:lvlJc w:val="left"/>
+      <w:pPr>
+        <w:ind w:left="2880" w:hanging="360"/>
+      </w:pPr>
+      <w:rPr>
+        <w:rFonts w:ascii="Symbol" w:hAnsi="Symbol" w:hint="default"/>
+      </w:rPr>
+    </w:lvl>
+    <w:lvl w:ilvl="4" w:tplc="40090003" w:tentative="1">
+      <w:start w:val="1"/>
+      <w:numFmt w:val="bullet"/>
+      <w:lvlText w:val="o"/>
+      <w:lvlJc w:val="left"/>
+      <w:pPr>
+        <w:ind w:left="3600" w:hanging="360"/>
+      </w:pPr>
+      <w:rPr>
+        <w:rFonts w:ascii="Courier New" w:hAnsi="Courier New" w:cs="Courier New" w:hint="default"/>
+      </w:rPr>
+    </w:lvl>
+    <w:lvl w:ilvl="5" w:tplc="40090005" w:tentative="1">
+      <w:start w:val="1"/>
+      <w:numFmt w:val="bullet"/>
+      <w:lvlText w:val=""/>
+      <w:lvlJc w:val="left"/>
+      <w:pPr>
+        <w:ind w:left="4320" w:hanging="360"/>
+      </w:pPr>
+      <w:rPr>
+        <w:rFonts w:ascii="Wingdings" w:hAnsi="Wingdings" w:hint="default"/>
+      </w:rPr>
+    </w:lvl>
+    <w:lvl w:ilvl="6" w:tplc="40090001" w:tentative="1">
+      <w:start w:val="1"/>
+      <w:numFmt w:val="bullet"/>
+      <w:lvlText w:val=""/>
+      <w:lvlJc w:val="left"/>
+      <w:pPr>
+        <w:ind w:left="5040" w:hanging="360"/>
+      </w:pPr>
+      <w:rPr>
+        <w:rFonts w:ascii="Symbol" w:hAnsi="Symbol" w:hint="default"/>
+      </w:rPr>
+    </w:lvl>
+    <w:lvl w:ilvl="7" w:tplc="40090003" w:tentative="1">
+      <w:start w:val="1"/>
+      <w:numFmt w:val="bullet"/>
+      <w:lvlText w:val="o"/>
+      <w:lvlJc w:val="left"/>
+      <w:pPr>
+        <w:ind w:left="5760" w:hanging="360"/>
+      </w:pPr>
+      <w:rPr>
+        <w:rFonts w:ascii="Courier New" w:hAnsi="Courier New" w:cs="Courier New" w:hint="default"/>
+      </w:rPr>
+    </w:lvl>
+    <w:lvl w:ilvl="8" w:tplc="40090005" w:tentative="1">
+      <w:start w:val="1"/>
+      <w:numFmt w:val="bullet"/>
+      <w:lvlText w:val=""/>
+      <w:lvlJc w:val="left"/>
+      <w:pPr>
+        <w:ind w:left="6480" w:hanging="360"/>
+      </w:pPr>
+      <w:rPr>
+        <w:rFonts w:ascii="Wingdings" w:hAnsi="Wingdings" w:hint="default"/>
+      </w:rPr>
+    </w:lvl>
+  </w:abstractNum>
+  <w:abstractNum w:abstractNumId="12" w15:restartNumberingAfterBreak="0">
+    <w:nsid w:val="5E4E114E"/>
+    <w:multiLevelType w:val="hybridMultilevel"/>
+    <w:tmpl w:val="240A1E42"/>
+    <w:lvl w:ilvl="0" w:tplc="40090001">
+      <w:start w:val="1"/>
+      <w:numFmt w:val="bullet"/>
+      <w:lvlText w:val=""/>
+      <w:lvlJc w:val="left"/>
+      <w:pPr>
+        <w:ind w:left="720" w:hanging="360"/>
+      </w:pPr>
+      <w:rPr>
+        <w:rFonts w:ascii="Symbol" w:hAnsi="Symbol" w:hint="default"/>
+      </w:rPr>
+    </w:lvl>
+    <w:lvl w:ilvl="1" w:tplc="40090003" w:tentative="1">
+      <w:start w:val="1"/>
+      <w:numFmt w:val="bullet"/>
+      <w:lvlText w:val="o"/>
+      <w:lvlJc w:val="left"/>
+      <w:pPr>
+        <w:ind w:left="1440" w:hanging="360"/>
+      </w:pPr>
+      <w:rPr>
+        <w:rFonts w:ascii="Courier New" w:hAnsi="Courier New" w:cs="Courier New" w:hint="default"/>
+      </w:rPr>
+    </w:lvl>
+    <w:lvl w:ilvl="2" w:tplc="40090005" w:tentative="1">
+      <w:start w:val="1"/>
+      <w:numFmt w:val="bullet"/>
+      <w:lvlText w:val=""/>
+      <w:lvlJc w:val="left"/>
+      <w:pPr>
+        <w:ind w:left="2160" w:hanging="360"/>
+      </w:pPr>
+      <w:rPr>
+        <w:rFonts w:ascii="Wingdings" w:hAnsi="Wingdings" w:hint="default"/>
+      </w:rPr>
+    </w:lvl>
+    <w:lvl w:ilvl="3" w:tplc="40090001" w:tentative="1">
+      <w:start w:val="1"/>
+      <w:numFmt w:val="bullet"/>
+      <w:lvlText w:val=""/>
+      <w:lvlJc w:val="left"/>
+      <w:pPr>
+        <w:ind w:left="2880" w:hanging="360"/>
+      </w:pPr>
+      <w:rPr>
+        <w:rFonts w:ascii="Symbol" w:hAnsi="Symbol" w:hint="default"/>
+      </w:rPr>
+    </w:lvl>
+    <w:lvl w:ilvl="4" w:tplc="40090003" w:tentative="1">
+      <w:start w:val="1"/>
+      <w:numFmt w:val="bullet"/>
+      <w:lvlText w:val="o"/>
+      <w:lvlJc w:val="left"/>
+      <w:pPr>
+        <w:ind w:left="3600" w:hanging="360"/>
+      </w:pPr>
+      <w:rPr>
+        <w:rFonts w:ascii="Courier New" w:hAnsi="Courier New" w:cs="Courier New" w:hint="default"/>
+      </w:rPr>
+    </w:lvl>
+    <w:lvl w:ilvl="5" w:tplc="40090005" w:tentative="1">
+      <w:start w:val="1"/>
+      <w:numFmt w:val="bullet"/>
+      <w:lvlText w:val=""/>
+      <w:lvlJc w:val="left"/>
+      <w:pPr>
+        <w:ind w:left="4320" w:hanging="360"/>
+      </w:pPr>
+      <w:rPr>
+        <w:rFonts w:ascii="Wingdings" w:hAnsi="Wingdings" w:hint="default"/>
+      </w:rPr>
+    </w:lvl>
+    <w:lvl w:ilvl="6" w:tplc="40090001" w:tentative="1">
+      <w:start w:val="1"/>
+      <w:numFmt w:val="bullet"/>
+      <w:lvlText w:val=""/>
+      <w:lvlJc w:val="left"/>
+      <w:pPr>
+        <w:ind w:left="5040" w:hanging="360"/>
+      </w:pPr>
+      <w:rPr>
+        <w:rFonts w:ascii="Symbol" w:hAnsi="Symbol" w:hint="default"/>
+      </w:rPr>
+    </w:lvl>
+    <w:lvl w:ilvl="7" w:tplc="40090003" w:tentative="1">
+      <w:start w:val="1"/>
+      <w:numFmt w:val="bullet"/>
+      <w:lvlText w:val="o"/>
+      <w:lvlJc w:val="left"/>
+      <w:pPr>
+        <w:ind w:left="5760" w:hanging="360"/>
+      </w:pPr>
+      <w:rPr>
+        <w:rFonts w:ascii="Courier New" w:hAnsi="Courier New" w:cs="Courier New" w:hint="default"/>
+      </w:rPr>
+    </w:lvl>
+    <w:lvl w:ilvl="8" w:tplc="40090005" w:tentative="1">
+      <w:start w:val="1"/>
+      <w:numFmt w:val="bullet"/>
+      <w:lvlText w:val=""/>
+      <w:lvlJc w:val="left"/>
+      <w:pPr>
+        <w:ind w:left="6480" w:hanging="360"/>
+      </w:pPr>
+      <w:rPr>
+        <w:rFonts w:ascii="Wingdings" w:hAnsi="Wingdings" w:hint="default"/>
+      </w:rPr>
+    </w:lvl>
+  </w:abstractNum>
+  <w:abstractNum w:abstractNumId="13" w15:restartNumberingAfterBreak="0">
+    <w:nsid w:val="67D65653"/>
+    <w:multiLevelType w:val="hybridMultilevel"/>
+    <w:tmpl w:val="F78C670E"/>
+    <w:lvl w:ilvl="0" w:tplc="40090001">
+      <w:start w:val="1"/>
+      <w:numFmt w:val="bullet"/>
+      <w:lvlText w:val=""/>
+      <w:lvlJc w:val="left"/>
+      <w:pPr>
+        <w:ind w:left="720" w:hanging="360"/>
+      </w:pPr>
+      <w:rPr>
+        <w:rFonts w:ascii="Symbol" w:hAnsi="Symbol" w:hint="default"/>
+      </w:rPr>
+    </w:lvl>
+    <w:lvl w:ilvl="1" w:tplc="40090003" w:tentative="1">
+      <w:start w:val="1"/>
+      <w:numFmt w:val="bullet"/>
+      <w:lvlText w:val="o"/>
+      <w:lvlJc w:val="left"/>
+      <w:pPr>
+        <w:ind w:left="1440" w:hanging="360"/>
+      </w:pPr>
+      <w:rPr>
+        <w:rFonts w:ascii="Courier New" w:hAnsi="Courier New" w:cs="Courier New" w:hint="default"/>
+      </w:rPr>
+    </w:lvl>
+    <w:lvl w:ilvl="2" w:tplc="40090005" w:tentative="1">
+      <w:start w:val="1"/>
+      <w:numFmt w:val="bullet"/>
+      <w:lvlText w:val=""/>
+      <w:lvlJc w:val="left"/>
+      <w:pPr>
+        <w:ind w:left="2160" w:hanging="360"/>
+      </w:pPr>
+      <w:rPr>
+        <w:rFonts w:ascii="Wingdings" w:hAnsi="Wingdings" w:hint="default"/>
+      </w:rPr>
+    </w:lvl>
+    <w:lvl w:ilvl="3" w:tplc="40090001" w:tentative="1">
+      <w:start w:val="1"/>
+      <w:numFmt w:val="bullet"/>
+      <w:lvlText w:val=""/>
+      <w:lvlJc w:val="left"/>
+      <w:pPr>
+        <w:ind w:left="2880" w:hanging="360"/>
+      </w:pPr>
+      <w:rPr>
+        <w:rFonts w:ascii="Symbol" w:hAnsi="Symbol" w:hint="default"/>
+      </w:rPr>
+    </w:lvl>
+    <w:lvl w:ilvl="4" w:tplc="40090003" w:tentative="1">
+      <w:start w:val="1"/>
+      <w:numFmt w:val="bullet"/>
+      <w:lvlText w:val="o"/>
+      <w:lvlJc w:val="left"/>
+      <w:pPr>
+        <w:ind w:left="3600" w:hanging="360"/>
+      </w:pPr>
+      <w:rPr>
+        <w:rFonts w:ascii="Courier New" w:hAnsi="Courier New" w:cs="Courier New" w:hint="default"/>
+      </w:rPr>
+    </w:lvl>
+    <w:lvl w:ilvl="5" w:tplc="40090005" w:tentative="1">
+      <w:start w:val="1"/>
+      <w:numFmt w:val="bullet"/>
+      <w:lvlText w:val=""/>
+      <w:lvlJc w:val="left"/>
+      <w:pPr>
+        <w:ind w:left="4320" w:hanging="360"/>
+      </w:pPr>
+      <w:rPr>
+        <w:rFonts w:ascii="Wingdings" w:hAnsi="Wingdings" w:hint="default"/>
+      </w:rPr>
+    </w:lvl>
+    <w:lvl w:ilvl="6" w:tplc="40090001" w:tentative="1">
+      <w:start w:val="1"/>
+      <w:numFmt w:val="bullet"/>
+      <w:lvlText w:val=""/>
+      <w:lvlJc w:val="left"/>
+      <w:pPr>
+        <w:ind w:left="5040" w:hanging="360"/>
+      </w:pPr>
+      <w:rPr>
+        <w:rFonts w:ascii="Symbol" w:hAnsi="Symbol" w:hint="default"/>
+      </w:rPr>
+    </w:lvl>
+    <w:lvl w:ilvl="7" w:tplc="40090003" w:tentative="1">
+      <w:start w:val="1"/>
+      <w:numFmt w:val="bullet"/>
+      <w:lvlText w:val="o"/>
+      <w:lvlJc w:val="left"/>
+      <w:pPr>
+        <w:ind w:left="5760" w:hanging="360"/>
+      </w:pPr>
+      <w:rPr>
+        <w:rFonts w:ascii="Courier New" w:hAnsi="Courier New" w:cs="Courier New" w:hint="default"/>
+      </w:rPr>
+    </w:lvl>
+    <w:lvl w:ilvl="8" w:tplc="40090005" w:tentative="1">
+      <w:start w:val="1"/>
+      <w:numFmt w:val="bullet"/>
+      <w:lvlText w:val=""/>
+      <w:lvlJc w:val="left"/>
+      <w:pPr>
+        <w:ind w:left="6480" w:hanging="360"/>
+      </w:pPr>
+      <w:rPr>
+        <w:rFonts w:ascii="Wingdings" w:hAnsi="Wingdings" w:hint="default"/>
+      </w:rPr>
+    </w:lvl>
+  </w:abstractNum>
+  <w:abstractNum w:abstractNumId="14" w15:restartNumberingAfterBreak="0">
+    <w:nsid w:val="68610E94"/>
+    <w:multiLevelType w:val="hybridMultilevel"/>
+    <w:tmpl w:val="77F46188"/>
+    <w:lvl w:ilvl="0" w:tplc="4009000F">
+      <w:start w:val="1"/>
+      <w:numFmt w:val="decimal"/>
+      <w:lvlText w:val="%1."/>
+      <w:lvlJc w:val="left"/>
+      <w:pPr>
+        <w:ind w:left="1080" w:hanging="360"/>
+      </w:pPr>
+      <w:rPr>
+        <w:rFonts w:hint="default"/>
+      </w:rPr>
+    </w:lvl>
+    <w:lvl w:ilvl="1" w:tplc="FFFFFFFF" w:tentative="1">
+      <w:start w:val="1"/>
+      <w:numFmt w:val="bullet"/>
+      <w:lvlText w:val="o"/>
+      <w:lvlJc w:val="left"/>
+      <w:pPr>
+        <w:ind w:left="1800" w:hanging="360"/>
+      </w:pPr>
+      <w:rPr>
+        <w:rFonts w:ascii="Courier New" w:hAnsi="Courier New" w:cs="Courier New" w:hint="default"/>
+      </w:rPr>
+    </w:lvl>
+    <w:lvl w:ilvl="2" w:tplc="FFFFFFFF" w:tentative="1">
+      <w:start w:val="1"/>
+      <w:numFmt w:val="bullet"/>
+      <w:lvlText w:val=""/>
+      <w:lvlJc w:val="left"/>
+      <w:pPr>
+        <w:ind w:left="2520" w:hanging="360"/>
+      </w:pPr>
+      <w:rPr>
+        <w:rFonts w:ascii="Wingdings" w:hAnsi="Wingdings" w:hint="default"/>
+      </w:rPr>
+    </w:lvl>
+    <w:lvl w:ilvl="3" w:tplc="FFFFFFFF" w:tentative="1">
+      <w:start w:val="1"/>
+      <w:numFmt w:val="bullet"/>
+      <w:lvlText w:val=""/>
+      <w:lvlJc w:val="left"/>
+      <w:pPr>
+        <w:ind w:left="3240" w:hanging="360"/>
+      </w:pPr>
+      <w:rPr>
+        <w:rFonts w:ascii="Symbol" w:hAnsi="Symbol" w:hint="default"/>
+      </w:rPr>
+    </w:lvl>
+    <w:lvl w:ilvl="4" w:tplc="FFFFFFFF" w:tentative="1">
+      <w:start w:val="1"/>
+      <w:numFmt w:val="bullet"/>
+      <w:lvlText w:val="o"/>
+      <w:lvlJc w:val="left"/>
+      <w:pPr>
+        <w:ind w:left="3960" w:hanging="360"/>
+      </w:pPr>
+      <w:rPr>
+        <w:rFonts w:ascii="Courier New" w:hAnsi="Courier New" w:cs="Courier New" w:hint="default"/>
+      </w:rPr>
+    </w:lvl>
+    <w:lvl w:ilvl="5" w:tplc="FFFFFFFF" w:tentative="1">
+      <w:start w:val="1"/>
+      <w:numFmt w:val="bullet"/>
+      <w:lvlText w:val=""/>
+      <w:lvlJc w:val="left"/>
+      <w:pPr>
+        <w:ind w:left="4680" w:hanging="360"/>
+      </w:pPr>
+      <w:rPr>
+        <w:rFonts w:ascii="Wingdings" w:hAnsi="Wingdings" w:hint="default"/>
+      </w:rPr>
+    </w:lvl>
+    <w:lvl w:ilvl="6" w:tplc="FFFFFFFF" w:tentative="1">
+      <w:start w:val="1"/>
+      <w:numFmt w:val="bullet"/>
+      <w:lvlText w:val=""/>
+      <w:lvlJc w:val="left"/>
+      <w:pPr>
+        <w:ind w:left="5400" w:hanging="360"/>
+      </w:pPr>
+      <w:rPr>
+        <w:rFonts w:ascii="Symbol" w:hAnsi="Symbol" w:hint="default"/>
+      </w:rPr>
+    </w:lvl>
+    <w:lvl w:ilvl="7" w:tplc="FFFFFFFF" w:tentative="1">
+      <w:start w:val="1"/>
+      <w:numFmt w:val="bullet"/>
+      <w:lvlText w:val="o"/>
+      <w:lvlJc w:val="left"/>
+      <w:pPr>
+        <w:ind w:left="6120" w:hanging="360"/>
+      </w:pPr>
+      <w:rPr>
+        <w:rFonts w:ascii="Courier New" w:hAnsi="Courier New" w:cs="Courier New" w:hint="default"/>
+      </w:rPr>
+    </w:lvl>
+    <w:lvl w:ilvl="8" w:tplc="FFFFFFFF" w:tentative="1">
+      <w:start w:val="1"/>
+      <w:numFmt w:val="bullet"/>
+      <w:lvlText w:val=""/>
+      <w:lvlJc w:val="left"/>
+      <w:pPr>
+        <w:ind w:left="6840" w:hanging="360"/>
+      </w:pPr>
+      <w:rPr>
+        <w:rFonts w:ascii="Wingdings" w:hAnsi="Wingdings" w:hint="default"/>
+      </w:rPr>
+    </w:lvl>
+  </w:abstractNum>
+  <w:abstractNum w:abstractNumId="15" w15:restartNumberingAfterBreak="0">
+    <w:nsid w:val="690B21B7"/>
+    <w:multiLevelType w:val="hybridMultilevel"/>
+    <w:tmpl w:val="393ABF48"/>
+    <w:lvl w:ilvl="0" w:tplc="40090001">
+      <w:start w:val="1"/>
+      <w:numFmt w:val="bullet"/>
+      <w:lvlText w:val=""/>
+      <w:lvlJc w:val="left"/>
+      <w:pPr>
+        <w:ind w:left="720" w:hanging="360"/>
+      </w:pPr>
+      <w:rPr>
+        <w:rFonts w:ascii="Symbol" w:hAnsi="Symbol" w:hint="default"/>
+      </w:rPr>
+    </w:lvl>
+    <w:lvl w:ilvl="1" w:tplc="40090003" w:tentative="1">
+      <w:start w:val="1"/>
+      <w:numFmt w:val="bullet"/>
+      <w:lvlText w:val="o"/>
+      <w:lvlJc w:val="left"/>
+      <w:pPr>
+        <w:ind w:left="1440" w:hanging="360"/>
+      </w:pPr>
+      <w:rPr>
+        <w:rFonts w:ascii="Courier New" w:hAnsi="Courier New" w:cs="Courier New" w:hint="default"/>
+      </w:rPr>
+    </w:lvl>
+    <w:lvl w:ilvl="2" w:tplc="40090005" w:tentative="1">
+      <w:start w:val="1"/>
+      <w:numFmt w:val="bullet"/>
+      <w:lvlText w:val=""/>
+      <w:lvlJc w:val="left"/>
+      <w:pPr>
+        <w:ind w:left="2160" w:hanging="360"/>
+      </w:pPr>
+      <w:rPr>
+        <w:rFonts w:ascii="Wingdings" w:hAnsi="Wingdings" w:hint="default"/>
+      </w:rPr>
+    </w:lvl>
+    <w:lvl w:ilvl="3" w:tplc="40090001" w:tentative="1">
+      <w:start w:val="1"/>
+      <w:numFmt w:val="bullet"/>
+      <w:lvlText w:val=""/>
+      <w:lvlJc w:val="left"/>
+      <w:pPr>
+        <w:ind w:left="2880" w:hanging="360"/>
+      </w:pPr>
+      <w:rPr>
+        <w:rFonts w:ascii="Symbol" w:hAnsi="Symbol" w:hint="default"/>
+      </w:rPr>
+    </w:lvl>
+    <w:lvl w:ilvl="4" w:tplc="40090003" w:tentative="1">
+      <w:start w:val="1"/>
+      <w:numFmt w:val="bullet"/>
+      <w:lvlText w:val="o"/>
+      <w:lvlJc w:val="left"/>
+      <w:pPr>
+        <w:ind w:left="3600" w:hanging="360"/>
+      </w:pPr>
+      <w:rPr>
+        <w:rFonts w:ascii="Courier New" w:hAnsi="Courier New" w:cs="Courier New" w:hint="default"/>
+      </w:rPr>
+    </w:lvl>
+    <w:lvl w:ilvl="5" w:tplc="40090005" w:tentative="1">
+      <w:start w:val="1"/>
+      <w:numFmt w:val="bullet"/>
+      <w:lvlText w:val=""/>
+      <w:lvlJc w:val="left"/>
+      <w:pPr>
+        <w:ind w:left="4320" w:hanging="360"/>
+      </w:pPr>
+      <w:rPr>
+        <w:rFonts w:ascii="Wingdings" w:hAnsi="Wingdings" w:hint="default"/>
+      </w:rPr>
+    </w:lvl>
+    <w:lvl w:ilvl="6" w:tplc="40090001" w:tentative="1">
+      <w:start w:val="1"/>
+      <w:numFmt w:val="bullet"/>
+      <w:lvlText w:val=""/>
+      <w:lvlJc w:val="left"/>
+      <w:pPr>
+        <w:ind w:left="5040" w:hanging="360"/>
+      </w:pPr>
+      <w:rPr>
+        <w:rFonts w:ascii="Symbol" w:hAnsi="Symbol" w:hint="default"/>
+      </w:rPr>
+    </w:lvl>
+    <w:lvl w:ilvl="7" w:tplc="40090003" w:tentative="1">
+      <w:start w:val="1"/>
+      <w:numFmt w:val="bullet"/>
+      <w:lvlText w:val="o"/>
+      <w:lvlJc w:val="left"/>
+      <w:pPr>
+        <w:ind w:left="5760" w:hanging="360"/>
+      </w:pPr>
+      <w:rPr>
+        <w:rFonts w:ascii="Courier New" w:hAnsi="Courier New" w:cs="Courier New" w:hint="default"/>
+      </w:rPr>
+    </w:lvl>
+    <w:lvl w:ilvl="8" w:tplc="40090005" w:tentative="1">
+      <w:start w:val="1"/>
+      <w:numFmt w:val="bullet"/>
+      <w:lvlText w:val=""/>
+      <w:lvlJc w:val="left"/>
+      <w:pPr>
+        <w:ind w:left="6480" w:hanging="360"/>
+      </w:pPr>
+      <w:rPr>
+        <w:rFonts w:ascii="Wingdings" w:hAnsi="Wingdings" w:hint="default"/>
+      </w:rPr>
+    </w:lvl>
+  </w:abstractNum>
+  <w:abstractNum w:abstractNumId="16" w15:restartNumberingAfterBreak="0">
+    <w:nsid w:val="78081ACC"/>
+    <w:multiLevelType w:val="hybridMultilevel"/>
+    <w:tmpl w:val="8026CEFA"/>
+    <w:lvl w:ilvl="0" w:tplc="40090001">
+      <w:start w:val="1"/>
+      <w:numFmt w:val="bullet"/>
+      <w:lvlText w:val=""/>
+      <w:lvlJc w:val="left"/>
+      <w:pPr>
+        <w:ind w:left="720" w:hanging="360"/>
+      </w:pPr>
+      <w:rPr>
+        <w:rFonts w:ascii="Symbol" w:hAnsi="Symbol" w:hint="default"/>
+      </w:rPr>
+    </w:lvl>
+    <w:lvl w:ilvl="1" w:tplc="40090003" w:tentative="1">
+      <w:start w:val="1"/>
+      <w:numFmt w:val="bullet"/>
+      <w:lvlText w:val="o"/>
+      <w:lvlJc w:val="left"/>
+      <w:pPr>
+        <w:ind w:left="1440" w:hanging="360"/>
+      </w:pPr>
+      <w:rPr>
+        <w:rFonts w:ascii="Courier New" w:hAnsi="Courier New" w:cs="Courier New" w:hint="default"/>
+      </w:rPr>
+    </w:lvl>
+    <w:lvl w:ilvl="2" w:tplc="40090005" w:tentative="1">
+      <w:start w:val="1"/>
+      <w:numFmt w:val="bullet"/>
+      <w:lvlText w:val=""/>
+      <w:lvlJc w:val="left"/>
+      <w:pPr>
+        <w:ind w:left="2160" w:hanging="360"/>
+      </w:pPr>
+      <w:rPr>
+        <w:rFonts w:ascii="Wingdings" w:hAnsi="Wingdings" w:hint="default"/>
+      </w:rPr>
+    </w:lvl>
+    <w:lvl w:ilvl="3" w:tplc="40090001" w:tentative="1">
+      <w:start w:val="1"/>
+      <w:numFmt w:val="bullet"/>
+      <w:lvlText w:val=""/>
+      <w:lvlJc w:val="left"/>
+      <w:pPr>
+        <w:ind w:left="2880" w:hanging="360"/>
+      </w:pPr>
+      <w:rPr>
+        <w:rFonts w:ascii="Symbol" w:hAnsi="Symbol" w:hint="default"/>
+      </w:rPr>
+    </w:lvl>
+    <w:lvl w:ilvl="4" w:tplc="40090003" w:tentative="1">
+      <w:start w:val="1"/>
+      <w:numFmt w:val="bullet"/>
+      <w:lvlText w:val="o"/>
+      <w:lvlJc w:val="left"/>
+      <w:pPr>
+        <w:ind w:left="3600" w:hanging="360"/>
+      </w:pPr>
+      <w:rPr>
+        <w:rFonts w:ascii="Courier New" w:hAnsi="Courier New" w:cs="Courier New" w:hint="default"/>
+      </w:rPr>
+    </w:lvl>
+    <w:lvl w:ilvl="5" w:tplc="40090005" w:tentative="1">
+      <w:start w:val="1"/>
+      <w:numFmt w:val="bullet"/>
+      <w:lvlText w:val=""/>
+      <w:lvlJc w:val="left"/>
+      <w:pPr>
+        <w:ind w:left="4320" w:hanging="360"/>
+      </w:pPr>
+      <w:rPr>
+        <w:rFonts w:ascii="Wingdings" w:hAnsi="Wingdings" w:hint="default"/>
+      </w:rPr>
+    </w:lvl>
+    <w:lvl w:ilvl="6" w:tplc="40090001" w:tentative="1">
+      <w:start w:val="1"/>
+      <w:numFmt w:val="bullet"/>
+      <w:lvlText w:val=""/>
+      <w:lvlJc w:val="left"/>
+      <w:pPr>
+        <w:ind w:left="5040" w:hanging="360"/>
+      </w:pPr>
+      <w:rPr>
+        <w:rFonts w:ascii="Symbol" w:hAnsi="Symbol" w:hint="default"/>
+      </w:rPr>
+    </w:lvl>
+    <w:lvl w:ilvl="7" w:tplc="40090003" w:tentative="1">
+      <w:start w:val="1"/>
+      <w:numFmt w:val="bullet"/>
+      <w:lvlText w:val="o"/>
+      <w:lvlJc w:val="left"/>
+      <w:pPr>
+        <w:ind w:left="5760" w:hanging="360"/>
+      </w:pPr>
+      <w:rPr>
+        <w:rFonts w:ascii="Courier New" w:hAnsi="Courier New" w:cs="Courier New" w:hint="default"/>
+      </w:rPr>
+    </w:lvl>
+    <w:lvl w:ilvl="8" w:tplc="40090005" w:tentative="1">
+      <w:start w:val="1"/>
+      <w:numFmt w:val="bullet"/>
+      <w:lvlText w:val=""/>
+      <w:lvlJc w:val="left"/>
+      <w:pPr>
+        <w:ind w:left="6480" w:hanging="360"/>
+      </w:pPr>
+      <w:rPr>
+        <w:rFonts w:ascii="Wingdings" w:hAnsi="Wingdings" w:hint="default"/>
+      </w:rPr>
+    </w:lvl>
+  </w:abstractNum>
+  <w:abstractNum w:abstractNumId="17" w15:restartNumberingAfterBreak="0">
+    <w:nsid w:val="7886058B"/>
+    <w:multiLevelType w:val="hybridMultilevel"/>
+    <w:tmpl w:val="C18EE868"/>
+    <w:lvl w:ilvl="0" w:tplc="40090001">
+      <w:start w:val="1"/>
+      <w:numFmt w:val="bullet"/>
+      <w:lvlText w:val=""/>
+      <w:lvlJc w:val="left"/>
+      <w:pPr>
+        <w:ind w:left="720" w:hanging="360"/>
+      </w:pPr>
+      <w:rPr>
+        <w:rFonts w:ascii="Symbol" w:hAnsi="Symbol" w:hint="default"/>
+      </w:rPr>
+    </w:lvl>
+    <w:lvl w:ilvl="1" w:tplc="40090003" w:tentative="1">
+      <w:start w:val="1"/>
+      <w:numFmt w:val="bullet"/>
+      <w:lvlText w:val="o"/>
+      <w:lvlJc w:val="left"/>
+      <w:pPr>
+        <w:ind w:left="1440" w:hanging="360"/>
+      </w:pPr>
+      <w:rPr>
+        <w:rFonts w:ascii="Courier New" w:hAnsi="Courier New" w:cs="Courier New" w:hint="default"/>
+      </w:rPr>
+    </w:lvl>
+    <w:lvl w:ilvl="2" w:tplc="40090005" w:tentative="1">
+      <w:start w:val="1"/>
+      <w:numFmt w:val="bullet"/>
+      <w:lvlText w:val=""/>
+      <w:lvlJc w:val="left"/>
+      <w:pPr>
+        <w:ind w:left="2160" w:hanging="360"/>
+      </w:pPr>
+      <w:rPr>
+        <w:rFonts w:ascii="Wingdings" w:hAnsi="Wingdings" w:hint="default"/>
+      </w:rPr>
+    </w:lvl>
+    <w:lvl w:ilvl="3" w:tplc="40090001" w:tentative="1">
+      <w:start w:val="1"/>
+      <w:numFmt w:val="bullet"/>
+      <w:lvlText w:val=""/>
+      <w:lvlJc w:val="left"/>
+      <w:pPr>
+        <w:ind w:left="2880" w:hanging="360"/>
+      </w:pPr>
+      <w:rPr>
+        <w:rFonts w:ascii="Symbol" w:hAnsi="Symbol" w:hint="default"/>
+      </w:rPr>
+    </w:lvl>
+    <w:lvl w:ilvl="4" w:tplc="40090003" w:tentative="1">
+      <w:start w:val="1"/>
+      <w:numFmt w:val="bullet"/>
+      <w:lvlText w:val="o"/>
+      <w:lvlJc w:val="left"/>
+      <w:pPr>
+        <w:ind w:left="3600" w:hanging="360"/>
+      </w:pPr>
+      <w:rPr>
+        <w:rFonts w:ascii="Courier New" w:hAnsi="Courier New" w:cs="Courier New" w:hint="default"/>
+      </w:rPr>
+    </w:lvl>
+    <w:lvl w:ilvl="5" w:tplc="40090005" w:tentative="1">
+      <w:start w:val="1"/>
+      <w:numFmt w:val="bullet"/>
+      <w:lvlText w:val=""/>
+      <w:lvlJc w:val="left"/>
+      <w:pPr>
+        <w:ind w:left="4320" w:hanging="360"/>
+      </w:pPr>
+      <w:rPr>
+        <w:rFonts w:ascii="Wingdings" w:hAnsi="Wingdings" w:hint="default"/>
+      </w:rPr>
+    </w:lvl>
+    <w:lvl w:ilvl="6" w:tplc="40090001" w:tentative="1">
+      <w:start w:val="1"/>
+      <w:numFmt w:val="bullet"/>
+      <w:lvlText w:val=""/>
+      <w:lvlJc w:val="left"/>
+      <w:pPr>
+        <w:ind w:left="5040" w:hanging="360"/>
+      </w:pPr>
+      <w:rPr>
+        <w:rFonts w:ascii="Symbol" w:hAnsi="Symbol" w:hint="default"/>
+      </w:rPr>
+    </w:lvl>
+    <w:lvl w:ilvl="7" w:tplc="40090003" w:tentative="1">
+      <w:start w:val="1"/>
+      <w:numFmt w:val="bullet"/>
+      <w:lvlText w:val="o"/>
+      <w:lvlJc w:val="left"/>
+      <w:pPr>
+        <w:ind w:left="5760" w:hanging="360"/>
+      </w:pPr>
+      <w:rPr>
+        <w:rFonts w:ascii="Courier New" w:hAnsi="Courier New" w:cs="Courier New" w:hint="default"/>
+      </w:rPr>
+    </w:lvl>
+    <w:lvl w:ilvl="8" w:tplc="40090005" w:tentative="1">
+      <w:start w:val="1"/>
+      <w:numFmt w:val="bullet"/>
+      <w:lvlText w:val=""/>
+      <w:lvlJc w:val="left"/>
+      <w:pPr>
+        <w:ind w:left="6480" w:hanging="360"/>
+      </w:pPr>
+      <w:rPr>
+        <w:rFonts w:ascii="Wingdings" w:hAnsi="Wingdings" w:hint="default"/>
+      </w:rPr>
+    </w:lvl>
+  </w:abstractNum>
   <w:num w:numId="1" w16cid:durableId="1353651208">
-    <w:abstractNumId w:val="4"/>
+    <w:abstractNumId w:val="7"/>
   </w:num>
   <w:num w:numId="2" w16cid:durableId="829365666">
     <w:abstractNumId w:val="0"/>
@@ -1962,7 +6121,7 @@
     <w:abstractNumId w:val="2"/>
   </w:num>
   <w:num w:numId="4" w16cid:durableId="1364206561">
-    <w:abstractNumId w:val="5"/>
+    <w:abstractNumId w:val="8"/>
   </w:num>
   <w:num w:numId="5" w16cid:durableId="1777671436">
     <w:abstractNumId w:val="3"/>
@@ -1971,7 +6130,40 @@
     <w:abstractNumId w:val="1"/>
   </w:num>
   <w:num w:numId="7" w16cid:durableId="1915582029">
+    <w:abstractNumId w:val="10"/>
+  </w:num>
+  <w:num w:numId="8" w16cid:durableId="1466241484">
+    <w:abstractNumId w:val="15"/>
+  </w:num>
+  <w:num w:numId="9" w16cid:durableId="42099279">
+    <w:abstractNumId w:val="14"/>
+  </w:num>
+  <w:num w:numId="10" w16cid:durableId="1784224327">
+    <w:abstractNumId w:val="12"/>
+  </w:num>
+  <w:num w:numId="11" w16cid:durableId="480000877">
+    <w:abstractNumId w:val="5"/>
+  </w:num>
+  <w:num w:numId="12" w16cid:durableId="1555040637">
+    <w:abstractNumId w:val="9"/>
+  </w:num>
+  <w:num w:numId="13" w16cid:durableId="897592378">
+    <w:abstractNumId w:val="13"/>
+  </w:num>
+  <w:num w:numId="14" w16cid:durableId="469907494">
+    <w:abstractNumId w:val="11"/>
+  </w:num>
+  <w:num w:numId="15" w16cid:durableId="1418939157">
     <w:abstractNumId w:val="6"/>
+  </w:num>
+  <w:num w:numId="16" w16cid:durableId="1774787458">
+    <w:abstractNumId w:val="4"/>
+  </w:num>
+  <w:num w:numId="17" w16cid:durableId="1645045089">
+    <w:abstractNumId w:val="16"/>
+  </w:num>
+  <w:num w:numId="18" w16cid:durableId="1744832241">
+    <w:abstractNumId w:val="17"/>
   </w:num>
 </w:numbering>
 </file>

</xml_diff>